<commit_message>
Revisión de Diseño de Modelado de Datos
#37 Se rellena el formulario de revisión con los resultados obtenidos
después de realizar la revisión correspondiente. Realizar los ajustes
correspondiente al modelado de manera urgente.
</commit_message>
<xml_diff>
--- a/Documentaciones/Formulario de Revisiones y Pruebas.docx
+++ b/Documentaciones/Formulario de Revisiones y Pruebas.docx
@@ -563,6 +563,1277 @@
               </w:rPr>
               <w:t>Actualizar los puntos faltantes. Y falta realizar el estándar del modelo de base de datos, el cual debe ir junto con el modelo de diseño.</w:t>
             </w:r>
+          </w:p>
+        </w:tc>
+      </w:tr>
+    </w:tbl>
+    <w:p/>
+    <w:tbl>
+      <w:tblPr>
+        <w:tblStyle w:val="Tablaconcuadrcula"/>
+        <w:tblW w:w="0" w:type="auto"/>
+        <w:tblLook w:val="04A0"/>
+      </w:tblPr>
+      <w:tblGrid>
+        <w:gridCol w:w="9243"/>
+      </w:tblGrid>
+      <w:tr>
+        <w:tc>
+          <w:tcPr>
+            <w:tcW w:w="9243" w:type="dxa"/>
+            <w:shd w:val="clear" w:color="auto" w:fill="B8CCE4" w:themeFill="accent1" w:themeFillTint="66"/>
+          </w:tcPr>
+          <w:p>
+            <w:pPr>
+              <w:jc w:val="both"/>
+              <w:rPr>
+                <w:rFonts w:ascii="Bodoni MT" w:hAnsi="Bodoni MT"/>
+                <w:sz w:val="24"/>
+                <w:szCs w:val="24"/>
+                <w:lang w:val="es-PY"/>
+              </w:rPr>
+            </w:pPr>
+            <w:r>
+              <w:rPr>
+                <w:rFonts w:ascii="Bodoni MT" w:hAnsi="Bodoni MT"/>
+                <w:b/>
+                <w:sz w:val="24"/>
+                <w:szCs w:val="24"/>
+                <w:lang w:val="es-PY"/>
+              </w:rPr>
+              <w:t xml:space="preserve">Tipo de Revisión: </w:t>
+            </w:r>
+            <w:r>
+              <w:rPr>
+                <w:rFonts w:ascii="Bodoni MT" w:hAnsi="Bodoni MT"/>
+                <w:sz w:val="24"/>
+                <w:szCs w:val="24"/>
+                <w:lang w:val="es-PY"/>
+              </w:rPr>
+              <w:t>Diseño de las Interfaces</w:t>
+            </w:r>
+          </w:p>
+        </w:tc>
+      </w:tr>
+      <w:tr>
+        <w:tc>
+          <w:tcPr>
+            <w:tcW w:w="9243" w:type="dxa"/>
+          </w:tcPr>
+          <w:p>
+            <w:pPr>
+              <w:jc w:val="both"/>
+              <w:rPr>
+                <w:rFonts w:ascii="Bodoni MT" w:hAnsi="Bodoni MT"/>
+                <w:sz w:val="24"/>
+                <w:szCs w:val="24"/>
+                <w:lang w:val="es-PY"/>
+              </w:rPr>
+            </w:pPr>
+            <w:r>
+              <w:rPr>
+                <w:rFonts w:ascii="Bodoni MT" w:hAnsi="Bodoni MT"/>
+                <w:b/>
+                <w:sz w:val="24"/>
+                <w:szCs w:val="24"/>
+                <w:lang w:val="es-PY"/>
+              </w:rPr>
+              <w:t xml:space="preserve">Fecha de Revisión: </w:t>
+            </w:r>
+            <w:r>
+              <w:rPr>
+                <w:rFonts w:ascii="Bodoni MT" w:hAnsi="Bodoni MT"/>
+                <w:sz w:val="24"/>
+                <w:szCs w:val="24"/>
+                <w:lang w:val="es-PY"/>
+              </w:rPr>
+              <w:t>18/05/2013</w:t>
+            </w:r>
+            <w:r>
+              <w:rPr>
+                <w:rFonts w:ascii="Bodoni MT" w:hAnsi="Bodoni MT"/>
+                <w:b/>
+                <w:sz w:val="24"/>
+                <w:szCs w:val="24"/>
+                <w:lang w:val="es-PY"/>
+              </w:rPr>
+              <w:t xml:space="preserve">                                                Hora de Revisión: </w:t>
+            </w:r>
+            <w:r>
+              <w:rPr>
+                <w:rFonts w:ascii="Bodoni MT" w:hAnsi="Bodoni MT"/>
+                <w:sz w:val="24"/>
+                <w:szCs w:val="24"/>
+                <w:lang w:val="es-PY"/>
+              </w:rPr>
+              <w:t>15:00hs</w:t>
+            </w:r>
+          </w:p>
+        </w:tc>
+      </w:tr>
+      <w:tr>
+        <w:tc>
+          <w:tcPr>
+            <w:tcW w:w="9243" w:type="dxa"/>
+          </w:tcPr>
+          <w:p>
+            <w:pPr>
+              <w:jc w:val="both"/>
+              <w:rPr>
+                <w:rFonts w:ascii="Bodoni MT" w:hAnsi="Bodoni MT"/>
+                <w:sz w:val="24"/>
+                <w:szCs w:val="24"/>
+                <w:lang w:val="es-PY"/>
+              </w:rPr>
+            </w:pPr>
+            <w:r>
+              <w:rPr>
+                <w:rFonts w:ascii="Bodoni MT" w:hAnsi="Bodoni MT"/>
+                <w:b/>
+                <w:sz w:val="24"/>
+                <w:szCs w:val="24"/>
+                <w:lang w:val="es-PY"/>
+              </w:rPr>
+              <w:t xml:space="preserve">Encargado de Revisión: </w:t>
+            </w:r>
+            <w:r>
+              <w:rPr>
+                <w:rFonts w:ascii="Bodoni MT" w:hAnsi="Bodoni MT"/>
+                <w:sz w:val="24"/>
+                <w:szCs w:val="24"/>
+                <w:lang w:val="es-PY"/>
+              </w:rPr>
+              <w:t>Mirian Saucedo</w:t>
+            </w:r>
+          </w:p>
+        </w:tc>
+      </w:tr>
+      <w:tr>
+        <w:tc>
+          <w:tcPr>
+            <w:tcW w:w="9243" w:type="dxa"/>
+          </w:tcPr>
+          <w:p>
+            <w:pPr>
+              <w:jc w:val="both"/>
+              <w:rPr>
+                <w:rFonts w:ascii="Bodoni MT" w:hAnsi="Bodoni MT"/>
+                <w:sz w:val="24"/>
+                <w:szCs w:val="24"/>
+                <w:lang w:val="es-PY"/>
+              </w:rPr>
+            </w:pPr>
+            <w:r>
+              <w:rPr>
+                <w:rFonts w:ascii="Bodoni MT" w:hAnsi="Bodoni MT"/>
+                <w:b/>
+                <w:sz w:val="24"/>
+                <w:szCs w:val="24"/>
+                <w:lang w:val="es-PY"/>
+              </w:rPr>
+              <w:t xml:space="preserve">Elemento de Configuración: </w:t>
+            </w:r>
+            <w:r>
+              <w:rPr>
+                <w:rFonts w:ascii="Bodoni MT" w:hAnsi="Bodoni MT"/>
+                <w:sz w:val="24"/>
+                <w:szCs w:val="24"/>
+                <w:lang w:val="es-PY"/>
+              </w:rPr>
+              <w:t xml:space="preserve">Interfaz de la Página Principal, de </w:t>
+            </w:r>
+            <w:proofErr w:type="spellStart"/>
+            <w:r>
+              <w:rPr>
+                <w:rFonts w:ascii="Bodoni MT" w:hAnsi="Bodoni MT"/>
+                <w:sz w:val="24"/>
+                <w:szCs w:val="24"/>
+                <w:lang w:val="es-PY"/>
+              </w:rPr>
+              <w:t>Loguin</w:t>
+            </w:r>
+            <w:proofErr w:type="spellEnd"/>
+            <w:r>
+              <w:rPr>
+                <w:rFonts w:ascii="Bodoni MT" w:hAnsi="Bodoni MT"/>
+                <w:sz w:val="24"/>
+                <w:szCs w:val="24"/>
+                <w:lang w:val="es-PY"/>
+              </w:rPr>
+              <w:t xml:space="preserve"> y de Usuario</w:t>
+            </w:r>
+          </w:p>
+        </w:tc>
+      </w:tr>
+      <w:tr>
+        <w:tc>
+          <w:tcPr>
+            <w:tcW w:w="9243" w:type="dxa"/>
+          </w:tcPr>
+          <w:p>
+            <w:pPr>
+              <w:jc w:val="both"/>
+              <w:rPr>
+                <w:rFonts w:ascii="Bodoni MT" w:hAnsi="Bodoni MT"/>
+                <w:b/>
+                <w:sz w:val="24"/>
+                <w:szCs w:val="24"/>
+                <w:lang w:val="es-PY"/>
+              </w:rPr>
+            </w:pPr>
+            <w:r>
+              <w:rPr>
+                <w:rFonts w:ascii="Bodoni MT" w:hAnsi="Bodoni MT"/>
+                <w:b/>
+                <w:sz w:val="24"/>
+                <w:szCs w:val="24"/>
+                <w:lang w:val="es-PY"/>
+              </w:rPr>
+              <w:t>Preguntas de Comprobación:</w:t>
+            </w:r>
+          </w:p>
+          <w:p>
+            <w:pPr>
+              <w:pStyle w:val="Prrafodelista"/>
+              <w:numPr>
+                <w:ilvl w:val="0"/>
+                <w:numId w:val="2"/>
+              </w:numPr>
+              <w:jc w:val="both"/>
+              <w:rPr>
+                <w:rFonts w:ascii="Bodoni MT" w:hAnsi="Bodoni MT"/>
+                <w:sz w:val="24"/>
+                <w:szCs w:val="24"/>
+                <w:lang w:val="es-PY"/>
+              </w:rPr>
+            </w:pPr>
+            <w:r>
+              <w:rPr>
+                <w:rFonts w:ascii="Bodoni MT" w:hAnsi="Bodoni MT"/>
+                <w:sz w:val="24"/>
+                <w:szCs w:val="24"/>
+                <w:lang w:val="es-PY"/>
+              </w:rPr>
+              <w:t>¿Hay uniformidad en el diseño?</w:t>
+            </w:r>
+          </w:p>
+          <w:p>
+            <w:pPr>
+              <w:ind w:left="360"/>
+              <w:jc w:val="both"/>
+              <w:rPr>
+                <w:rFonts w:ascii="Bodoni MT" w:hAnsi="Bodoni MT"/>
+                <w:i/>
+                <w:sz w:val="24"/>
+                <w:szCs w:val="24"/>
+                <w:lang w:val="es-PY"/>
+              </w:rPr>
+            </w:pPr>
+            <w:r>
+              <w:rPr>
+                <w:rFonts w:ascii="Bodoni MT" w:hAnsi="Bodoni MT"/>
+                <w:i/>
+                <w:sz w:val="24"/>
+                <w:szCs w:val="24"/>
+                <w:lang w:val="es-PY"/>
+              </w:rPr>
+              <w:t xml:space="preserve">No existe una muy buena uniformidad en los diseños, ya que </w:t>
+            </w:r>
+            <w:proofErr w:type="gramStart"/>
+            <w:r>
+              <w:rPr>
+                <w:rFonts w:ascii="Bodoni MT" w:hAnsi="Bodoni MT"/>
+                <w:i/>
+                <w:sz w:val="24"/>
+                <w:szCs w:val="24"/>
+                <w:lang w:val="es-PY"/>
+              </w:rPr>
+              <w:t>falta</w:t>
+            </w:r>
+            <w:proofErr w:type="gramEnd"/>
+            <w:r>
+              <w:rPr>
+                <w:rFonts w:ascii="Bodoni MT" w:hAnsi="Bodoni MT"/>
+                <w:i/>
+                <w:sz w:val="24"/>
+                <w:szCs w:val="24"/>
+                <w:lang w:val="es-PY"/>
+              </w:rPr>
+              <w:t xml:space="preserve"> algunos ajustes de CSS y demás para que se vean correctamente.</w:t>
+            </w:r>
+          </w:p>
+          <w:p>
+            <w:pPr>
+              <w:pStyle w:val="Prrafodelista"/>
+              <w:numPr>
+                <w:ilvl w:val="0"/>
+                <w:numId w:val="2"/>
+              </w:numPr>
+              <w:jc w:val="both"/>
+              <w:rPr>
+                <w:rFonts w:ascii="Bodoni MT" w:hAnsi="Bodoni MT"/>
+                <w:sz w:val="24"/>
+                <w:szCs w:val="24"/>
+                <w:lang w:val="es-PY"/>
+              </w:rPr>
+            </w:pPr>
+            <w:r>
+              <w:rPr>
+                <w:rFonts w:ascii="Bodoni MT" w:hAnsi="Bodoni MT"/>
+                <w:sz w:val="24"/>
+                <w:szCs w:val="24"/>
+                <w:lang w:val="es-PY"/>
+              </w:rPr>
+              <w:t>¿Cubre el diseño todos los requisitos específicos definidos?</w:t>
+            </w:r>
+          </w:p>
+          <w:p>
+            <w:pPr>
+              <w:ind w:left="360"/>
+              <w:jc w:val="both"/>
+              <w:rPr>
+                <w:rFonts w:ascii="Bodoni MT" w:hAnsi="Bodoni MT"/>
+                <w:i/>
+                <w:sz w:val="24"/>
+                <w:szCs w:val="24"/>
+                <w:lang w:val="es-PY"/>
+              </w:rPr>
+            </w:pPr>
+            <w:r>
+              <w:rPr>
+                <w:rFonts w:ascii="Bodoni MT" w:hAnsi="Bodoni MT"/>
+                <w:i/>
+                <w:sz w:val="24"/>
+                <w:szCs w:val="24"/>
+                <w:lang w:val="es-PY"/>
+              </w:rPr>
+              <w:t xml:space="preserve">La página principal y el </w:t>
+            </w:r>
+            <w:proofErr w:type="spellStart"/>
+            <w:r>
+              <w:rPr>
+                <w:rFonts w:ascii="Bodoni MT" w:hAnsi="Bodoni MT"/>
+                <w:i/>
+                <w:sz w:val="24"/>
+                <w:szCs w:val="24"/>
+                <w:lang w:val="es-PY"/>
+              </w:rPr>
+              <w:t>loguin</w:t>
+            </w:r>
+            <w:proofErr w:type="spellEnd"/>
+            <w:r>
+              <w:rPr>
+                <w:rFonts w:ascii="Bodoni MT" w:hAnsi="Bodoni MT"/>
+                <w:i/>
+                <w:sz w:val="24"/>
+                <w:szCs w:val="24"/>
+                <w:lang w:val="es-PY"/>
+              </w:rPr>
+              <w:t xml:space="preserve"> cubren con los requisitos definidos, sin embargo al principio no se definió una interfaz de usuarios. Solamente se definió la de alumnos, docentes y administrativos.</w:t>
+            </w:r>
+          </w:p>
+          <w:p>
+            <w:pPr>
+              <w:pStyle w:val="Prrafodelista"/>
+              <w:numPr>
+                <w:ilvl w:val="0"/>
+                <w:numId w:val="2"/>
+              </w:numPr>
+              <w:jc w:val="both"/>
+              <w:rPr>
+                <w:rFonts w:ascii="Bodoni MT" w:hAnsi="Bodoni MT"/>
+                <w:sz w:val="24"/>
+                <w:szCs w:val="24"/>
+                <w:lang w:val="es-PY"/>
+              </w:rPr>
+            </w:pPr>
+            <w:r>
+              <w:rPr>
+                <w:rFonts w:ascii="Bodoni MT" w:hAnsi="Bodoni MT"/>
+                <w:sz w:val="24"/>
+                <w:szCs w:val="24"/>
+                <w:lang w:val="es-PY"/>
+              </w:rPr>
+              <w:t>¿Cumple el diseño con los estándares establecidos en el documento de Reglas y Formatos de diseño?</w:t>
+            </w:r>
+          </w:p>
+          <w:p>
+            <w:pPr>
+              <w:ind w:left="360"/>
+              <w:jc w:val="both"/>
+              <w:rPr>
+                <w:rFonts w:ascii="Bodoni MT" w:hAnsi="Bodoni MT"/>
+                <w:i/>
+                <w:sz w:val="24"/>
+                <w:szCs w:val="24"/>
+                <w:lang w:val="es-PY"/>
+              </w:rPr>
+            </w:pPr>
+            <w:r>
+              <w:rPr>
+                <w:rFonts w:ascii="Bodoni MT" w:hAnsi="Bodoni MT"/>
+                <w:i/>
+                <w:sz w:val="24"/>
+                <w:szCs w:val="24"/>
+                <w:lang w:val="es-PY"/>
+              </w:rPr>
+              <w:t>Si cumple con los estándares de diseño.</w:t>
+            </w:r>
+          </w:p>
+          <w:p>
+            <w:pPr>
+              <w:pStyle w:val="Prrafodelista"/>
+              <w:numPr>
+                <w:ilvl w:val="0"/>
+                <w:numId w:val="2"/>
+              </w:numPr>
+              <w:jc w:val="both"/>
+              <w:rPr>
+                <w:rFonts w:ascii="Bodoni MT" w:hAnsi="Bodoni MT"/>
+                <w:sz w:val="24"/>
+                <w:szCs w:val="24"/>
+                <w:lang w:val="es-PY"/>
+              </w:rPr>
+            </w:pPr>
+            <w:r>
+              <w:rPr>
+                <w:rFonts w:ascii="Bodoni MT" w:hAnsi="Bodoni MT"/>
+                <w:sz w:val="24"/>
+                <w:szCs w:val="24"/>
+                <w:lang w:val="es-PY"/>
+              </w:rPr>
+              <w:t>¿Resulta fácil interactuar con la interfaz?</w:t>
+            </w:r>
+          </w:p>
+          <w:p>
+            <w:pPr>
+              <w:ind w:left="360"/>
+              <w:jc w:val="both"/>
+              <w:rPr>
+                <w:rFonts w:ascii="Bodoni MT" w:hAnsi="Bodoni MT"/>
+                <w:i/>
+                <w:sz w:val="24"/>
+                <w:szCs w:val="24"/>
+                <w:lang w:val="es-PY"/>
+              </w:rPr>
+            </w:pPr>
+            <w:r>
+              <w:rPr>
+                <w:rFonts w:ascii="Bodoni MT" w:hAnsi="Bodoni MT"/>
+                <w:i/>
+                <w:sz w:val="24"/>
+                <w:szCs w:val="24"/>
+                <w:lang w:val="es-PY"/>
+              </w:rPr>
+              <w:t>Si resulta fácil interactuar con la interfaz, ya que es simple y sencillo.</w:t>
+            </w:r>
+          </w:p>
+          <w:p>
+            <w:pPr>
+              <w:pStyle w:val="Prrafodelista"/>
+              <w:numPr>
+                <w:ilvl w:val="0"/>
+                <w:numId w:val="2"/>
+              </w:numPr>
+              <w:jc w:val="both"/>
+              <w:rPr>
+                <w:rFonts w:ascii="Bodoni MT" w:hAnsi="Bodoni MT"/>
+                <w:sz w:val="24"/>
+                <w:szCs w:val="24"/>
+                <w:lang w:val="es-PY"/>
+              </w:rPr>
+            </w:pPr>
+            <w:r>
+              <w:rPr>
+                <w:rFonts w:ascii="Bodoni MT" w:hAnsi="Bodoni MT"/>
+                <w:sz w:val="24"/>
+                <w:szCs w:val="24"/>
+                <w:lang w:val="es-PY"/>
+              </w:rPr>
+              <w:t xml:space="preserve">¿El diseño es lo suficientemente detallado para que se pueda pasar a la fase de </w:t>
+            </w:r>
+            <w:r>
+              <w:rPr>
+                <w:rFonts w:ascii="Bodoni MT" w:hAnsi="Bodoni MT"/>
+                <w:sz w:val="24"/>
+                <w:szCs w:val="24"/>
+                <w:lang w:val="es-PY"/>
+              </w:rPr>
+              <w:lastRenderedPageBreak/>
+              <w:t>programación?</w:t>
+            </w:r>
+          </w:p>
+          <w:p>
+            <w:pPr>
+              <w:ind w:left="360"/>
+              <w:jc w:val="both"/>
+              <w:rPr>
+                <w:rFonts w:ascii="Bodoni MT" w:hAnsi="Bodoni MT"/>
+                <w:i/>
+                <w:sz w:val="24"/>
+                <w:szCs w:val="24"/>
+                <w:lang w:val="es-PY"/>
+              </w:rPr>
+            </w:pPr>
+            <w:r>
+              <w:rPr>
+                <w:rFonts w:ascii="Bodoni MT" w:hAnsi="Bodoni MT"/>
+                <w:i/>
+                <w:sz w:val="24"/>
+                <w:szCs w:val="24"/>
+                <w:lang w:val="es-PY"/>
+              </w:rPr>
+              <w:t>Si es detallado.</w:t>
+            </w:r>
+          </w:p>
+          <w:p>
+            <w:pPr>
+              <w:pStyle w:val="Prrafodelista"/>
+              <w:numPr>
+                <w:ilvl w:val="0"/>
+                <w:numId w:val="2"/>
+              </w:numPr>
+              <w:jc w:val="both"/>
+              <w:rPr>
+                <w:rFonts w:ascii="Bodoni MT" w:hAnsi="Bodoni MT"/>
+                <w:sz w:val="24"/>
+                <w:szCs w:val="24"/>
+                <w:lang w:val="es-PY"/>
+              </w:rPr>
+            </w:pPr>
+            <w:r>
+              <w:rPr>
+                <w:rFonts w:ascii="Bodoni MT" w:hAnsi="Bodoni MT"/>
+                <w:sz w:val="24"/>
+                <w:szCs w:val="24"/>
+                <w:lang w:val="es-PY"/>
+              </w:rPr>
+              <w:t>¿El elemento se encuentra en revisiones actualizadas?</w:t>
+            </w:r>
+          </w:p>
+          <w:p>
+            <w:pPr>
+              <w:ind w:left="360"/>
+              <w:jc w:val="both"/>
+              <w:rPr>
+                <w:rFonts w:ascii="Bodoni MT" w:hAnsi="Bodoni MT"/>
+                <w:i/>
+                <w:sz w:val="24"/>
+                <w:szCs w:val="24"/>
+                <w:lang w:val="es-PY"/>
+              </w:rPr>
+            </w:pPr>
+            <w:r>
+              <w:rPr>
+                <w:rFonts w:ascii="Bodoni MT" w:hAnsi="Bodoni MT"/>
+                <w:i/>
+                <w:sz w:val="24"/>
+                <w:szCs w:val="24"/>
+                <w:lang w:val="es-PY"/>
+              </w:rPr>
+              <w:t>Si se encuentra en revisiones actualizadas.</w:t>
+            </w:r>
+          </w:p>
+          <w:p>
+            <w:pPr>
+              <w:pStyle w:val="Prrafodelista"/>
+              <w:jc w:val="both"/>
+              <w:rPr>
+                <w:rFonts w:ascii="Bodoni MT" w:hAnsi="Bodoni MT"/>
+                <w:sz w:val="24"/>
+                <w:szCs w:val="24"/>
+                <w:lang w:val="es-PY"/>
+              </w:rPr>
+            </w:pPr>
+          </w:p>
+        </w:tc>
+      </w:tr>
+      <w:tr>
+        <w:tc>
+          <w:tcPr>
+            <w:tcW w:w="9243" w:type="dxa"/>
+          </w:tcPr>
+          <w:p>
+            <w:pPr>
+              <w:jc w:val="both"/>
+              <w:rPr>
+                <w:rFonts w:ascii="Bodoni MT" w:hAnsi="Bodoni MT"/>
+                <w:b/>
+                <w:sz w:val="24"/>
+                <w:szCs w:val="24"/>
+                <w:lang w:val="es-PY"/>
+              </w:rPr>
+            </w:pPr>
+            <w:r>
+              <w:rPr>
+                <w:rFonts w:ascii="Bodoni MT" w:hAnsi="Bodoni MT"/>
+                <w:b/>
+                <w:sz w:val="24"/>
+                <w:szCs w:val="24"/>
+                <w:lang w:val="es-PY"/>
+              </w:rPr>
+              <w:lastRenderedPageBreak/>
+              <w:t>Resultado Obtenido:</w:t>
+            </w:r>
+          </w:p>
+          <w:p>
+            <w:pPr>
+              <w:jc w:val="both"/>
+              <w:rPr>
+                <w:rFonts w:ascii="Bodoni MT" w:hAnsi="Bodoni MT"/>
+                <w:i/>
+                <w:sz w:val="24"/>
+                <w:szCs w:val="24"/>
+                <w:lang w:val="es-PY"/>
+              </w:rPr>
+            </w:pPr>
+            <w:r>
+              <w:rPr>
+                <w:rFonts w:ascii="Bodoni MT" w:hAnsi="Bodoni MT"/>
+                <w:i/>
+                <w:sz w:val="24"/>
+                <w:szCs w:val="24"/>
+                <w:lang w:val="es-PY"/>
+              </w:rPr>
+              <w:t>Nos encontramos que falta mejorar el CSS de las interfaces mencionadas al principio. Así como no se contaba con un diseño de interfaz de usuarios, lo que se hizo fue guiarse por el de alumnos, ya que el modelo en si sería el mismo, la diferencia estaría en los datos a rellenar por el usuario.</w:t>
+            </w:r>
+          </w:p>
+        </w:tc>
+      </w:tr>
+      <w:tr>
+        <w:tc>
+          <w:tcPr>
+            <w:tcW w:w="9243" w:type="dxa"/>
+          </w:tcPr>
+          <w:p>
+            <w:pPr>
+              <w:jc w:val="both"/>
+              <w:rPr>
+                <w:rFonts w:ascii="Bodoni MT" w:hAnsi="Bodoni MT"/>
+                <w:b/>
+                <w:sz w:val="24"/>
+                <w:szCs w:val="24"/>
+                <w:lang w:val="es-PY"/>
+              </w:rPr>
+            </w:pPr>
+            <w:r>
+              <w:rPr>
+                <w:rFonts w:ascii="Bodoni MT" w:hAnsi="Bodoni MT"/>
+                <w:b/>
+                <w:sz w:val="24"/>
+                <w:szCs w:val="24"/>
+                <w:lang w:val="es-PY"/>
+              </w:rPr>
+              <w:t>Observaciones:</w:t>
+            </w:r>
+          </w:p>
+          <w:p>
+            <w:pPr>
+              <w:jc w:val="both"/>
+              <w:rPr>
+                <w:rFonts w:ascii="Bodoni MT" w:hAnsi="Bodoni MT"/>
+                <w:i/>
+                <w:sz w:val="24"/>
+                <w:szCs w:val="24"/>
+                <w:lang w:val="es-PY"/>
+              </w:rPr>
+            </w:pPr>
+            <w:r>
+              <w:rPr>
+                <w:rFonts w:ascii="Bodoni MT" w:hAnsi="Bodoni MT"/>
+                <w:i/>
+                <w:sz w:val="24"/>
+                <w:szCs w:val="24"/>
+                <w:lang w:val="es-PY"/>
+              </w:rPr>
+              <w:t>Controlar los diseños de interfaces desarrollado en la parte I de la documentación respectiva del sistema, actualizarlos si es necesario.</w:t>
+            </w:r>
+          </w:p>
+          <w:p>
+            <w:pPr>
+              <w:jc w:val="both"/>
+              <w:rPr>
+                <w:rFonts w:ascii="Bodoni MT" w:hAnsi="Bodoni MT"/>
+                <w:b/>
+                <w:sz w:val="24"/>
+                <w:szCs w:val="24"/>
+                <w:lang w:val="es-PY"/>
+              </w:rPr>
+            </w:pPr>
+          </w:p>
+        </w:tc>
+      </w:tr>
+    </w:tbl>
+    <w:p/>
+    <w:tbl>
+      <w:tblPr>
+        <w:tblStyle w:val="Tablaconcuadrcula"/>
+        <w:tblW w:w="0" w:type="auto"/>
+        <w:tblLook w:val="04A0"/>
+      </w:tblPr>
+      <w:tblGrid>
+        <w:gridCol w:w="9243"/>
+      </w:tblGrid>
+      <w:tr>
+        <w:tc>
+          <w:tcPr>
+            <w:tcW w:w="9243" w:type="dxa"/>
+            <w:shd w:val="clear" w:color="auto" w:fill="B8CCE4" w:themeFill="accent1" w:themeFillTint="66"/>
+          </w:tcPr>
+          <w:p>
+            <w:pPr>
+              <w:jc w:val="both"/>
+              <w:rPr>
+                <w:rFonts w:ascii="Bodoni MT" w:hAnsi="Bodoni MT"/>
+                <w:sz w:val="24"/>
+                <w:szCs w:val="24"/>
+                <w:lang w:val="es-PY"/>
+              </w:rPr>
+            </w:pPr>
+            <w:r>
+              <w:rPr>
+                <w:rFonts w:ascii="Bodoni MT" w:hAnsi="Bodoni MT"/>
+                <w:b/>
+                <w:sz w:val="24"/>
+                <w:szCs w:val="24"/>
+                <w:lang w:val="es-PY"/>
+              </w:rPr>
+              <w:t xml:space="preserve">Tipo de Revisión: </w:t>
+            </w:r>
+            <w:r>
+              <w:rPr>
+                <w:rFonts w:ascii="Bodoni MT" w:hAnsi="Bodoni MT"/>
+                <w:sz w:val="24"/>
+                <w:szCs w:val="24"/>
+                <w:lang w:val="es-PY"/>
+              </w:rPr>
+              <w:t>Diseño de</w:t>
+            </w:r>
+            <w:r>
+              <w:rPr>
+                <w:rFonts w:ascii="Bodoni MT" w:hAnsi="Bodoni MT"/>
+                <w:sz w:val="24"/>
+                <w:szCs w:val="24"/>
+                <w:lang w:val="es-PY"/>
+              </w:rPr>
+              <w:t>l Modelado de Datos</w:t>
+            </w:r>
+          </w:p>
+        </w:tc>
+      </w:tr>
+      <w:tr>
+        <w:tc>
+          <w:tcPr>
+            <w:tcW w:w="9243" w:type="dxa"/>
+          </w:tcPr>
+          <w:p>
+            <w:pPr>
+              <w:jc w:val="both"/>
+              <w:rPr>
+                <w:rFonts w:ascii="Bodoni MT" w:hAnsi="Bodoni MT"/>
+                <w:sz w:val="24"/>
+                <w:szCs w:val="24"/>
+                <w:lang w:val="es-PY"/>
+              </w:rPr>
+            </w:pPr>
+            <w:r>
+              <w:rPr>
+                <w:rFonts w:ascii="Bodoni MT" w:hAnsi="Bodoni MT"/>
+                <w:b/>
+                <w:sz w:val="24"/>
+                <w:szCs w:val="24"/>
+                <w:lang w:val="es-PY"/>
+              </w:rPr>
+              <w:t xml:space="preserve">Fecha de Revisión:  </w:t>
+            </w:r>
+            <w:r>
+              <w:rPr>
+                <w:rFonts w:ascii="Bodoni MT" w:hAnsi="Bodoni MT"/>
+                <w:b/>
+                <w:sz w:val="24"/>
+                <w:szCs w:val="24"/>
+                <w:lang w:val="es-PY"/>
+              </w:rPr>
+              <w:t xml:space="preserve"> </w:t>
+            </w:r>
+            <w:r>
+              <w:rPr>
+                <w:rFonts w:ascii="Bodoni MT" w:hAnsi="Bodoni MT"/>
+                <w:sz w:val="24"/>
+                <w:szCs w:val="24"/>
+                <w:lang w:val="es-PY"/>
+              </w:rPr>
+              <w:t>18/05/13</w:t>
+            </w:r>
+            <w:r>
+              <w:rPr>
+                <w:rFonts w:ascii="Bodoni MT" w:hAnsi="Bodoni MT"/>
+                <w:b/>
+                <w:sz w:val="24"/>
+                <w:szCs w:val="24"/>
+                <w:lang w:val="es-PY"/>
+              </w:rPr>
+              <w:t xml:space="preserve">                              </w:t>
+            </w:r>
+            <w:r>
+              <w:rPr>
+                <w:rFonts w:ascii="Bodoni MT" w:hAnsi="Bodoni MT"/>
+                <w:b/>
+                <w:sz w:val="24"/>
+                <w:szCs w:val="24"/>
+                <w:lang w:val="es-PY"/>
+              </w:rPr>
+              <w:t xml:space="preserve">               Hora de Revisión:</w:t>
+            </w:r>
+            <w:r>
+              <w:rPr>
+                <w:rFonts w:ascii="Bodoni MT" w:hAnsi="Bodoni MT"/>
+                <w:b/>
+                <w:sz w:val="24"/>
+                <w:szCs w:val="24"/>
+                <w:lang w:val="es-PY"/>
+              </w:rPr>
+              <w:t xml:space="preserve"> </w:t>
+            </w:r>
+            <w:r>
+              <w:rPr>
+                <w:rFonts w:ascii="Bodoni MT" w:hAnsi="Bodoni MT"/>
+                <w:sz w:val="24"/>
+                <w:szCs w:val="24"/>
+                <w:lang w:val="es-PY"/>
+              </w:rPr>
+              <w:t>20:15hs</w:t>
+            </w:r>
+          </w:p>
+        </w:tc>
+      </w:tr>
+      <w:tr>
+        <w:tc>
+          <w:tcPr>
+            <w:tcW w:w="9243" w:type="dxa"/>
+          </w:tcPr>
+          <w:p>
+            <w:pPr>
+              <w:jc w:val="both"/>
+              <w:rPr>
+                <w:rFonts w:ascii="Bodoni MT" w:hAnsi="Bodoni MT"/>
+                <w:sz w:val="24"/>
+                <w:szCs w:val="24"/>
+                <w:lang w:val="es-PY"/>
+              </w:rPr>
+            </w:pPr>
+            <w:r>
+              <w:rPr>
+                <w:rFonts w:ascii="Bodoni MT" w:hAnsi="Bodoni MT"/>
+                <w:b/>
+                <w:sz w:val="24"/>
+                <w:szCs w:val="24"/>
+                <w:lang w:val="es-PY"/>
+              </w:rPr>
+              <w:t>Encargado de Revisión:</w:t>
+            </w:r>
+            <w:r>
+              <w:rPr>
+                <w:rFonts w:ascii="Bodoni MT" w:hAnsi="Bodoni MT"/>
+                <w:b/>
+                <w:sz w:val="24"/>
+                <w:szCs w:val="24"/>
+                <w:lang w:val="es-PY"/>
+              </w:rPr>
+              <w:t xml:space="preserve"> </w:t>
+            </w:r>
+            <w:r>
+              <w:rPr>
+                <w:rFonts w:ascii="Bodoni MT" w:hAnsi="Bodoni MT"/>
+                <w:sz w:val="24"/>
+                <w:szCs w:val="24"/>
+                <w:lang w:val="es-PY"/>
+              </w:rPr>
+              <w:t>Mirian Saucedo</w:t>
+            </w:r>
+          </w:p>
+        </w:tc>
+      </w:tr>
+      <w:tr>
+        <w:tc>
+          <w:tcPr>
+            <w:tcW w:w="9243" w:type="dxa"/>
+          </w:tcPr>
+          <w:p>
+            <w:pPr>
+              <w:jc w:val="both"/>
+              <w:rPr>
+                <w:rFonts w:ascii="Bodoni MT" w:hAnsi="Bodoni MT"/>
+                <w:sz w:val="24"/>
+                <w:szCs w:val="24"/>
+                <w:lang w:val="es-PY"/>
+              </w:rPr>
+            </w:pPr>
+            <w:r>
+              <w:rPr>
+                <w:rFonts w:ascii="Bodoni MT" w:hAnsi="Bodoni MT"/>
+                <w:b/>
+                <w:sz w:val="24"/>
+                <w:szCs w:val="24"/>
+                <w:lang w:val="es-PY"/>
+              </w:rPr>
+              <w:t>Elemento de Configuración:</w:t>
+            </w:r>
+            <w:r>
+              <w:rPr>
+                <w:rFonts w:ascii="Bodoni MT" w:hAnsi="Bodoni MT"/>
+                <w:b/>
+                <w:sz w:val="24"/>
+                <w:szCs w:val="24"/>
+                <w:lang w:val="es-PY"/>
+              </w:rPr>
+              <w:t xml:space="preserve"> </w:t>
+            </w:r>
+            <w:r>
+              <w:rPr>
+                <w:rFonts w:ascii="Bodoni MT" w:hAnsi="Bodoni MT"/>
+                <w:sz w:val="24"/>
+                <w:szCs w:val="24"/>
+                <w:lang w:val="es-PY"/>
+              </w:rPr>
+              <w:t>Modelado de Datos.</w:t>
+            </w:r>
+          </w:p>
+        </w:tc>
+      </w:tr>
+      <w:tr>
+        <w:tc>
+          <w:tcPr>
+            <w:tcW w:w="9243" w:type="dxa"/>
+          </w:tcPr>
+          <w:p>
+            <w:pPr>
+              <w:jc w:val="both"/>
+              <w:rPr>
+                <w:rFonts w:ascii="Bodoni MT" w:hAnsi="Bodoni MT"/>
+                <w:b/>
+                <w:sz w:val="24"/>
+                <w:szCs w:val="24"/>
+                <w:lang w:val="es-PY"/>
+              </w:rPr>
+            </w:pPr>
+            <w:r>
+              <w:rPr>
+                <w:rFonts w:ascii="Bodoni MT" w:hAnsi="Bodoni MT"/>
+                <w:b/>
+                <w:sz w:val="24"/>
+                <w:szCs w:val="24"/>
+                <w:lang w:val="es-PY"/>
+              </w:rPr>
+              <w:t>Preguntas de Comprobación:</w:t>
+            </w:r>
+          </w:p>
+          <w:p>
+            <w:pPr>
+              <w:pStyle w:val="Prrafodelista"/>
+              <w:numPr>
+                <w:ilvl w:val="0"/>
+                <w:numId w:val="3"/>
+              </w:numPr>
+              <w:jc w:val="both"/>
+              <w:rPr>
+                <w:rFonts w:ascii="Bodoni MT" w:hAnsi="Bodoni MT"/>
+                <w:sz w:val="24"/>
+                <w:szCs w:val="24"/>
+                <w:lang w:val="es-PY"/>
+              </w:rPr>
+            </w:pPr>
+            <w:r>
+              <w:rPr>
+                <w:rFonts w:ascii="Bodoni MT" w:hAnsi="Bodoni MT"/>
+                <w:sz w:val="24"/>
+                <w:szCs w:val="24"/>
+                <w:lang w:val="es-PY"/>
+              </w:rPr>
+              <w:t>¿Las tablas definidas cumplen con la definición de requisitos?</w:t>
+            </w:r>
+          </w:p>
+          <w:p>
+            <w:pPr>
+              <w:ind w:left="360"/>
+              <w:jc w:val="both"/>
+              <w:rPr>
+                <w:rFonts w:ascii="Bodoni MT" w:hAnsi="Bodoni MT"/>
+                <w:i/>
+                <w:sz w:val="24"/>
+                <w:szCs w:val="24"/>
+                <w:lang w:val="es-PY"/>
+              </w:rPr>
+            </w:pPr>
+            <w:r>
+              <w:rPr>
+                <w:rFonts w:ascii="Bodoni MT" w:hAnsi="Bodoni MT"/>
+                <w:i/>
+                <w:sz w:val="24"/>
+                <w:szCs w:val="24"/>
+                <w:lang w:val="es-PY"/>
+              </w:rPr>
+              <w:t>Cumplen con la definición de requisitos pero falta definir algunas tablas como la de cursos, países, ciudades, nivel y demás.</w:t>
+            </w:r>
+          </w:p>
+          <w:p>
+            <w:pPr>
+              <w:pStyle w:val="Prrafodelista"/>
+              <w:numPr>
+                <w:ilvl w:val="0"/>
+                <w:numId w:val="3"/>
+              </w:numPr>
+              <w:jc w:val="both"/>
+              <w:rPr>
+                <w:rFonts w:ascii="Bodoni MT" w:hAnsi="Bodoni MT"/>
+                <w:sz w:val="24"/>
+                <w:szCs w:val="24"/>
+                <w:lang w:val="es-PY"/>
+              </w:rPr>
+            </w:pPr>
+            <w:r>
+              <w:rPr>
+                <w:rFonts w:ascii="Bodoni MT" w:hAnsi="Bodoni MT"/>
+                <w:sz w:val="24"/>
+                <w:szCs w:val="24"/>
+                <w:lang w:val="es-PY"/>
+              </w:rPr>
+              <w:t>¿Para el diseño se utilizan las herramientas establecidas al principio?</w:t>
+            </w:r>
+          </w:p>
+          <w:p>
+            <w:pPr>
+              <w:ind w:left="360"/>
+              <w:jc w:val="both"/>
+              <w:rPr>
+                <w:rFonts w:ascii="Bodoni MT" w:hAnsi="Bodoni MT"/>
+                <w:i/>
+                <w:sz w:val="24"/>
+                <w:szCs w:val="24"/>
+                <w:lang w:val="es-PY"/>
+              </w:rPr>
+            </w:pPr>
+            <w:r>
+              <w:rPr>
+                <w:rFonts w:ascii="Bodoni MT" w:hAnsi="Bodoni MT"/>
+                <w:i/>
+                <w:sz w:val="24"/>
+                <w:szCs w:val="24"/>
+                <w:lang w:val="es-PY"/>
+              </w:rPr>
+              <w:t>Si son utilizadas las herramientas establecidas al principio.</w:t>
+            </w:r>
+          </w:p>
+          <w:p>
+            <w:pPr>
+              <w:pStyle w:val="Prrafodelista"/>
+              <w:numPr>
+                <w:ilvl w:val="0"/>
+                <w:numId w:val="3"/>
+              </w:numPr>
+              <w:jc w:val="both"/>
+              <w:rPr>
+                <w:rFonts w:ascii="Bodoni MT" w:hAnsi="Bodoni MT"/>
+                <w:sz w:val="24"/>
+                <w:szCs w:val="24"/>
+                <w:lang w:val="es-PY"/>
+              </w:rPr>
+            </w:pPr>
+            <w:r>
+              <w:rPr>
+                <w:rFonts w:ascii="Bodoni MT" w:hAnsi="Bodoni MT"/>
+                <w:sz w:val="24"/>
+                <w:szCs w:val="24"/>
+                <w:lang w:val="es-PY"/>
+              </w:rPr>
+              <w:t>¿Cumple el diseño de las tablas con los estándares establecidos?</w:t>
+            </w:r>
+          </w:p>
+          <w:p>
+            <w:pPr>
+              <w:ind w:left="360"/>
+              <w:jc w:val="both"/>
+              <w:rPr>
+                <w:rFonts w:ascii="Bodoni MT" w:hAnsi="Bodoni MT"/>
+                <w:i/>
+                <w:sz w:val="24"/>
+                <w:szCs w:val="24"/>
+                <w:lang w:val="es-PY"/>
+              </w:rPr>
+            </w:pPr>
+            <w:r>
+              <w:rPr>
+                <w:rFonts w:ascii="Bodoni MT" w:hAnsi="Bodoni MT"/>
+                <w:i/>
+                <w:sz w:val="24"/>
+                <w:szCs w:val="24"/>
+                <w:lang w:val="es-PY"/>
+              </w:rPr>
+              <w:t>No podemos controlar si cumplen las tablas con los estándares establecidos, porque al realizar la revisión de la documentación nos percatamos que el estándar de modelado de datos no fue establecido.</w:t>
+            </w:r>
+          </w:p>
+          <w:p>
+            <w:pPr>
+              <w:pStyle w:val="Prrafodelista"/>
+              <w:numPr>
+                <w:ilvl w:val="0"/>
+                <w:numId w:val="3"/>
+              </w:numPr>
+              <w:jc w:val="both"/>
+              <w:rPr>
+                <w:rFonts w:ascii="Bodoni MT" w:hAnsi="Bodoni MT"/>
+                <w:sz w:val="24"/>
+                <w:szCs w:val="24"/>
+                <w:lang w:val="es-PY"/>
+              </w:rPr>
+            </w:pPr>
+            <w:r>
+              <w:rPr>
+                <w:rFonts w:ascii="Bodoni MT" w:hAnsi="Bodoni MT"/>
+                <w:sz w:val="24"/>
+                <w:szCs w:val="24"/>
+                <w:lang w:val="es-PY"/>
+              </w:rPr>
+              <w:t>¿El elemento se encuentra en revisiones actualizadas?</w:t>
+            </w:r>
+          </w:p>
+          <w:p>
+            <w:pPr>
+              <w:ind w:left="360"/>
+              <w:jc w:val="both"/>
+              <w:rPr>
+                <w:rFonts w:ascii="Bodoni MT" w:hAnsi="Bodoni MT"/>
+                <w:i/>
+                <w:sz w:val="24"/>
+                <w:szCs w:val="24"/>
+                <w:lang w:val="es-PY"/>
+              </w:rPr>
+            </w:pPr>
+            <w:r>
+              <w:rPr>
+                <w:rFonts w:ascii="Bodoni MT" w:hAnsi="Bodoni MT"/>
+                <w:i/>
+                <w:sz w:val="24"/>
+                <w:szCs w:val="24"/>
+                <w:lang w:val="es-PY"/>
+              </w:rPr>
+              <w:t>Si se encuentra en revisiones actualizadas.</w:t>
+            </w:r>
+          </w:p>
+          <w:p>
+            <w:pPr>
+              <w:pStyle w:val="Prrafodelista"/>
+              <w:jc w:val="both"/>
+              <w:rPr>
+                <w:rFonts w:ascii="Bodoni MT" w:hAnsi="Bodoni MT"/>
+                <w:sz w:val="24"/>
+                <w:szCs w:val="24"/>
+                <w:lang w:val="es-PY"/>
+              </w:rPr>
+            </w:pPr>
+          </w:p>
+        </w:tc>
+      </w:tr>
+      <w:tr>
+        <w:tc>
+          <w:tcPr>
+            <w:tcW w:w="9243" w:type="dxa"/>
+          </w:tcPr>
+          <w:p>
+            <w:pPr>
+              <w:jc w:val="both"/>
+              <w:rPr>
+                <w:rFonts w:ascii="Bodoni MT" w:hAnsi="Bodoni MT"/>
+                <w:b/>
+                <w:sz w:val="24"/>
+                <w:szCs w:val="24"/>
+                <w:lang w:val="es-PY"/>
+              </w:rPr>
+            </w:pPr>
+            <w:r>
+              <w:rPr>
+                <w:rFonts w:ascii="Bodoni MT" w:hAnsi="Bodoni MT"/>
+                <w:b/>
+                <w:sz w:val="24"/>
+                <w:szCs w:val="24"/>
+                <w:lang w:val="es-PY"/>
+              </w:rPr>
+              <w:t>Resultado Obtenido:</w:t>
+            </w:r>
+          </w:p>
+          <w:p>
+            <w:pPr>
+              <w:rPr>
+                <w:rFonts w:ascii="Bodoni MT" w:hAnsi="Bodoni MT"/>
+                <w:i/>
+                <w:sz w:val="24"/>
+                <w:szCs w:val="24"/>
+                <w:lang w:val="es-PY"/>
+              </w:rPr>
+            </w:pPr>
+            <w:r>
+              <w:rPr>
+                <w:rFonts w:ascii="Bodoni MT" w:hAnsi="Bodoni MT"/>
+                <w:i/>
+                <w:sz w:val="24"/>
+                <w:szCs w:val="24"/>
+                <w:lang w:val="es-PY"/>
+              </w:rPr>
+              <w:t>Definir los estándares de modelado de datos y corregir el modelado de datos que no se encuentra actualizado.</w:t>
+            </w:r>
+          </w:p>
+          <w:p>
+            <w:pPr>
+              <w:jc w:val="both"/>
+              <w:rPr>
+                <w:rFonts w:ascii="Bodoni MT" w:hAnsi="Bodoni MT"/>
+                <w:b/>
+                <w:sz w:val="24"/>
+                <w:szCs w:val="24"/>
+                <w:lang w:val="es-PY"/>
+              </w:rPr>
+            </w:pPr>
+          </w:p>
+        </w:tc>
+      </w:tr>
+      <w:tr>
+        <w:tc>
+          <w:tcPr>
+            <w:tcW w:w="9243" w:type="dxa"/>
+          </w:tcPr>
+          <w:p>
+            <w:pPr>
+              <w:jc w:val="both"/>
+              <w:rPr>
+                <w:rFonts w:ascii="Bodoni MT" w:hAnsi="Bodoni MT"/>
+                <w:b/>
+                <w:sz w:val="24"/>
+                <w:szCs w:val="24"/>
+                <w:lang w:val="es-PY"/>
+              </w:rPr>
+            </w:pPr>
+            <w:r>
+              <w:rPr>
+                <w:rFonts w:ascii="Bodoni MT" w:hAnsi="Bodoni MT"/>
+                <w:b/>
+                <w:sz w:val="24"/>
+                <w:szCs w:val="24"/>
+                <w:lang w:val="es-PY"/>
+              </w:rPr>
+              <w:t>Observaciones:</w:t>
+            </w:r>
+          </w:p>
+          <w:p>
+            <w:pPr>
+              <w:jc w:val="both"/>
+              <w:rPr>
+                <w:rFonts w:ascii="Bodoni MT" w:hAnsi="Bodoni MT"/>
+                <w:b/>
+                <w:sz w:val="24"/>
+                <w:szCs w:val="24"/>
+                <w:lang w:val="es-PY"/>
+              </w:rPr>
+            </w:pPr>
           </w:p>
         </w:tc>
       </w:tr>
@@ -666,8 +1937,186 @@
       </w:pPr>
     </w:lvl>
   </w:abstractNum>
+  <w:abstractNum w:abstractNumId="1">
+    <w:nsid w:val="491C799C"/>
+    <w:multiLevelType w:val="hybridMultilevel"/>
+    <w:tmpl w:val="1D6E76EA"/>
+    <w:lvl w:ilvl="0" w:tplc="1009000F">
+      <w:start w:val="1"/>
+      <w:numFmt w:val="decimal"/>
+      <w:lvlText w:val="%1."/>
+      <w:lvlJc w:val="left"/>
+      <w:pPr>
+        <w:ind w:left="720" w:hanging="360"/>
+      </w:pPr>
+    </w:lvl>
+    <w:lvl w:ilvl="1" w:tplc="10090019" w:tentative="1">
+      <w:start w:val="1"/>
+      <w:numFmt w:val="lowerLetter"/>
+      <w:lvlText w:val="%2."/>
+      <w:lvlJc w:val="left"/>
+      <w:pPr>
+        <w:ind w:left="1440" w:hanging="360"/>
+      </w:pPr>
+    </w:lvl>
+    <w:lvl w:ilvl="2" w:tplc="1009001B" w:tentative="1">
+      <w:start w:val="1"/>
+      <w:numFmt w:val="lowerRoman"/>
+      <w:lvlText w:val="%3."/>
+      <w:lvlJc w:val="right"/>
+      <w:pPr>
+        <w:ind w:left="2160" w:hanging="180"/>
+      </w:pPr>
+    </w:lvl>
+    <w:lvl w:ilvl="3" w:tplc="1009000F" w:tentative="1">
+      <w:start w:val="1"/>
+      <w:numFmt w:val="decimal"/>
+      <w:lvlText w:val="%4."/>
+      <w:lvlJc w:val="left"/>
+      <w:pPr>
+        <w:ind w:left="2880" w:hanging="360"/>
+      </w:pPr>
+    </w:lvl>
+    <w:lvl w:ilvl="4" w:tplc="10090019" w:tentative="1">
+      <w:start w:val="1"/>
+      <w:numFmt w:val="lowerLetter"/>
+      <w:lvlText w:val="%5."/>
+      <w:lvlJc w:val="left"/>
+      <w:pPr>
+        <w:ind w:left="3600" w:hanging="360"/>
+      </w:pPr>
+    </w:lvl>
+    <w:lvl w:ilvl="5" w:tplc="1009001B" w:tentative="1">
+      <w:start w:val="1"/>
+      <w:numFmt w:val="lowerRoman"/>
+      <w:lvlText w:val="%6."/>
+      <w:lvlJc w:val="right"/>
+      <w:pPr>
+        <w:ind w:left="4320" w:hanging="180"/>
+      </w:pPr>
+    </w:lvl>
+    <w:lvl w:ilvl="6" w:tplc="1009000F" w:tentative="1">
+      <w:start w:val="1"/>
+      <w:numFmt w:val="decimal"/>
+      <w:lvlText w:val="%7."/>
+      <w:lvlJc w:val="left"/>
+      <w:pPr>
+        <w:ind w:left="5040" w:hanging="360"/>
+      </w:pPr>
+    </w:lvl>
+    <w:lvl w:ilvl="7" w:tplc="10090019" w:tentative="1">
+      <w:start w:val="1"/>
+      <w:numFmt w:val="lowerLetter"/>
+      <w:lvlText w:val="%8."/>
+      <w:lvlJc w:val="left"/>
+      <w:pPr>
+        <w:ind w:left="5760" w:hanging="360"/>
+      </w:pPr>
+    </w:lvl>
+    <w:lvl w:ilvl="8" w:tplc="1009001B" w:tentative="1">
+      <w:start w:val="1"/>
+      <w:numFmt w:val="lowerRoman"/>
+      <w:lvlText w:val="%9."/>
+      <w:lvlJc w:val="right"/>
+      <w:pPr>
+        <w:ind w:left="6480" w:hanging="180"/>
+      </w:pPr>
+    </w:lvl>
+  </w:abstractNum>
+  <w:abstractNum w:abstractNumId="2">
+    <w:nsid w:val="65343615"/>
+    <w:multiLevelType w:val="hybridMultilevel"/>
+    <w:tmpl w:val="1D6E76EA"/>
+    <w:lvl w:ilvl="0" w:tplc="1009000F">
+      <w:start w:val="1"/>
+      <w:numFmt w:val="decimal"/>
+      <w:lvlText w:val="%1."/>
+      <w:lvlJc w:val="left"/>
+      <w:pPr>
+        <w:ind w:left="720" w:hanging="360"/>
+      </w:pPr>
+    </w:lvl>
+    <w:lvl w:ilvl="1" w:tplc="10090019" w:tentative="1">
+      <w:start w:val="1"/>
+      <w:numFmt w:val="lowerLetter"/>
+      <w:lvlText w:val="%2."/>
+      <w:lvlJc w:val="left"/>
+      <w:pPr>
+        <w:ind w:left="1440" w:hanging="360"/>
+      </w:pPr>
+    </w:lvl>
+    <w:lvl w:ilvl="2" w:tplc="1009001B" w:tentative="1">
+      <w:start w:val="1"/>
+      <w:numFmt w:val="lowerRoman"/>
+      <w:lvlText w:val="%3."/>
+      <w:lvlJc w:val="right"/>
+      <w:pPr>
+        <w:ind w:left="2160" w:hanging="180"/>
+      </w:pPr>
+    </w:lvl>
+    <w:lvl w:ilvl="3" w:tplc="1009000F" w:tentative="1">
+      <w:start w:val="1"/>
+      <w:numFmt w:val="decimal"/>
+      <w:lvlText w:val="%4."/>
+      <w:lvlJc w:val="left"/>
+      <w:pPr>
+        <w:ind w:left="2880" w:hanging="360"/>
+      </w:pPr>
+    </w:lvl>
+    <w:lvl w:ilvl="4" w:tplc="10090019" w:tentative="1">
+      <w:start w:val="1"/>
+      <w:numFmt w:val="lowerLetter"/>
+      <w:lvlText w:val="%5."/>
+      <w:lvlJc w:val="left"/>
+      <w:pPr>
+        <w:ind w:left="3600" w:hanging="360"/>
+      </w:pPr>
+    </w:lvl>
+    <w:lvl w:ilvl="5" w:tplc="1009001B" w:tentative="1">
+      <w:start w:val="1"/>
+      <w:numFmt w:val="lowerRoman"/>
+      <w:lvlText w:val="%6."/>
+      <w:lvlJc w:val="right"/>
+      <w:pPr>
+        <w:ind w:left="4320" w:hanging="180"/>
+      </w:pPr>
+    </w:lvl>
+    <w:lvl w:ilvl="6" w:tplc="1009000F" w:tentative="1">
+      <w:start w:val="1"/>
+      <w:numFmt w:val="decimal"/>
+      <w:lvlText w:val="%7."/>
+      <w:lvlJc w:val="left"/>
+      <w:pPr>
+        <w:ind w:left="5040" w:hanging="360"/>
+      </w:pPr>
+    </w:lvl>
+    <w:lvl w:ilvl="7" w:tplc="10090019" w:tentative="1">
+      <w:start w:val="1"/>
+      <w:numFmt w:val="lowerLetter"/>
+      <w:lvlText w:val="%8."/>
+      <w:lvlJc w:val="left"/>
+      <w:pPr>
+        <w:ind w:left="5760" w:hanging="360"/>
+      </w:pPr>
+    </w:lvl>
+    <w:lvl w:ilvl="8" w:tplc="1009001B" w:tentative="1">
+      <w:start w:val="1"/>
+      <w:numFmt w:val="lowerRoman"/>
+      <w:lvlText w:val="%9."/>
+      <w:lvlJc w:val="right"/>
+      <w:pPr>
+        <w:ind w:left="6480" w:hanging="180"/>
+      </w:pPr>
+    </w:lvl>
+  </w:abstractNum>
   <w:num w:numId="1">
     <w:abstractNumId w:val="0"/>
+  </w:num>
+  <w:num w:numId="2">
+    <w:abstractNumId w:val="2"/>
+  </w:num>
+  <w:num w:numId="3">
+    <w:abstractNumId w:val="1"/>
   </w:num>
 </w:numbering>
 </file>

</xml_diff>

<commit_message>
Revisión de Código y ABM
#46 Adjunto el formulario de revisión rellenado luego de haber realizado
la revisión del código fuente.
</commit_message>
<xml_diff>
--- a/Documentaciones/Formulario de Revisiones y Pruebas.docx
+++ b/Documentaciones/Formulario de Revisiones y Pruebas.docx
@@ -1307,16 +1307,7 @@
                 <w:szCs w:val="24"/>
                 <w:lang w:val="es-PY"/>
               </w:rPr>
-              <w:t>Diseño de</w:t>
-            </w:r>
-            <w:r>
-              <w:rPr>
-                <w:rFonts w:ascii="Bodoni MT" w:hAnsi="Bodoni MT"/>
-                <w:sz w:val="24"/>
-                <w:szCs w:val="24"/>
-                <w:lang w:val="es-PY"/>
-              </w:rPr>
-              <w:t>l Modelado de Datos</w:t>
+              <w:t>Diseño del Modelado de Datos</w:t>
             </w:r>
           </w:p>
         </w:tc>
@@ -1344,17 +1335,7 @@
                 <w:szCs w:val="24"/>
                 <w:lang w:val="es-PY"/>
               </w:rPr>
-              <w:t xml:space="preserve">Fecha de Revisión:  </w:t>
-            </w:r>
-            <w:r>
-              <w:rPr>
-                <w:rFonts w:ascii="Bodoni MT" w:hAnsi="Bodoni MT"/>
-                <w:b/>
-                <w:sz w:val="24"/>
-                <w:szCs w:val="24"/>
-                <w:lang w:val="es-PY"/>
-              </w:rPr>
-              <w:t xml:space="preserve"> </w:t>
+              <w:t xml:space="preserve">Fecha de Revisión:   </w:t>
             </w:r>
             <w:r>
               <w:rPr>
@@ -1373,27 +1354,7 @@
                 <w:szCs w:val="24"/>
                 <w:lang w:val="es-PY"/>
               </w:rPr>
-              <w:t xml:space="preserve">                              </w:t>
-            </w:r>
-            <w:r>
-              <w:rPr>
-                <w:rFonts w:ascii="Bodoni MT" w:hAnsi="Bodoni MT"/>
-                <w:b/>
-                <w:sz w:val="24"/>
-                <w:szCs w:val="24"/>
-                <w:lang w:val="es-PY"/>
-              </w:rPr>
-              <w:t xml:space="preserve">               Hora de Revisión:</w:t>
-            </w:r>
-            <w:r>
-              <w:rPr>
-                <w:rFonts w:ascii="Bodoni MT" w:hAnsi="Bodoni MT"/>
-                <w:b/>
-                <w:sz w:val="24"/>
-                <w:szCs w:val="24"/>
-                <w:lang w:val="es-PY"/>
-              </w:rPr>
-              <w:t xml:space="preserve"> </w:t>
+              <w:t xml:space="preserve">                                             Hora de Revisión: </w:t>
             </w:r>
             <w:r>
               <w:rPr>
@@ -1430,17 +1391,7 @@
                 <w:szCs w:val="24"/>
                 <w:lang w:val="es-PY"/>
               </w:rPr>
-              <w:t>Encargado de Revisión:</w:t>
-            </w:r>
-            <w:r>
-              <w:rPr>
-                <w:rFonts w:ascii="Bodoni MT" w:hAnsi="Bodoni MT"/>
-                <w:b/>
-                <w:sz w:val="24"/>
-                <w:szCs w:val="24"/>
-                <w:lang w:val="es-PY"/>
-              </w:rPr>
-              <w:t xml:space="preserve"> </w:t>
+              <w:t xml:space="preserve">Encargado de Revisión: </w:t>
             </w:r>
             <w:r>
               <w:rPr>
@@ -1477,17 +1428,7 @@
                 <w:szCs w:val="24"/>
                 <w:lang w:val="es-PY"/>
               </w:rPr>
-              <w:t>Elemento de Configuración:</w:t>
-            </w:r>
-            <w:r>
-              <w:rPr>
-                <w:rFonts w:ascii="Bodoni MT" w:hAnsi="Bodoni MT"/>
-                <w:b/>
-                <w:sz w:val="24"/>
-                <w:szCs w:val="24"/>
-                <w:lang w:val="es-PY"/>
-              </w:rPr>
-              <w:t xml:space="preserve"> </w:t>
+              <w:t xml:space="preserve">Elemento de Configuración: </w:t>
             </w:r>
             <w:r>
               <w:rPr>
@@ -1780,6 +1721,591 @@
                 <w:lang w:val="es-PY"/>
               </w:rPr>
               <w:t>Definir los estándares de modelado de datos y corregir el modelado de datos que no se encuentra actualizado.</w:t>
+            </w:r>
+          </w:p>
+          <w:p>
+            <w:pPr>
+              <w:jc w:val="both"/>
+              <w:rPr>
+                <w:rFonts w:ascii="Bodoni MT" w:hAnsi="Bodoni MT"/>
+                <w:b/>
+                <w:sz w:val="24"/>
+                <w:szCs w:val="24"/>
+                <w:lang w:val="es-PY"/>
+              </w:rPr>
+            </w:pPr>
+          </w:p>
+        </w:tc>
+      </w:tr>
+      <w:tr>
+        <w:tc>
+          <w:tcPr>
+            <w:tcW w:w="9243" w:type="dxa"/>
+          </w:tcPr>
+          <w:p>
+            <w:pPr>
+              <w:jc w:val="both"/>
+              <w:rPr>
+                <w:rFonts w:ascii="Bodoni MT" w:hAnsi="Bodoni MT"/>
+                <w:b/>
+                <w:sz w:val="24"/>
+                <w:szCs w:val="24"/>
+                <w:lang w:val="es-PY"/>
+              </w:rPr>
+            </w:pPr>
+            <w:r>
+              <w:rPr>
+                <w:rFonts w:ascii="Bodoni MT" w:hAnsi="Bodoni MT"/>
+                <w:b/>
+                <w:sz w:val="24"/>
+                <w:szCs w:val="24"/>
+                <w:lang w:val="es-PY"/>
+              </w:rPr>
+              <w:t>Observaciones:</w:t>
+            </w:r>
+          </w:p>
+          <w:p>
+            <w:pPr>
+              <w:jc w:val="both"/>
+              <w:rPr>
+                <w:rFonts w:ascii="Bodoni MT" w:hAnsi="Bodoni MT"/>
+                <w:b/>
+                <w:sz w:val="24"/>
+                <w:szCs w:val="24"/>
+                <w:lang w:val="es-PY"/>
+              </w:rPr>
+            </w:pPr>
+          </w:p>
+        </w:tc>
+      </w:tr>
+    </w:tbl>
+    <w:p/>
+    <w:p/>
+    <w:p/>
+    <w:tbl>
+      <w:tblPr>
+        <w:tblStyle w:val="Tablaconcuadrcula"/>
+        <w:tblW w:w="0" w:type="auto"/>
+        <w:tblLook w:val="04A0"/>
+      </w:tblPr>
+      <w:tblGrid>
+        <w:gridCol w:w="9243"/>
+      </w:tblGrid>
+      <w:tr>
+        <w:tc>
+          <w:tcPr>
+            <w:tcW w:w="9243" w:type="dxa"/>
+            <w:shd w:val="clear" w:color="auto" w:fill="B8CCE4" w:themeFill="accent1" w:themeFillTint="66"/>
+          </w:tcPr>
+          <w:p>
+            <w:pPr>
+              <w:jc w:val="both"/>
+              <w:rPr>
+                <w:rFonts w:ascii="Bodoni MT" w:hAnsi="Bodoni MT"/>
+                <w:sz w:val="24"/>
+                <w:szCs w:val="24"/>
+                <w:lang w:val="es-PY"/>
+              </w:rPr>
+            </w:pPr>
+            <w:r>
+              <w:rPr>
+                <w:rFonts w:ascii="Bodoni MT" w:hAnsi="Bodoni MT"/>
+                <w:b/>
+                <w:sz w:val="24"/>
+                <w:szCs w:val="24"/>
+                <w:lang w:val="es-PY"/>
+              </w:rPr>
+              <w:lastRenderedPageBreak/>
+              <w:t xml:space="preserve">Tipo de Revisión: </w:t>
+            </w:r>
+            <w:r>
+              <w:rPr>
+                <w:rFonts w:ascii="Bodoni MT" w:hAnsi="Bodoni MT"/>
+                <w:sz w:val="24"/>
+                <w:szCs w:val="24"/>
+                <w:lang w:val="es-PY"/>
+              </w:rPr>
+              <w:t>Código Fuente y ABM</w:t>
+            </w:r>
+          </w:p>
+        </w:tc>
+      </w:tr>
+      <w:tr>
+        <w:tc>
+          <w:tcPr>
+            <w:tcW w:w="9243" w:type="dxa"/>
+          </w:tcPr>
+          <w:p>
+            <w:pPr>
+              <w:jc w:val="both"/>
+              <w:rPr>
+                <w:rFonts w:ascii="Bodoni MT" w:hAnsi="Bodoni MT"/>
+                <w:sz w:val="24"/>
+                <w:szCs w:val="24"/>
+                <w:lang w:val="es-PY"/>
+              </w:rPr>
+            </w:pPr>
+            <w:r>
+              <w:rPr>
+                <w:rFonts w:ascii="Bodoni MT" w:hAnsi="Bodoni MT"/>
+                <w:b/>
+                <w:sz w:val="24"/>
+                <w:szCs w:val="24"/>
+                <w:lang w:val="es-PY"/>
+              </w:rPr>
+              <w:t xml:space="preserve">Fecha de Revisión: </w:t>
+            </w:r>
+            <w:r>
+              <w:rPr>
+                <w:rFonts w:ascii="Bodoni MT" w:hAnsi="Bodoni MT"/>
+                <w:sz w:val="24"/>
+                <w:szCs w:val="24"/>
+                <w:lang w:val="es-PY"/>
+              </w:rPr>
+              <w:t>19/05/13</w:t>
+            </w:r>
+            <w:r>
+              <w:rPr>
+                <w:rFonts w:ascii="Bodoni MT" w:hAnsi="Bodoni MT"/>
+                <w:b/>
+                <w:sz w:val="24"/>
+                <w:szCs w:val="24"/>
+                <w:lang w:val="es-PY"/>
+              </w:rPr>
+              <w:t xml:space="preserve">                                          Hora de Revisión:</w:t>
+            </w:r>
+            <w:r>
+              <w:rPr>
+                <w:rFonts w:ascii="Bodoni MT" w:hAnsi="Bodoni MT"/>
+                <w:b/>
+                <w:sz w:val="24"/>
+                <w:szCs w:val="24"/>
+                <w:lang w:val="es-PY"/>
+              </w:rPr>
+              <w:t xml:space="preserve"> </w:t>
+            </w:r>
+            <w:r>
+              <w:rPr>
+                <w:rFonts w:ascii="Bodoni MT" w:hAnsi="Bodoni MT"/>
+                <w:sz w:val="24"/>
+                <w:szCs w:val="24"/>
+                <w:lang w:val="es-PY"/>
+              </w:rPr>
+              <w:t>23:00hs</w:t>
+            </w:r>
+          </w:p>
+        </w:tc>
+      </w:tr>
+      <w:tr>
+        <w:tc>
+          <w:tcPr>
+            <w:tcW w:w="9243" w:type="dxa"/>
+          </w:tcPr>
+          <w:p>
+            <w:pPr>
+              <w:jc w:val="both"/>
+              <w:rPr>
+                <w:rFonts w:ascii="Bodoni MT" w:hAnsi="Bodoni MT"/>
+                <w:sz w:val="24"/>
+                <w:szCs w:val="24"/>
+                <w:lang w:val="es-PY"/>
+              </w:rPr>
+            </w:pPr>
+            <w:r>
+              <w:rPr>
+                <w:rFonts w:ascii="Bodoni MT" w:hAnsi="Bodoni MT"/>
+                <w:b/>
+                <w:sz w:val="24"/>
+                <w:szCs w:val="24"/>
+                <w:lang w:val="es-PY"/>
+              </w:rPr>
+              <w:t>Encargado de Revisión:</w:t>
+            </w:r>
+            <w:r>
+              <w:rPr>
+                <w:rFonts w:ascii="Bodoni MT" w:hAnsi="Bodoni MT"/>
+                <w:b/>
+                <w:sz w:val="24"/>
+                <w:szCs w:val="24"/>
+                <w:lang w:val="es-PY"/>
+              </w:rPr>
+              <w:t xml:space="preserve"> </w:t>
+            </w:r>
+            <w:r>
+              <w:rPr>
+                <w:rFonts w:ascii="Bodoni MT" w:hAnsi="Bodoni MT"/>
+                <w:sz w:val="24"/>
+                <w:szCs w:val="24"/>
+                <w:lang w:val="es-PY"/>
+              </w:rPr>
+              <w:t>Mirian Saucedo</w:t>
+            </w:r>
+          </w:p>
+        </w:tc>
+      </w:tr>
+      <w:tr>
+        <w:tc>
+          <w:tcPr>
+            <w:tcW w:w="9243" w:type="dxa"/>
+          </w:tcPr>
+          <w:p>
+            <w:pPr>
+              <w:jc w:val="both"/>
+              <w:rPr>
+                <w:rFonts w:ascii="Bodoni MT" w:hAnsi="Bodoni MT"/>
+                <w:sz w:val="24"/>
+                <w:szCs w:val="24"/>
+                <w:lang w:val="es-PY"/>
+              </w:rPr>
+            </w:pPr>
+            <w:r>
+              <w:rPr>
+                <w:rFonts w:ascii="Bodoni MT" w:hAnsi="Bodoni MT"/>
+                <w:b/>
+                <w:sz w:val="24"/>
+                <w:szCs w:val="24"/>
+                <w:lang w:val="es-PY"/>
+              </w:rPr>
+              <w:t>Elemento de Configuración:</w:t>
+            </w:r>
+            <w:r>
+              <w:rPr>
+                <w:rFonts w:ascii="Bodoni MT" w:hAnsi="Bodoni MT"/>
+                <w:b/>
+                <w:sz w:val="24"/>
+                <w:szCs w:val="24"/>
+                <w:lang w:val="es-PY"/>
+              </w:rPr>
+              <w:t xml:space="preserve"> </w:t>
+            </w:r>
+            <w:r>
+              <w:rPr>
+                <w:rFonts w:ascii="Bodoni MT" w:hAnsi="Bodoni MT"/>
+                <w:sz w:val="24"/>
+                <w:szCs w:val="24"/>
+                <w:lang w:val="es-PY"/>
+              </w:rPr>
+              <w:t>Código Fuente hecho hasta el momento</w:t>
+            </w:r>
+          </w:p>
+        </w:tc>
+      </w:tr>
+      <w:tr>
+        <w:tc>
+          <w:tcPr>
+            <w:tcW w:w="9243" w:type="dxa"/>
+          </w:tcPr>
+          <w:p>
+            <w:pPr>
+              <w:jc w:val="both"/>
+              <w:rPr>
+                <w:rFonts w:ascii="Bodoni MT" w:hAnsi="Bodoni MT"/>
+                <w:b/>
+                <w:sz w:val="24"/>
+                <w:szCs w:val="24"/>
+                <w:lang w:val="es-PY"/>
+              </w:rPr>
+            </w:pPr>
+            <w:r>
+              <w:rPr>
+                <w:rFonts w:ascii="Bodoni MT" w:hAnsi="Bodoni MT"/>
+                <w:b/>
+                <w:sz w:val="24"/>
+                <w:szCs w:val="24"/>
+                <w:lang w:val="es-PY"/>
+              </w:rPr>
+              <w:t>Preguntas de Comprobación:</w:t>
+            </w:r>
+          </w:p>
+          <w:p>
+            <w:pPr>
+              <w:pStyle w:val="Prrafodelista"/>
+              <w:numPr>
+                <w:ilvl w:val="0"/>
+                <w:numId w:val="4"/>
+              </w:numPr>
+              <w:jc w:val="both"/>
+              <w:rPr>
+                <w:rFonts w:ascii="Bodoni MT" w:hAnsi="Bodoni MT"/>
+                <w:sz w:val="24"/>
+                <w:szCs w:val="24"/>
+                <w:lang w:val="es-PY"/>
+              </w:rPr>
+            </w:pPr>
+            <w:r>
+              <w:rPr>
+                <w:rFonts w:ascii="Bodoni MT" w:hAnsi="Bodoni MT"/>
+                <w:sz w:val="24"/>
+                <w:szCs w:val="24"/>
+                <w:lang w:val="es-PY"/>
+              </w:rPr>
+              <w:t>¿Se cumplen con los estándares de programación establecidos?</w:t>
+            </w:r>
+          </w:p>
+          <w:p>
+            <w:pPr>
+              <w:ind w:left="360"/>
+              <w:jc w:val="both"/>
+              <w:rPr>
+                <w:rFonts w:ascii="Bodoni MT" w:hAnsi="Bodoni MT"/>
+                <w:sz w:val="24"/>
+                <w:szCs w:val="24"/>
+                <w:lang w:val="es-PY"/>
+              </w:rPr>
+            </w:pPr>
+            <w:r>
+              <w:rPr>
+                <w:rFonts w:ascii="Bodoni MT" w:hAnsi="Bodoni MT"/>
+                <w:sz w:val="24"/>
+                <w:szCs w:val="24"/>
+                <w:lang w:val="es-PY"/>
+              </w:rPr>
+              <w:t>Sí, se cumplen con los estándares de programación definidos al principio.</w:t>
+            </w:r>
+          </w:p>
+          <w:p>
+            <w:pPr>
+              <w:pStyle w:val="Prrafodelista"/>
+              <w:numPr>
+                <w:ilvl w:val="0"/>
+                <w:numId w:val="4"/>
+              </w:numPr>
+              <w:jc w:val="both"/>
+              <w:rPr>
+                <w:rFonts w:ascii="Bodoni MT" w:hAnsi="Bodoni MT"/>
+                <w:sz w:val="24"/>
+                <w:szCs w:val="24"/>
+                <w:lang w:val="es-PY"/>
+              </w:rPr>
+            </w:pPr>
+            <w:r>
+              <w:rPr>
+                <w:rFonts w:ascii="Bodoni MT" w:hAnsi="Bodoni MT"/>
+                <w:sz w:val="24"/>
+                <w:szCs w:val="24"/>
+                <w:lang w:val="es-PY"/>
+              </w:rPr>
+              <w:t>¿Los ABM en revisión se comportan de acuerdo con cada uno de los casos de uso de requisitos que han sido especificado en la documentación?</w:t>
+            </w:r>
+          </w:p>
+          <w:p>
+            <w:pPr>
+              <w:ind w:left="360"/>
+              <w:jc w:val="both"/>
+              <w:rPr>
+                <w:rFonts w:ascii="Bodoni MT" w:hAnsi="Bodoni MT"/>
+                <w:sz w:val="24"/>
+                <w:szCs w:val="24"/>
+                <w:lang w:val="es-PY"/>
+              </w:rPr>
+            </w:pPr>
+            <w:r>
+              <w:rPr>
+                <w:rFonts w:ascii="Bodoni MT" w:hAnsi="Bodoni MT"/>
+                <w:sz w:val="24"/>
+                <w:szCs w:val="24"/>
+                <w:lang w:val="es-PY"/>
+              </w:rPr>
+              <w:t>Sí, se comportan de acuerdo con los casos de uso.</w:t>
+            </w:r>
+          </w:p>
+          <w:p>
+            <w:pPr>
+              <w:pStyle w:val="Prrafodelista"/>
+              <w:numPr>
+                <w:ilvl w:val="0"/>
+                <w:numId w:val="4"/>
+              </w:numPr>
+              <w:jc w:val="both"/>
+              <w:rPr>
+                <w:rFonts w:ascii="Bodoni MT" w:hAnsi="Bodoni MT"/>
+                <w:sz w:val="24"/>
+                <w:szCs w:val="24"/>
+                <w:lang w:val="es-PY"/>
+              </w:rPr>
+            </w:pPr>
+            <w:r>
+              <w:rPr>
+                <w:rFonts w:ascii="Bodoni MT" w:hAnsi="Bodoni MT"/>
+                <w:sz w:val="24"/>
+                <w:szCs w:val="24"/>
+                <w:lang w:val="es-PY"/>
+              </w:rPr>
+              <w:t>¿Existe alguna necesidad de modificar la funcionalidad del ABM?</w:t>
+            </w:r>
+          </w:p>
+          <w:p>
+            <w:pPr>
+              <w:ind w:left="360"/>
+              <w:jc w:val="both"/>
+              <w:rPr>
+                <w:rFonts w:ascii="Bodoni MT" w:hAnsi="Bodoni MT"/>
+                <w:sz w:val="24"/>
+                <w:szCs w:val="24"/>
+                <w:lang w:val="es-PY"/>
+              </w:rPr>
+            </w:pPr>
+            <w:r>
+              <w:rPr>
+                <w:rFonts w:ascii="Bodoni MT" w:hAnsi="Bodoni MT"/>
+                <w:sz w:val="24"/>
+                <w:szCs w:val="24"/>
+                <w:lang w:val="es-PY"/>
+              </w:rPr>
+              <w:t>Por el momento, no existe ninguna necesidad de modificar la funcionalidad del ABM</w:t>
+            </w:r>
+          </w:p>
+          <w:p>
+            <w:pPr>
+              <w:pStyle w:val="Prrafodelista"/>
+              <w:numPr>
+                <w:ilvl w:val="0"/>
+                <w:numId w:val="4"/>
+              </w:numPr>
+              <w:jc w:val="both"/>
+              <w:rPr>
+                <w:rFonts w:ascii="Bodoni MT" w:hAnsi="Bodoni MT"/>
+                <w:sz w:val="24"/>
+                <w:szCs w:val="24"/>
+                <w:lang w:val="es-PY"/>
+              </w:rPr>
+            </w:pPr>
+            <w:r>
+              <w:rPr>
+                <w:rFonts w:ascii="Bodoni MT" w:hAnsi="Bodoni MT"/>
+                <w:sz w:val="24"/>
+                <w:szCs w:val="24"/>
+                <w:lang w:val="es-PY"/>
+              </w:rPr>
+              <w:t>¿Existe la necesidad de definir nuevas funcionalidades para los ABM principales?</w:t>
+            </w:r>
+          </w:p>
+          <w:p>
+            <w:pPr>
+              <w:ind w:left="360"/>
+              <w:jc w:val="both"/>
+              <w:rPr>
+                <w:rFonts w:ascii="Bodoni MT" w:hAnsi="Bodoni MT"/>
+                <w:sz w:val="24"/>
+                <w:szCs w:val="24"/>
+                <w:lang w:val="es-PY"/>
+              </w:rPr>
+            </w:pPr>
+            <w:r>
+              <w:rPr>
+                <w:rFonts w:ascii="Bodoni MT" w:hAnsi="Bodoni MT"/>
+                <w:sz w:val="24"/>
+                <w:szCs w:val="24"/>
+                <w:lang w:val="es-PY"/>
+              </w:rPr>
+              <w:t>Por el momento, no es necesario definir ninguna nueva funcionalidad.</w:t>
+            </w:r>
+          </w:p>
+          <w:p>
+            <w:pPr>
+              <w:pStyle w:val="Prrafodelista"/>
+              <w:numPr>
+                <w:ilvl w:val="0"/>
+                <w:numId w:val="3"/>
+              </w:numPr>
+              <w:jc w:val="both"/>
+              <w:rPr>
+                <w:rFonts w:ascii="Bodoni MT" w:hAnsi="Bodoni MT"/>
+                <w:sz w:val="24"/>
+                <w:szCs w:val="24"/>
+                <w:lang w:val="es-PY"/>
+              </w:rPr>
+            </w:pPr>
+            <w:r>
+              <w:rPr>
+                <w:rFonts w:ascii="Bodoni MT" w:hAnsi="Bodoni MT"/>
+                <w:sz w:val="24"/>
+                <w:szCs w:val="24"/>
+                <w:lang w:val="es-PY"/>
+              </w:rPr>
+              <w:t>¿El elemento se encuentra en revisiones actualizadas?</w:t>
+            </w:r>
+          </w:p>
+          <w:p>
+            <w:pPr>
+              <w:ind w:left="360"/>
+              <w:jc w:val="both"/>
+              <w:rPr>
+                <w:rFonts w:ascii="Bodoni MT" w:hAnsi="Bodoni MT"/>
+                <w:sz w:val="24"/>
+                <w:szCs w:val="24"/>
+                <w:lang w:val="es-PY"/>
+              </w:rPr>
+            </w:pPr>
+            <w:r>
+              <w:rPr>
+                <w:rFonts w:ascii="Bodoni MT" w:hAnsi="Bodoni MT"/>
+                <w:sz w:val="24"/>
+                <w:szCs w:val="24"/>
+                <w:lang w:val="es-PY"/>
+              </w:rPr>
+              <w:t>Es la primera revisión realizada sobre el código fuente.</w:t>
+            </w:r>
+          </w:p>
+          <w:p>
+            <w:pPr>
+              <w:pStyle w:val="Prrafodelista"/>
+              <w:jc w:val="both"/>
+              <w:rPr>
+                <w:rFonts w:ascii="Bodoni MT" w:hAnsi="Bodoni MT"/>
+                <w:sz w:val="24"/>
+                <w:szCs w:val="24"/>
+                <w:lang w:val="es-PY"/>
+              </w:rPr>
+            </w:pPr>
+          </w:p>
+        </w:tc>
+      </w:tr>
+      <w:tr>
+        <w:tc>
+          <w:tcPr>
+            <w:tcW w:w="9243" w:type="dxa"/>
+          </w:tcPr>
+          <w:p>
+            <w:pPr>
+              <w:jc w:val="both"/>
+              <w:rPr>
+                <w:rFonts w:ascii="Bodoni MT" w:hAnsi="Bodoni MT"/>
+                <w:b/>
+                <w:sz w:val="24"/>
+                <w:szCs w:val="24"/>
+                <w:lang w:val="es-PY"/>
+              </w:rPr>
+            </w:pPr>
+            <w:r>
+              <w:rPr>
+                <w:rFonts w:ascii="Bodoni MT" w:hAnsi="Bodoni MT"/>
+                <w:b/>
+                <w:sz w:val="24"/>
+                <w:szCs w:val="24"/>
+                <w:lang w:val="es-PY"/>
+              </w:rPr>
+              <w:t>Resultado Obtenido:</w:t>
+            </w:r>
+          </w:p>
+          <w:p>
+            <w:pPr>
+              <w:jc w:val="both"/>
+              <w:rPr>
+                <w:rFonts w:ascii="Bodoni MT" w:hAnsi="Bodoni MT"/>
+                <w:sz w:val="24"/>
+                <w:szCs w:val="24"/>
+                <w:lang w:val="es-PY"/>
+              </w:rPr>
+            </w:pPr>
+            <w:r>
+              <w:rPr>
+                <w:rFonts w:ascii="Bodoni MT" w:hAnsi="Bodoni MT"/>
+                <w:sz w:val="24"/>
+                <w:szCs w:val="24"/>
+                <w:lang w:val="es-PY"/>
+              </w:rPr>
+              <w:t>Con la revisión realizada, notamos que se cumple con los estándares de programación establecidos. Por lo tanto, no hay ninguna modificación importante a realizarse.</w:t>
             </w:r>
           </w:p>
           <w:p>
@@ -1852,6 +2378,92 @@
 <file path=word/numbering.xml><?xml version="1.0" encoding="utf-8"?>
 <w:numbering xmlns:ve="http://schemas.openxmlformats.org/markup-compatibility/2006" xmlns:o="urn:schemas-microsoft-com:office:office" xmlns:r="http://schemas.openxmlformats.org/officeDocument/2006/relationships" xmlns:m="http://schemas.openxmlformats.org/officeDocument/2006/math" xmlns:v="urn:schemas-microsoft-com:vml" xmlns:wp="http://schemas.openxmlformats.org/drawingml/2006/wordprocessingDrawing" xmlns:w10="urn:schemas-microsoft-com:office:word" xmlns:w="http://schemas.openxmlformats.org/wordprocessingml/2006/main" xmlns:wne="http://schemas.microsoft.com/office/word/2006/wordml">
   <w:abstractNum w:abstractNumId="0">
+    <w:nsid w:val="39EE1518"/>
+    <w:multiLevelType w:val="hybridMultilevel"/>
+    <w:tmpl w:val="1D6E76EA"/>
+    <w:lvl w:ilvl="0" w:tplc="1009000F">
+      <w:start w:val="1"/>
+      <w:numFmt w:val="decimal"/>
+      <w:lvlText w:val="%1."/>
+      <w:lvlJc w:val="left"/>
+      <w:pPr>
+        <w:ind w:left="720" w:hanging="360"/>
+      </w:pPr>
+    </w:lvl>
+    <w:lvl w:ilvl="1" w:tplc="10090019" w:tentative="1">
+      <w:start w:val="1"/>
+      <w:numFmt w:val="lowerLetter"/>
+      <w:lvlText w:val="%2."/>
+      <w:lvlJc w:val="left"/>
+      <w:pPr>
+        <w:ind w:left="1440" w:hanging="360"/>
+      </w:pPr>
+    </w:lvl>
+    <w:lvl w:ilvl="2" w:tplc="1009001B" w:tentative="1">
+      <w:start w:val="1"/>
+      <w:numFmt w:val="lowerRoman"/>
+      <w:lvlText w:val="%3."/>
+      <w:lvlJc w:val="right"/>
+      <w:pPr>
+        <w:ind w:left="2160" w:hanging="180"/>
+      </w:pPr>
+    </w:lvl>
+    <w:lvl w:ilvl="3" w:tplc="1009000F" w:tentative="1">
+      <w:start w:val="1"/>
+      <w:numFmt w:val="decimal"/>
+      <w:lvlText w:val="%4."/>
+      <w:lvlJc w:val="left"/>
+      <w:pPr>
+        <w:ind w:left="2880" w:hanging="360"/>
+      </w:pPr>
+    </w:lvl>
+    <w:lvl w:ilvl="4" w:tplc="10090019" w:tentative="1">
+      <w:start w:val="1"/>
+      <w:numFmt w:val="lowerLetter"/>
+      <w:lvlText w:val="%5."/>
+      <w:lvlJc w:val="left"/>
+      <w:pPr>
+        <w:ind w:left="3600" w:hanging="360"/>
+      </w:pPr>
+    </w:lvl>
+    <w:lvl w:ilvl="5" w:tplc="1009001B" w:tentative="1">
+      <w:start w:val="1"/>
+      <w:numFmt w:val="lowerRoman"/>
+      <w:lvlText w:val="%6."/>
+      <w:lvlJc w:val="right"/>
+      <w:pPr>
+        <w:ind w:left="4320" w:hanging="180"/>
+      </w:pPr>
+    </w:lvl>
+    <w:lvl w:ilvl="6" w:tplc="1009000F" w:tentative="1">
+      <w:start w:val="1"/>
+      <w:numFmt w:val="decimal"/>
+      <w:lvlText w:val="%7."/>
+      <w:lvlJc w:val="left"/>
+      <w:pPr>
+        <w:ind w:left="5040" w:hanging="360"/>
+      </w:pPr>
+    </w:lvl>
+    <w:lvl w:ilvl="7" w:tplc="10090019" w:tentative="1">
+      <w:start w:val="1"/>
+      <w:numFmt w:val="lowerLetter"/>
+      <w:lvlText w:val="%8."/>
+      <w:lvlJc w:val="left"/>
+      <w:pPr>
+        <w:ind w:left="5760" w:hanging="360"/>
+      </w:pPr>
+    </w:lvl>
+    <w:lvl w:ilvl="8" w:tplc="1009001B" w:tentative="1">
+      <w:start w:val="1"/>
+      <w:numFmt w:val="lowerRoman"/>
+      <w:lvlText w:val="%9."/>
+      <w:lvlJc w:val="right"/>
+      <w:pPr>
+        <w:ind w:left="6480" w:hanging="180"/>
+      </w:pPr>
+    </w:lvl>
+  </w:abstractNum>
+  <w:abstractNum w:abstractNumId="1">
     <w:nsid w:val="489B2BBC"/>
     <w:multiLevelType w:val="hybridMultilevel"/>
     <w:tmpl w:val="1D6E76EA"/>
@@ -1937,7 +2549,7 @@
       </w:pPr>
     </w:lvl>
   </w:abstractNum>
-  <w:abstractNum w:abstractNumId="1">
+  <w:abstractNum w:abstractNumId="2">
     <w:nsid w:val="491C799C"/>
     <w:multiLevelType w:val="hybridMultilevel"/>
     <w:tmpl w:val="1D6E76EA"/>
@@ -2023,7 +2635,7 @@
       </w:pPr>
     </w:lvl>
   </w:abstractNum>
-  <w:abstractNum w:abstractNumId="2">
+  <w:abstractNum w:abstractNumId="3">
     <w:nsid w:val="65343615"/>
     <w:multiLevelType w:val="hybridMultilevel"/>
     <w:tmpl w:val="1D6E76EA"/>
@@ -2110,13 +2722,16 @@
     </w:lvl>
   </w:abstractNum>
   <w:num w:numId="1">
-    <w:abstractNumId w:val="0"/>
+    <w:abstractNumId w:val="1"/>
   </w:num>
   <w:num w:numId="2">
+    <w:abstractNumId w:val="3"/>
+  </w:num>
+  <w:num w:numId="3">
     <w:abstractNumId w:val="2"/>
   </w:num>
-  <w:num w:numId="3">
-    <w:abstractNumId w:val="1"/>
+  <w:num w:numId="4">
+    <w:abstractNumId w:val="0"/>
   </w:num>
 </w:numbering>
 </file>

</xml_diff>

<commit_message>
Casos de Prueba- Valor Límite-Interfaz de Usuario
#48 Adjunto los resultados obtenidos con el formulario rellenado de la
prueba realizada por valor límite mínimo de interfaz de usuario.
</commit_message>
<xml_diff>
--- a/Documentaciones/Formulario de Revisiones y Pruebas.docx
+++ b/Documentaciones/Formulario de Revisiones y Pruebas.docx
@@ -1872,17 +1872,7 @@
                 <w:szCs w:val="24"/>
                 <w:lang w:val="es-PY"/>
               </w:rPr>
-              <w:t xml:space="preserve">                                          Hora de Revisión:</w:t>
-            </w:r>
-            <w:r>
-              <w:rPr>
-                <w:rFonts w:ascii="Bodoni MT" w:hAnsi="Bodoni MT"/>
-                <w:b/>
-                <w:sz w:val="24"/>
-                <w:szCs w:val="24"/>
-                <w:lang w:val="es-PY"/>
-              </w:rPr>
-              <w:t xml:space="preserve"> </w:t>
+              <w:t xml:space="preserve">                                          Hora de Revisión: </w:t>
             </w:r>
             <w:r>
               <w:rPr>
@@ -1919,17 +1909,7 @@
                 <w:szCs w:val="24"/>
                 <w:lang w:val="es-PY"/>
               </w:rPr>
-              <w:t>Encargado de Revisión:</w:t>
-            </w:r>
-            <w:r>
-              <w:rPr>
-                <w:rFonts w:ascii="Bodoni MT" w:hAnsi="Bodoni MT"/>
-                <w:b/>
-                <w:sz w:val="24"/>
-                <w:szCs w:val="24"/>
-                <w:lang w:val="es-PY"/>
-              </w:rPr>
-              <w:t xml:space="preserve"> </w:t>
+              <w:t xml:space="preserve">Encargado de Revisión: </w:t>
             </w:r>
             <w:r>
               <w:rPr>
@@ -1966,17 +1946,7 @@
                 <w:szCs w:val="24"/>
                 <w:lang w:val="es-PY"/>
               </w:rPr>
-              <w:t>Elemento de Configuración:</w:t>
-            </w:r>
-            <w:r>
-              <w:rPr>
-                <w:rFonts w:ascii="Bodoni MT" w:hAnsi="Bodoni MT"/>
-                <w:b/>
-                <w:sz w:val="24"/>
-                <w:szCs w:val="24"/>
-                <w:lang w:val="es-PY"/>
-              </w:rPr>
-              <w:t xml:space="preserve"> </w:t>
+              <w:t xml:space="preserve">Elemento de Configuración: </w:t>
             </w:r>
             <w:r>
               <w:rPr>
@@ -2365,6 +2335,1233 @@
       </w:tr>
     </w:tbl>
     <w:p/>
+    <w:p/>
+    <w:p>
+      <w:pPr>
+        <w:jc w:val="center"/>
+        <w:rPr>
+          <w:rFonts w:ascii="Eras Bold ITC" w:hAnsi="Eras Bold ITC"/>
+          <w:b/>
+          <w:sz w:val="24"/>
+          <w:szCs w:val="24"/>
+        </w:rPr>
+      </w:pPr>
+      <w:r>
+        <w:rPr>
+          <w:rFonts w:ascii="Eras Bold ITC" w:hAnsi="Eras Bold ITC"/>
+          <w:b/>
+          <w:sz w:val="24"/>
+          <w:szCs w:val="24"/>
+        </w:rPr>
+        <w:t>CASOS DE PRUEBA – POR VALORES LÍMITES</w:t>
+      </w:r>
+    </w:p>
+    <w:tbl>
+      <w:tblPr>
+        <w:tblStyle w:val="Tablaconcuadrcula"/>
+        <w:tblW w:w="0" w:type="auto"/>
+        <w:tblLook w:val="04A0"/>
+      </w:tblPr>
+      <w:tblGrid>
+        <w:gridCol w:w="2660"/>
+        <w:gridCol w:w="2410"/>
+        <w:gridCol w:w="1842"/>
+        <w:gridCol w:w="2268"/>
+      </w:tblGrid>
+      <w:tr>
+        <w:tc>
+          <w:tcPr>
+            <w:tcW w:w="2660" w:type="dxa"/>
+          </w:tcPr>
+          <w:p>
+            <w:pPr>
+              <w:jc w:val="both"/>
+              <w:rPr>
+                <w:rFonts w:ascii="Bodoni MT" w:hAnsi="Bodoni MT"/>
+                <w:b/>
+                <w:sz w:val="24"/>
+                <w:szCs w:val="24"/>
+              </w:rPr>
+            </w:pPr>
+            <w:r>
+              <w:rPr>
+                <w:rFonts w:ascii="Bodoni MT" w:hAnsi="Bodoni MT"/>
+                <w:b/>
+                <w:sz w:val="24"/>
+                <w:szCs w:val="24"/>
+              </w:rPr>
+              <w:t>Fecha de Prueba:</w:t>
+            </w:r>
+          </w:p>
+          <w:p>
+            <w:pPr>
+              <w:jc w:val="both"/>
+              <w:rPr>
+                <w:rFonts w:ascii="Bodoni MT" w:hAnsi="Bodoni MT"/>
+                <w:sz w:val="24"/>
+                <w:szCs w:val="24"/>
+              </w:rPr>
+            </w:pPr>
+            <w:r>
+              <w:rPr>
+                <w:rFonts w:ascii="Bodoni MT" w:hAnsi="Bodoni MT"/>
+                <w:sz w:val="24"/>
+                <w:szCs w:val="24"/>
+              </w:rPr>
+              <w:t>20/05/2013</w:t>
+            </w:r>
+          </w:p>
+        </w:tc>
+        <w:tc>
+          <w:tcPr>
+            <w:tcW w:w="2410" w:type="dxa"/>
+          </w:tcPr>
+          <w:p>
+            <w:pPr>
+              <w:jc w:val="both"/>
+              <w:rPr>
+                <w:rFonts w:ascii="Bodoni MT" w:hAnsi="Bodoni MT"/>
+                <w:b/>
+                <w:sz w:val="24"/>
+                <w:szCs w:val="24"/>
+              </w:rPr>
+            </w:pPr>
+            <w:r>
+              <w:rPr>
+                <w:rFonts w:ascii="Bodoni MT" w:hAnsi="Bodoni MT"/>
+                <w:b/>
+                <w:sz w:val="24"/>
+                <w:szCs w:val="24"/>
+              </w:rPr>
+              <w:t>Sistema:</w:t>
+            </w:r>
+          </w:p>
+          <w:p>
+            <w:pPr>
+              <w:jc w:val="both"/>
+              <w:rPr>
+                <w:rFonts w:ascii="Bodoni MT" w:hAnsi="Bodoni MT"/>
+                <w:sz w:val="24"/>
+                <w:szCs w:val="24"/>
+              </w:rPr>
+            </w:pPr>
+            <w:r>
+              <w:rPr>
+                <w:rFonts w:ascii="Bodoni MT" w:hAnsi="Bodoni MT"/>
+                <w:sz w:val="24"/>
+                <w:szCs w:val="24"/>
+              </w:rPr>
+              <w:t>Académico</w:t>
+            </w:r>
+          </w:p>
+        </w:tc>
+        <w:tc>
+          <w:tcPr>
+            <w:tcW w:w="1842" w:type="dxa"/>
+          </w:tcPr>
+          <w:p>
+            <w:pPr>
+              <w:jc w:val="both"/>
+              <w:rPr>
+                <w:rFonts w:ascii="Bodoni MT" w:hAnsi="Bodoni MT"/>
+                <w:b/>
+                <w:sz w:val="24"/>
+                <w:szCs w:val="24"/>
+              </w:rPr>
+            </w:pPr>
+            <w:r>
+              <w:rPr>
+                <w:rFonts w:ascii="Bodoni MT" w:hAnsi="Bodoni MT"/>
+                <w:b/>
+                <w:sz w:val="24"/>
+                <w:szCs w:val="24"/>
+              </w:rPr>
+              <w:t>Entorno Tecnológico:</w:t>
+            </w:r>
+          </w:p>
+          <w:p>
+            <w:pPr>
+              <w:jc w:val="both"/>
+              <w:rPr>
+                <w:rFonts w:ascii="Bodoni MT" w:hAnsi="Bodoni MT"/>
+                <w:sz w:val="24"/>
+                <w:szCs w:val="24"/>
+              </w:rPr>
+            </w:pPr>
+          </w:p>
+        </w:tc>
+        <w:tc>
+          <w:tcPr>
+            <w:tcW w:w="2268" w:type="dxa"/>
+          </w:tcPr>
+          <w:p>
+            <w:pPr>
+              <w:jc w:val="both"/>
+              <w:rPr>
+                <w:rFonts w:ascii="Bodoni MT" w:hAnsi="Bodoni MT"/>
+                <w:b/>
+                <w:sz w:val="24"/>
+                <w:szCs w:val="24"/>
+              </w:rPr>
+            </w:pPr>
+            <w:r>
+              <w:rPr>
+                <w:rFonts w:ascii="Bodoni MT" w:hAnsi="Bodoni MT"/>
+                <w:b/>
+                <w:sz w:val="24"/>
+                <w:szCs w:val="24"/>
+              </w:rPr>
+              <w:t>Testeador:</w:t>
+            </w:r>
+          </w:p>
+          <w:p>
+            <w:pPr>
+              <w:jc w:val="both"/>
+              <w:rPr>
+                <w:rFonts w:ascii="Bodoni MT" w:hAnsi="Bodoni MT"/>
+                <w:sz w:val="24"/>
+                <w:szCs w:val="24"/>
+              </w:rPr>
+            </w:pPr>
+            <w:r>
+              <w:rPr>
+                <w:rFonts w:ascii="Bodoni MT" w:hAnsi="Bodoni MT"/>
+                <w:sz w:val="24"/>
+                <w:szCs w:val="24"/>
+              </w:rPr>
+              <w:t>Mirian Saucedo</w:t>
+            </w:r>
+          </w:p>
+        </w:tc>
+      </w:tr>
+      <w:tr>
+        <w:tc>
+          <w:tcPr>
+            <w:tcW w:w="9180" w:type="dxa"/>
+            <w:gridSpan w:val="4"/>
+            <w:shd w:val="clear" w:color="auto" w:fill="B8CCE4" w:themeFill="accent1" w:themeFillTint="66"/>
+          </w:tcPr>
+          <w:p>
+            <w:pPr>
+              <w:jc w:val="center"/>
+              <w:rPr>
+                <w:rFonts w:ascii="Bodoni MT" w:hAnsi="Bodoni MT"/>
+                <w:b/>
+                <w:sz w:val="24"/>
+                <w:szCs w:val="24"/>
+              </w:rPr>
+            </w:pPr>
+            <w:r>
+              <w:rPr>
+                <w:rFonts w:ascii="Bodoni MT" w:hAnsi="Bodoni MT"/>
+                <w:b/>
+                <w:sz w:val="24"/>
+                <w:szCs w:val="24"/>
+              </w:rPr>
+              <w:t xml:space="preserve">Módulo o ABM: </w:t>
+            </w:r>
+            <w:r>
+              <w:rPr>
+                <w:rFonts w:ascii="Bodoni MT" w:hAnsi="Bodoni MT"/>
+                <w:sz w:val="24"/>
+                <w:szCs w:val="24"/>
+              </w:rPr>
+              <w:t>REGISTRO DE USUARIOS</w:t>
+            </w:r>
+          </w:p>
+        </w:tc>
+      </w:tr>
+      <w:tr>
+        <w:tc>
+          <w:tcPr>
+            <w:tcW w:w="2660" w:type="dxa"/>
+          </w:tcPr>
+          <w:p>
+            <w:pPr>
+              <w:jc w:val="both"/>
+              <w:rPr>
+                <w:rFonts w:ascii="Bodoni MT" w:hAnsi="Bodoni MT"/>
+                <w:b/>
+                <w:sz w:val="24"/>
+                <w:szCs w:val="24"/>
+              </w:rPr>
+            </w:pPr>
+            <w:r>
+              <w:rPr>
+                <w:rFonts w:ascii="Bodoni MT" w:hAnsi="Bodoni MT"/>
+                <w:b/>
+                <w:sz w:val="24"/>
+                <w:szCs w:val="24"/>
+              </w:rPr>
+              <w:t>Objetivo:</w:t>
+            </w:r>
+          </w:p>
+        </w:tc>
+        <w:tc>
+          <w:tcPr>
+            <w:tcW w:w="6520" w:type="dxa"/>
+            <w:gridSpan w:val="3"/>
+          </w:tcPr>
+          <w:p>
+            <w:pPr>
+              <w:jc w:val="both"/>
+              <w:rPr>
+                <w:rFonts w:ascii="Bodoni MT" w:hAnsi="Bodoni MT"/>
+                <w:sz w:val="24"/>
+                <w:szCs w:val="24"/>
+              </w:rPr>
+            </w:pPr>
+            <w:r>
+              <w:rPr>
+                <w:rFonts w:ascii="Bodoni MT" w:hAnsi="Bodoni MT"/>
+                <w:sz w:val="24"/>
+                <w:szCs w:val="24"/>
+              </w:rPr>
+              <w:t>Encontrar errores al ingresar datos en el campo de texto.</w:t>
+            </w:r>
+          </w:p>
+        </w:tc>
+      </w:tr>
+      <w:tr>
+        <w:tc>
+          <w:tcPr>
+            <w:tcW w:w="2660" w:type="dxa"/>
+          </w:tcPr>
+          <w:p>
+            <w:pPr>
+              <w:jc w:val="both"/>
+              <w:rPr>
+                <w:rFonts w:ascii="Bodoni MT" w:hAnsi="Bodoni MT"/>
+                <w:b/>
+                <w:sz w:val="24"/>
+                <w:szCs w:val="24"/>
+              </w:rPr>
+            </w:pPr>
+            <w:r>
+              <w:rPr>
+                <w:rFonts w:ascii="Bodoni MT" w:hAnsi="Bodoni MT"/>
+                <w:b/>
+                <w:sz w:val="24"/>
+                <w:szCs w:val="24"/>
+              </w:rPr>
+              <w:t>Caso de Prueba:</w:t>
+            </w:r>
+          </w:p>
+        </w:tc>
+        <w:tc>
+          <w:tcPr>
+            <w:tcW w:w="6520" w:type="dxa"/>
+            <w:gridSpan w:val="3"/>
+          </w:tcPr>
+          <w:p>
+            <w:pPr>
+              <w:pStyle w:val="Prrafodelista"/>
+              <w:numPr>
+                <w:ilvl w:val="0"/>
+                <w:numId w:val="5"/>
+              </w:numPr>
+              <w:jc w:val="both"/>
+              <w:rPr>
+                <w:rFonts w:ascii="Bodoni MT" w:hAnsi="Bodoni MT"/>
+                <w:sz w:val="24"/>
+                <w:szCs w:val="24"/>
+              </w:rPr>
+            </w:pPr>
+            <w:r>
+              <w:rPr>
+                <w:rFonts w:ascii="Bodoni MT" w:hAnsi="Bodoni MT"/>
+                <w:sz w:val="24"/>
+                <w:szCs w:val="24"/>
+              </w:rPr>
+              <w:t xml:space="preserve">En el campo </w:t>
+            </w:r>
+            <w:r>
+              <w:rPr>
+                <w:rFonts w:ascii="Bodoni MT" w:hAnsi="Bodoni MT"/>
+                <w:b/>
+                <w:sz w:val="24"/>
+                <w:szCs w:val="24"/>
+              </w:rPr>
+              <w:t>Nombre</w:t>
+            </w:r>
+            <w:r>
+              <w:rPr>
+                <w:rFonts w:ascii="Bodoni MT" w:hAnsi="Bodoni MT"/>
+                <w:b/>
+                <w:sz w:val="24"/>
+                <w:szCs w:val="24"/>
+              </w:rPr>
+              <w:t>s</w:t>
+            </w:r>
+            <w:r>
+              <w:rPr>
+                <w:rFonts w:ascii="Bodoni MT" w:hAnsi="Bodoni MT"/>
+                <w:b/>
+                <w:sz w:val="24"/>
+                <w:szCs w:val="24"/>
+              </w:rPr>
+              <w:t xml:space="preserve"> </w:t>
+            </w:r>
+            <w:r>
+              <w:rPr>
+                <w:rFonts w:ascii="Bodoni MT" w:hAnsi="Bodoni MT"/>
+                <w:sz w:val="24"/>
+                <w:szCs w:val="24"/>
+              </w:rPr>
+              <w:t xml:space="preserve">ingresaré </w:t>
+            </w:r>
+            <w:r>
+              <w:rPr>
+                <w:rFonts w:ascii="Bodoni MT" w:hAnsi="Bodoni MT"/>
+                <w:sz w:val="24"/>
+                <w:szCs w:val="24"/>
+              </w:rPr>
+              <w:t>“</w:t>
+            </w:r>
+            <w:r>
+              <w:rPr>
+                <w:rFonts w:ascii="Bodoni MT" w:hAnsi="Bodoni MT"/>
+                <w:b/>
+                <w:sz w:val="24"/>
+                <w:szCs w:val="24"/>
+              </w:rPr>
+              <w:t>a</w:t>
+            </w:r>
+            <w:r>
+              <w:rPr>
+                <w:rFonts w:ascii="Bodoni MT" w:hAnsi="Bodoni MT"/>
+                <w:b/>
+                <w:sz w:val="24"/>
+                <w:szCs w:val="24"/>
+              </w:rPr>
+              <w:t>”</w:t>
+            </w:r>
+            <w:r>
+              <w:rPr>
+                <w:rFonts w:ascii="Bodoni MT" w:hAnsi="Bodoni MT"/>
+                <w:sz w:val="24"/>
+                <w:szCs w:val="24"/>
+              </w:rPr>
+              <w:t>.</w:t>
+            </w:r>
+          </w:p>
+          <w:p>
+            <w:pPr>
+              <w:pStyle w:val="Prrafodelista"/>
+              <w:numPr>
+                <w:ilvl w:val="0"/>
+                <w:numId w:val="5"/>
+              </w:numPr>
+              <w:jc w:val="both"/>
+              <w:rPr>
+                <w:rFonts w:ascii="Bodoni MT" w:hAnsi="Bodoni MT"/>
+                <w:sz w:val="24"/>
+                <w:szCs w:val="24"/>
+              </w:rPr>
+            </w:pPr>
+            <w:r>
+              <w:rPr>
+                <w:rFonts w:ascii="Bodoni MT" w:hAnsi="Bodoni MT"/>
+                <w:sz w:val="24"/>
+                <w:szCs w:val="24"/>
+              </w:rPr>
+              <w:t xml:space="preserve">En el campo </w:t>
+            </w:r>
+            <w:r>
+              <w:rPr>
+                <w:rFonts w:ascii="Bodoni MT" w:hAnsi="Bodoni MT"/>
+                <w:b/>
+                <w:sz w:val="24"/>
+                <w:szCs w:val="24"/>
+              </w:rPr>
+              <w:t xml:space="preserve">Apellidos </w:t>
+            </w:r>
+            <w:r>
+              <w:rPr>
+                <w:rFonts w:ascii="Bodoni MT" w:hAnsi="Bodoni MT"/>
+                <w:sz w:val="24"/>
+                <w:szCs w:val="24"/>
+              </w:rPr>
+              <w:t>ingresaré “</w:t>
+            </w:r>
+            <w:r>
+              <w:rPr>
+                <w:rFonts w:ascii="Bodoni MT" w:hAnsi="Bodoni MT"/>
+                <w:b/>
+                <w:sz w:val="24"/>
+                <w:szCs w:val="24"/>
+              </w:rPr>
+              <w:t>b”</w:t>
+            </w:r>
+            <w:r>
+              <w:rPr>
+                <w:rFonts w:ascii="Bodoni MT" w:hAnsi="Bodoni MT"/>
+                <w:sz w:val="24"/>
+                <w:szCs w:val="24"/>
+              </w:rPr>
+              <w:t>.</w:t>
+            </w:r>
+          </w:p>
+          <w:p>
+            <w:pPr>
+              <w:pStyle w:val="Prrafodelista"/>
+              <w:numPr>
+                <w:ilvl w:val="0"/>
+                <w:numId w:val="5"/>
+              </w:numPr>
+              <w:jc w:val="both"/>
+              <w:rPr>
+                <w:rFonts w:ascii="Bodoni MT" w:hAnsi="Bodoni MT"/>
+                <w:b/>
+                <w:sz w:val="24"/>
+                <w:szCs w:val="24"/>
+              </w:rPr>
+            </w:pPr>
+            <w:r>
+              <w:rPr>
+                <w:rFonts w:ascii="Bodoni MT" w:hAnsi="Bodoni MT"/>
+                <w:sz w:val="24"/>
+                <w:szCs w:val="24"/>
+              </w:rPr>
+              <w:t xml:space="preserve">En el campo </w:t>
+            </w:r>
+            <w:r>
+              <w:rPr>
+                <w:rFonts w:ascii="Bodoni MT" w:hAnsi="Bodoni MT"/>
+                <w:b/>
+                <w:sz w:val="24"/>
+                <w:szCs w:val="24"/>
+              </w:rPr>
+              <w:t>Teléfono</w:t>
+            </w:r>
+            <w:r>
+              <w:rPr>
+                <w:rFonts w:ascii="Bodoni MT" w:hAnsi="Bodoni MT"/>
+                <w:b/>
+                <w:sz w:val="24"/>
+                <w:szCs w:val="24"/>
+              </w:rPr>
+              <w:t xml:space="preserve"> </w:t>
+            </w:r>
+            <w:r>
+              <w:rPr>
+                <w:rFonts w:ascii="Bodoni MT" w:hAnsi="Bodoni MT"/>
+                <w:sz w:val="24"/>
+                <w:szCs w:val="24"/>
+              </w:rPr>
+              <w:t xml:space="preserve">ingresaré </w:t>
+            </w:r>
+            <w:r>
+              <w:rPr>
+                <w:rFonts w:ascii="Bodoni MT" w:hAnsi="Bodoni MT"/>
+                <w:sz w:val="24"/>
+                <w:szCs w:val="24"/>
+              </w:rPr>
+              <w:t>“</w:t>
+            </w:r>
+            <w:r>
+              <w:rPr>
+                <w:rFonts w:ascii="Bodoni MT" w:hAnsi="Bodoni MT"/>
+                <w:b/>
+                <w:sz w:val="24"/>
+                <w:szCs w:val="24"/>
+              </w:rPr>
+              <w:t>0</w:t>
+            </w:r>
+            <w:r>
+              <w:rPr>
+                <w:rFonts w:ascii="Bodoni MT" w:hAnsi="Bodoni MT"/>
+                <w:b/>
+                <w:sz w:val="24"/>
+                <w:szCs w:val="24"/>
+              </w:rPr>
+              <w:t>”</w:t>
+            </w:r>
+            <w:r>
+              <w:rPr>
+                <w:rFonts w:ascii="Bodoni MT" w:hAnsi="Bodoni MT"/>
+                <w:sz w:val="24"/>
+                <w:szCs w:val="24"/>
+              </w:rPr>
+              <w:t>.</w:t>
+            </w:r>
+          </w:p>
+          <w:p>
+            <w:pPr>
+              <w:pStyle w:val="Prrafodelista"/>
+              <w:numPr>
+                <w:ilvl w:val="0"/>
+                <w:numId w:val="5"/>
+              </w:numPr>
+              <w:jc w:val="both"/>
+              <w:rPr>
+                <w:rFonts w:ascii="Bodoni MT" w:hAnsi="Bodoni MT"/>
+                <w:b/>
+                <w:sz w:val="24"/>
+                <w:szCs w:val="24"/>
+              </w:rPr>
+            </w:pPr>
+            <w:r>
+              <w:rPr>
+                <w:rFonts w:ascii="Bodoni MT" w:hAnsi="Bodoni MT"/>
+                <w:sz w:val="24"/>
+                <w:szCs w:val="24"/>
+              </w:rPr>
+              <w:t xml:space="preserve">En el campo </w:t>
+            </w:r>
+            <w:r>
+              <w:rPr>
+                <w:rFonts w:ascii="Bodoni MT" w:hAnsi="Bodoni MT"/>
+                <w:b/>
+                <w:sz w:val="24"/>
+                <w:szCs w:val="24"/>
+              </w:rPr>
+              <w:t xml:space="preserve">Fecha </w:t>
+            </w:r>
+            <w:r>
+              <w:rPr>
+                <w:rFonts w:ascii="Bodoni MT" w:hAnsi="Bodoni MT"/>
+                <w:sz w:val="24"/>
+                <w:szCs w:val="24"/>
+              </w:rPr>
+              <w:t xml:space="preserve">ingresaré </w:t>
+            </w:r>
+            <w:r>
+              <w:rPr>
+                <w:rFonts w:ascii="Bodoni MT" w:hAnsi="Bodoni MT"/>
+                <w:b/>
+                <w:sz w:val="24"/>
+                <w:szCs w:val="24"/>
+              </w:rPr>
+              <w:t>“2”</w:t>
+            </w:r>
+            <w:r>
+              <w:rPr>
+                <w:rFonts w:ascii="Bodoni MT" w:hAnsi="Bodoni MT"/>
+                <w:sz w:val="24"/>
+                <w:szCs w:val="24"/>
+              </w:rPr>
+              <w:t>.</w:t>
+            </w:r>
+          </w:p>
+          <w:p>
+            <w:pPr>
+              <w:pStyle w:val="Prrafodelista"/>
+              <w:numPr>
+                <w:ilvl w:val="0"/>
+                <w:numId w:val="5"/>
+              </w:numPr>
+              <w:jc w:val="both"/>
+              <w:rPr>
+                <w:rFonts w:ascii="Bodoni MT" w:hAnsi="Bodoni MT"/>
+                <w:b/>
+                <w:sz w:val="24"/>
+                <w:szCs w:val="24"/>
+              </w:rPr>
+            </w:pPr>
+            <w:r>
+              <w:rPr>
+                <w:rFonts w:ascii="Bodoni MT" w:hAnsi="Bodoni MT"/>
+                <w:sz w:val="24"/>
+                <w:szCs w:val="24"/>
+              </w:rPr>
+              <w:t xml:space="preserve">En el campo </w:t>
+            </w:r>
+            <w:r>
+              <w:rPr>
+                <w:rFonts w:ascii="Bodoni MT" w:hAnsi="Bodoni MT"/>
+                <w:b/>
+                <w:sz w:val="24"/>
+                <w:szCs w:val="24"/>
+              </w:rPr>
+              <w:t xml:space="preserve">Cédula de Identidad N° </w:t>
+            </w:r>
+            <w:r>
+              <w:rPr>
+                <w:rFonts w:ascii="Bodoni MT" w:hAnsi="Bodoni MT"/>
+                <w:sz w:val="24"/>
+                <w:szCs w:val="24"/>
+              </w:rPr>
+              <w:t>ingresaré “</w:t>
+            </w:r>
+            <w:r>
+              <w:rPr>
+                <w:rFonts w:ascii="Bodoni MT" w:hAnsi="Bodoni MT"/>
+                <w:b/>
+                <w:sz w:val="24"/>
+                <w:szCs w:val="24"/>
+              </w:rPr>
+              <w:t>1”</w:t>
+            </w:r>
+            <w:r>
+              <w:rPr>
+                <w:rFonts w:ascii="Bodoni MT" w:hAnsi="Bodoni MT"/>
+                <w:sz w:val="24"/>
+                <w:szCs w:val="24"/>
+              </w:rPr>
+              <w:t>.</w:t>
+            </w:r>
+          </w:p>
+          <w:p>
+            <w:pPr>
+              <w:pStyle w:val="Prrafodelista"/>
+              <w:numPr>
+                <w:ilvl w:val="0"/>
+                <w:numId w:val="5"/>
+              </w:numPr>
+              <w:jc w:val="both"/>
+              <w:rPr>
+                <w:rFonts w:ascii="Bodoni MT" w:hAnsi="Bodoni MT"/>
+                <w:b/>
+                <w:sz w:val="24"/>
+                <w:szCs w:val="24"/>
+              </w:rPr>
+            </w:pPr>
+            <w:r>
+              <w:rPr>
+                <w:rFonts w:ascii="Bodoni MT" w:hAnsi="Bodoni MT"/>
+                <w:sz w:val="24"/>
+                <w:szCs w:val="24"/>
+              </w:rPr>
+              <w:t xml:space="preserve">En el campo </w:t>
+            </w:r>
+            <w:proofErr w:type="spellStart"/>
+            <w:r>
+              <w:rPr>
+                <w:rFonts w:ascii="Bodoni MT" w:hAnsi="Bodoni MT"/>
+                <w:b/>
+                <w:sz w:val="24"/>
+                <w:szCs w:val="24"/>
+              </w:rPr>
+              <w:t>Username</w:t>
+            </w:r>
+            <w:proofErr w:type="spellEnd"/>
+            <w:r>
+              <w:rPr>
+                <w:rFonts w:ascii="Bodoni MT" w:hAnsi="Bodoni MT"/>
+                <w:b/>
+                <w:sz w:val="24"/>
+                <w:szCs w:val="24"/>
+              </w:rPr>
+              <w:t xml:space="preserve"> </w:t>
+            </w:r>
+            <w:r>
+              <w:rPr>
+                <w:rFonts w:ascii="Bodoni MT" w:hAnsi="Bodoni MT"/>
+                <w:sz w:val="24"/>
+                <w:szCs w:val="24"/>
+              </w:rPr>
+              <w:t xml:space="preserve">ingresaré </w:t>
+            </w:r>
+            <w:r>
+              <w:rPr>
+                <w:rFonts w:ascii="Bodoni MT" w:hAnsi="Bodoni MT"/>
+                <w:b/>
+                <w:sz w:val="24"/>
+                <w:szCs w:val="24"/>
+              </w:rPr>
+              <w:t>“m”</w:t>
+            </w:r>
+          </w:p>
+          <w:p>
+            <w:pPr>
+              <w:pStyle w:val="Prrafodelista"/>
+              <w:numPr>
+                <w:ilvl w:val="0"/>
+                <w:numId w:val="5"/>
+              </w:numPr>
+              <w:jc w:val="both"/>
+              <w:rPr>
+                <w:rFonts w:ascii="Bodoni MT" w:hAnsi="Bodoni MT"/>
+                <w:b/>
+                <w:sz w:val="24"/>
+                <w:szCs w:val="24"/>
+              </w:rPr>
+            </w:pPr>
+            <w:r>
+              <w:rPr>
+                <w:rFonts w:ascii="Bodoni MT" w:hAnsi="Bodoni MT"/>
+                <w:sz w:val="24"/>
+                <w:szCs w:val="24"/>
+              </w:rPr>
+              <w:t xml:space="preserve">En el campo </w:t>
+            </w:r>
+            <w:r>
+              <w:rPr>
+                <w:rFonts w:ascii="Bodoni MT" w:hAnsi="Bodoni MT"/>
+                <w:b/>
+                <w:sz w:val="24"/>
+                <w:szCs w:val="24"/>
+              </w:rPr>
+              <w:t xml:space="preserve">Email </w:t>
+            </w:r>
+            <w:r>
+              <w:rPr>
+                <w:rFonts w:ascii="Bodoni MT" w:hAnsi="Bodoni MT"/>
+                <w:sz w:val="24"/>
+                <w:szCs w:val="24"/>
+              </w:rPr>
+              <w:t xml:space="preserve">ingresaré </w:t>
+            </w:r>
+            <w:r>
+              <w:rPr>
+                <w:rFonts w:ascii="Bodoni MT" w:hAnsi="Bodoni MT"/>
+                <w:b/>
+                <w:sz w:val="24"/>
+                <w:szCs w:val="24"/>
+              </w:rPr>
+              <w:t>“a”</w:t>
+            </w:r>
+          </w:p>
+          <w:p>
+            <w:pPr>
+              <w:pStyle w:val="Prrafodelista"/>
+              <w:numPr>
+                <w:ilvl w:val="0"/>
+                <w:numId w:val="5"/>
+              </w:numPr>
+              <w:jc w:val="both"/>
+              <w:rPr>
+                <w:rFonts w:ascii="Bodoni MT" w:hAnsi="Bodoni MT"/>
+                <w:b/>
+                <w:sz w:val="24"/>
+                <w:szCs w:val="24"/>
+              </w:rPr>
+            </w:pPr>
+            <w:r>
+              <w:rPr>
+                <w:rFonts w:ascii="Bodoni MT" w:hAnsi="Bodoni MT"/>
+                <w:sz w:val="24"/>
+                <w:szCs w:val="24"/>
+              </w:rPr>
+              <w:t xml:space="preserve">En el campo </w:t>
+            </w:r>
+            <w:proofErr w:type="spellStart"/>
+            <w:r>
+              <w:rPr>
+                <w:rFonts w:ascii="Bodoni MT" w:hAnsi="Bodoni MT"/>
+                <w:b/>
+                <w:sz w:val="24"/>
+                <w:szCs w:val="24"/>
+              </w:rPr>
+              <w:t>Password</w:t>
+            </w:r>
+            <w:proofErr w:type="spellEnd"/>
+            <w:r>
+              <w:rPr>
+                <w:rFonts w:ascii="Bodoni MT" w:hAnsi="Bodoni MT"/>
+                <w:b/>
+                <w:sz w:val="24"/>
+                <w:szCs w:val="24"/>
+              </w:rPr>
+              <w:t xml:space="preserve"> </w:t>
+            </w:r>
+            <w:r>
+              <w:rPr>
+                <w:rFonts w:ascii="Bodoni MT" w:hAnsi="Bodoni MT"/>
+                <w:sz w:val="24"/>
+                <w:szCs w:val="24"/>
+              </w:rPr>
+              <w:t xml:space="preserve">ingresaré </w:t>
+            </w:r>
+            <w:r>
+              <w:rPr>
+                <w:rFonts w:ascii="Bodoni MT" w:hAnsi="Bodoni MT"/>
+                <w:b/>
+                <w:sz w:val="24"/>
+                <w:szCs w:val="24"/>
+              </w:rPr>
+              <w:t>“2”</w:t>
+            </w:r>
+          </w:p>
+          <w:p>
+            <w:pPr>
+              <w:pStyle w:val="Prrafodelista"/>
+              <w:numPr>
+                <w:ilvl w:val="0"/>
+                <w:numId w:val="5"/>
+              </w:numPr>
+              <w:jc w:val="both"/>
+              <w:rPr>
+                <w:rFonts w:ascii="Bodoni MT" w:hAnsi="Bodoni MT"/>
+                <w:b/>
+                <w:sz w:val="24"/>
+                <w:szCs w:val="24"/>
+              </w:rPr>
+            </w:pPr>
+            <w:r>
+              <w:rPr>
+                <w:rFonts w:ascii="Bodoni MT" w:hAnsi="Bodoni MT"/>
+                <w:sz w:val="24"/>
+                <w:szCs w:val="24"/>
+              </w:rPr>
+              <w:t xml:space="preserve">En el campo </w:t>
+            </w:r>
+            <w:r>
+              <w:rPr>
+                <w:rFonts w:ascii="Bodoni MT" w:hAnsi="Bodoni MT"/>
+                <w:b/>
+                <w:sz w:val="24"/>
+                <w:szCs w:val="24"/>
+              </w:rPr>
+              <w:t xml:space="preserve">Confirmación </w:t>
+            </w:r>
+            <w:r>
+              <w:rPr>
+                <w:rFonts w:ascii="Bodoni MT" w:hAnsi="Bodoni MT"/>
+                <w:sz w:val="24"/>
+                <w:szCs w:val="24"/>
+              </w:rPr>
+              <w:t xml:space="preserve">ingresaré </w:t>
+            </w:r>
+            <w:r>
+              <w:rPr>
+                <w:rFonts w:ascii="Bodoni MT" w:hAnsi="Bodoni MT"/>
+                <w:b/>
+                <w:sz w:val="24"/>
+                <w:szCs w:val="24"/>
+              </w:rPr>
+              <w:t>“2”</w:t>
+            </w:r>
+          </w:p>
+        </w:tc>
+      </w:tr>
+      <w:tr>
+        <w:tc>
+          <w:tcPr>
+            <w:tcW w:w="2660" w:type="dxa"/>
+          </w:tcPr>
+          <w:p>
+            <w:pPr>
+              <w:jc w:val="both"/>
+              <w:rPr>
+                <w:rFonts w:ascii="Bodoni MT" w:hAnsi="Bodoni MT"/>
+                <w:b/>
+                <w:sz w:val="24"/>
+                <w:szCs w:val="24"/>
+              </w:rPr>
+            </w:pPr>
+            <w:r>
+              <w:rPr>
+                <w:rFonts w:ascii="Bodoni MT" w:hAnsi="Bodoni MT"/>
+                <w:b/>
+                <w:sz w:val="24"/>
+                <w:szCs w:val="24"/>
+              </w:rPr>
+              <w:t>Resultado Esperado:</w:t>
+            </w:r>
+          </w:p>
+        </w:tc>
+        <w:tc>
+          <w:tcPr>
+            <w:tcW w:w="6520" w:type="dxa"/>
+            <w:gridSpan w:val="3"/>
+          </w:tcPr>
+          <w:p>
+            <w:pPr>
+              <w:jc w:val="both"/>
+              <w:rPr>
+                <w:rFonts w:ascii="Bodoni MT" w:hAnsi="Bodoni MT"/>
+                <w:sz w:val="24"/>
+                <w:szCs w:val="24"/>
+              </w:rPr>
+            </w:pPr>
+            <w:r>
+              <w:rPr>
+                <w:rFonts w:ascii="Bodoni MT" w:hAnsi="Bodoni MT"/>
+                <w:sz w:val="24"/>
+                <w:szCs w:val="24"/>
+              </w:rPr>
+              <w:t xml:space="preserve">Que no permita introducir los valores con un solo dígito como se describió en los casos de pruebas y que muestre el mensaje </w:t>
+            </w:r>
+            <w:r>
+              <w:rPr>
+                <w:rFonts w:ascii="Bodoni MT" w:hAnsi="Bodoni MT"/>
+                <w:sz w:val="24"/>
+                <w:szCs w:val="24"/>
+              </w:rPr>
+              <w:lastRenderedPageBreak/>
+              <w:t xml:space="preserve">de alerta o valores no válidos al presionar el botón </w:t>
+            </w:r>
+            <w:r>
+              <w:rPr>
+                <w:rFonts w:ascii="Bodoni MT" w:hAnsi="Bodoni MT"/>
+                <w:b/>
+                <w:sz w:val="24"/>
+                <w:szCs w:val="24"/>
+              </w:rPr>
+              <w:t>Guardar</w:t>
+            </w:r>
+            <w:r>
+              <w:rPr>
+                <w:rFonts w:ascii="Bodoni MT" w:hAnsi="Bodoni MT"/>
+                <w:sz w:val="24"/>
+                <w:szCs w:val="24"/>
+              </w:rPr>
+              <w:t>.</w:t>
+            </w:r>
+          </w:p>
+        </w:tc>
+      </w:tr>
+      <w:tr>
+        <w:tc>
+          <w:tcPr>
+            <w:tcW w:w="2660" w:type="dxa"/>
+          </w:tcPr>
+          <w:p>
+            <w:pPr>
+              <w:jc w:val="both"/>
+              <w:rPr>
+                <w:rFonts w:ascii="Bodoni MT" w:hAnsi="Bodoni MT"/>
+                <w:b/>
+                <w:sz w:val="24"/>
+                <w:szCs w:val="24"/>
+              </w:rPr>
+            </w:pPr>
+            <w:r>
+              <w:rPr>
+                <w:rFonts w:ascii="Bodoni MT" w:hAnsi="Bodoni MT"/>
+                <w:b/>
+                <w:sz w:val="24"/>
+                <w:szCs w:val="24"/>
+              </w:rPr>
+              <w:lastRenderedPageBreak/>
+              <w:t>Resultado Obtenido:</w:t>
+            </w:r>
+          </w:p>
+        </w:tc>
+        <w:tc>
+          <w:tcPr>
+            <w:tcW w:w="6520" w:type="dxa"/>
+            <w:gridSpan w:val="3"/>
+          </w:tcPr>
+          <w:p>
+            <w:pPr>
+              <w:jc w:val="both"/>
+              <w:rPr>
+                <w:rFonts w:ascii="Bodoni MT" w:hAnsi="Bodoni MT"/>
+                <w:b/>
+                <w:color w:val="00B050"/>
+                <w:sz w:val="24"/>
+                <w:szCs w:val="24"/>
+              </w:rPr>
+            </w:pPr>
+            <w:r>
+              <w:rPr>
+                <w:rFonts w:ascii="Bodoni MT" w:hAnsi="Bodoni MT"/>
+                <w:color w:val="00B050"/>
+                <w:sz w:val="24"/>
+                <w:szCs w:val="24"/>
+              </w:rPr>
+              <w:t xml:space="preserve">Se controló correctamente los campos de </w:t>
+            </w:r>
+            <w:r>
+              <w:rPr>
+                <w:rFonts w:ascii="Bodoni MT" w:hAnsi="Bodoni MT"/>
+                <w:b/>
+                <w:color w:val="00B050"/>
+                <w:sz w:val="24"/>
+                <w:szCs w:val="24"/>
+              </w:rPr>
+              <w:t xml:space="preserve">Email, </w:t>
+            </w:r>
+            <w:proofErr w:type="spellStart"/>
+            <w:r>
+              <w:rPr>
+                <w:rFonts w:ascii="Bodoni MT" w:hAnsi="Bodoni MT"/>
+                <w:b/>
+                <w:color w:val="00B050"/>
+                <w:sz w:val="24"/>
+                <w:szCs w:val="24"/>
+              </w:rPr>
+              <w:t>Password</w:t>
+            </w:r>
+            <w:proofErr w:type="spellEnd"/>
+            <w:r>
+              <w:rPr>
+                <w:rFonts w:ascii="Bodoni MT" w:hAnsi="Bodoni MT"/>
+                <w:b/>
+                <w:color w:val="00B050"/>
+                <w:sz w:val="24"/>
+                <w:szCs w:val="24"/>
+              </w:rPr>
+              <w:t>.</w:t>
+            </w:r>
+          </w:p>
+          <w:p>
+            <w:pPr>
+              <w:jc w:val="both"/>
+              <w:rPr>
+                <w:rFonts w:ascii="Bodoni MT" w:hAnsi="Bodoni MT"/>
+                <w:b/>
+                <w:color w:val="FF0000"/>
+                <w:sz w:val="24"/>
+                <w:szCs w:val="24"/>
+              </w:rPr>
+            </w:pPr>
+            <w:r>
+              <w:rPr>
+                <w:rFonts w:ascii="Bodoni MT" w:hAnsi="Bodoni MT"/>
+                <w:color w:val="FF0000"/>
+                <w:sz w:val="24"/>
+                <w:szCs w:val="24"/>
+              </w:rPr>
+              <w:t xml:space="preserve">Los campos no controlados con un solo dígito son: </w:t>
+            </w:r>
+            <w:r>
+              <w:rPr>
+                <w:rFonts w:ascii="Bodoni MT" w:hAnsi="Bodoni MT"/>
+                <w:b/>
+                <w:color w:val="FF0000"/>
+                <w:sz w:val="24"/>
+                <w:szCs w:val="24"/>
+              </w:rPr>
+              <w:t>Nombre, Apellido, Cédula de Identidad Número, Teléfono</w:t>
+            </w:r>
+            <w:r>
+              <w:rPr>
+                <w:rFonts w:ascii="Bodoni MT" w:hAnsi="Bodoni MT"/>
+                <w:b/>
+                <w:color w:val="FF0000"/>
+                <w:sz w:val="24"/>
+                <w:szCs w:val="24"/>
+              </w:rPr>
+              <w:t>.</w:t>
+            </w:r>
+          </w:p>
+        </w:tc>
+      </w:tr>
+      <w:tr>
+        <w:tc>
+          <w:tcPr>
+            <w:tcW w:w="2660" w:type="dxa"/>
+          </w:tcPr>
+          <w:p>
+            <w:pPr>
+              <w:jc w:val="both"/>
+              <w:rPr>
+                <w:rFonts w:ascii="Bodoni MT" w:hAnsi="Bodoni MT"/>
+                <w:b/>
+                <w:sz w:val="24"/>
+                <w:szCs w:val="24"/>
+              </w:rPr>
+            </w:pPr>
+            <w:r>
+              <w:rPr>
+                <w:rFonts w:ascii="Bodoni MT" w:hAnsi="Bodoni MT"/>
+                <w:b/>
+                <w:sz w:val="24"/>
+                <w:szCs w:val="24"/>
+              </w:rPr>
+              <w:t>Observación:</w:t>
+            </w:r>
+          </w:p>
+        </w:tc>
+        <w:tc>
+          <w:tcPr>
+            <w:tcW w:w="6520" w:type="dxa"/>
+            <w:gridSpan w:val="3"/>
+          </w:tcPr>
+          <w:p>
+            <w:pPr>
+              <w:jc w:val="both"/>
+              <w:rPr>
+                <w:rFonts w:ascii="Bodoni MT" w:hAnsi="Bodoni MT"/>
+                <w:sz w:val="24"/>
+                <w:szCs w:val="24"/>
+              </w:rPr>
+            </w:pPr>
+            <w:r>
+              <w:rPr>
+                <w:rFonts w:ascii="Bodoni MT" w:hAnsi="Bodoni MT"/>
+                <w:sz w:val="24"/>
+                <w:szCs w:val="24"/>
+              </w:rPr>
+              <w:t xml:space="preserve">El campo </w:t>
+            </w:r>
+            <w:r>
+              <w:rPr>
+                <w:rFonts w:ascii="Bodoni MT" w:hAnsi="Bodoni MT"/>
+                <w:b/>
+                <w:sz w:val="24"/>
+                <w:szCs w:val="24"/>
+              </w:rPr>
+              <w:t xml:space="preserve">Nombre </w:t>
+            </w:r>
+            <w:r>
+              <w:rPr>
+                <w:rFonts w:ascii="Bodoni MT" w:hAnsi="Bodoni MT"/>
+                <w:sz w:val="24"/>
+                <w:szCs w:val="24"/>
+              </w:rPr>
+              <w:t xml:space="preserve">debe permitir como mínimo 3 dígitos, </w:t>
+            </w:r>
+            <w:r>
+              <w:rPr>
+                <w:rFonts w:ascii="Bodoni MT" w:hAnsi="Bodoni MT"/>
+                <w:b/>
+                <w:sz w:val="24"/>
+                <w:szCs w:val="24"/>
+              </w:rPr>
+              <w:t xml:space="preserve">Apellido </w:t>
+            </w:r>
+            <w:r>
+              <w:rPr>
+                <w:rFonts w:ascii="Bodoni MT" w:hAnsi="Bodoni MT"/>
+                <w:sz w:val="24"/>
+                <w:szCs w:val="24"/>
+              </w:rPr>
+              <w:t xml:space="preserve">como mínimo 3 dígitos, </w:t>
+            </w:r>
+            <w:r>
+              <w:rPr>
+                <w:rFonts w:ascii="Bodoni MT" w:hAnsi="Bodoni MT"/>
+                <w:b/>
+                <w:sz w:val="24"/>
+                <w:szCs w:val="24"/>
+              </w:rPr>
+              <w:t xml:space="preserve">Cédula de Identidad Número </w:t>
+            </w:r>
+            <w:r>
+              <w:rPr>
+                <w:rFonts w:ascii="Bodoni MT" w:hAnsi="Bodoni MT"/>
+                <w:sz w:val="24"/>
+                <w:szCs w:val="24"/>
+              </w:rPr>
+              <w:t xml:space="preserve">como mínimo 6 dígitos, </w:t>
+            </w:r>
+            <w:r>
+              <w:rPr>
+                <w:rFonts w:ascii="Bodoni MT" w:hAnsi="Bodoni MT"/>
+                <w:b/>
+                <w:sz w:val="24"/>
+                <w:szCs w:val="24"/>
+              </w:rPr>
+              <w:t xml:space="preserve">Teléfono </w:t>
+            </w:r>
+            <w:r>
+              <w:rPr>
+                <w:rFonts w:ascii="Bodoni MT" w:hAnsi="Bodoni MT"/>
+                <w:sz w:val="24"/>
+                <w:szCs w:val="24"/>
+              </w:rPr>
+              <w:t>como mínimo 6 dígitos.</w:t>
+            </w:r>
+          </w:p>
+        </w:tc>
+      </w:tr>
+    </w:tbl>
+    <w:p>
+      <w:pPr>
+        <w:jc w:val="center"/>
+        <w:rPr>
+          <w:rFonts w:ascii="Eras Bold ITC" w:hAnsi="Eras Bold ITC"/>
+          <w:b/>
+          <w:sz w:val="24"/>
+          <w:szCs w:val="24"/>
+        </w:rPr>
+      </w:pPr>
+    </w:p>
     <w:sectPr>
       <w:pgSz w:w="12240" w:h="15840"/>
       <w:pgMar w:top="1440" w:right="1440" w:bottom="1440" w:left="1440" w:header="708" w:footer="708" w:gutter="0"/>
@@ -2378,6 +3575,119 @@
 <file path=word/numbering.xml><?xml version="1.0" encoding="utf-8"?>
 <w:numbering xmlns:ve="http://schemas.openxmlformats.org/markup-compatibility/2006" xmlns:o="urn:schemas-microsoft-com:office:office" xmlns:r="http://schemas.openxmlformats.org/officeDocument/2006/relationships" xmlns:m="http://schemas.openxmlformats.org/officeDocument/2006/math" xmlns:v="urn:schemas-microsoft-com:vml" xmlns:wp="http://schemas.openxmlformats.org/drawingml/2006/wordprocessingDrawing" xmlns:w10="urn:schemas-microsoft-com:office:word" xmlns:w="http://schemas.openxmlformats.org/wordprocessingml/2006/main" xmlns:wne="http://schemas.microsoft.com/office/word/2006/wordml">
   <w:abstractNum w:abstractNumId="0">
+    <w:nsid w:val="227E7634"/>
+    <w:multiLevelType w:val="hybridMultilevel"/>
+    <w:tmpl w:val="9572A5C0"/>
+    <w:lvl w:ilvl="0" w:tplc="A354763E">
+      <w:start w:val="2"/>
+      <w:numFmt w:val="bullet"/>
+      <w:lvlText w:val="-"/>
+      <w:lvlJc w:val="left"/>
+      <w:pPr>
+        <w:ind w:left="720" w:hanging="360"/>
+      </w:pPr>
+      <w:rPr>
+        <w:rFonts w:ascii="Bodoni MT" w:eastAsiaTheme="minorHAnsi" w:hAnsi="Bodoni MT" w:cstheme="minorBidi" w:hint="default"/>
+      </w:rPr>
+    </w:lvl>
+    <w:lvl w:ilvl="1" w:tplc="10090003" w:tentative="1">
+      <w:start w:val="1"/>
+      <w:numFmt w:val="bullet"/>
+      <w:lvlText w:val="o"/>
+      <w:lvlJc w:val="left"/>
+      <w:pPr>
+        <w:ind w:left="1440" w:hanging="360"/>
+      </w:pPr>
+      <w:rPr>
+        <w:rFonts w:ascii="Courier New" w:hAnsi="Courier New" w:cs="Courier New" w:hint="default"/>
+      </w:rPr>
+    </w:lvl>
+    <w:lvl w:ilvl="2" w:tplc="10090005" w:tentative="1">
+      <w:start w:val="1"/>
+      <w:numFmt w:val="bullet"/>
+      <w:lvlText w:val=""/>
+      <w:lvlJc w:val="left"/>
+      <w:pPr>
+        <w:ind w:left="2160" w:hanging="360"/>
+      </w:pPr>
+      <w:rPr>
+        <w:rFonts w:ascii="Wingdings" w:hAnsi="Wingdings" w:hint="default"/>
+      </w:rPr>
+    </w:lvl>
+    <w:lvl w:ilvl="3" w:tplc="10090001">
+      <w:start w:val="1"/>
+      <w:numFmt w:val="bullet"/>
+      <w:lvlText w:val=""/>
+      <w:lvlJc w:val="left"/>
+      <w:pPr>
+        <w:ind w:left="2880" w:hanging="360"/>
+      </w:pPr>
+      <w:rPr>
+        <w:rFonts w:ascii="Symbol" w:hAnsi="Symbol" w:hint="default"/>
+      </w:rPr>
+    </w:lvl>
+    <w:lvl w:ilvl="4" w:tplc="10090003" w:tentative="1">
+      <w:start w:val="1"/>
+      <w:numFmt w:val="bullet"/>
+      <w:lvlText w:val="o"/>
+      <w:lvlJc w:val="left"/>
+      <w:pPr>
+        <w:ind w:left="3600" w:hanging="360"/>
+      </w:pPr>
+      <w:rPr>
+        <w:rFonts w:ascii="Courier New" w:hAnsi="Courier New" w:cs="Courier New" w:hint="default"/>
+      </w:rPr>
+    </w:lvl>
+    <w:lvl w:ilvl="5" w:tplc="10090005" w:tentative="1">
+      <w:start w:val="1"/>
+      <w:numFmt w:val="bullet"/>
+      <w:lvlText w:val=""/>
+      <w:lvlJc w:val="left"/>
+      <w:pPr>
+        <w:ind w:left="4320" w:hanging="360"/>
+      </w:pPr>
+      <w:rPr>
+        <w:rFonts w:ascii="Wingdings" w:hAnsi="Wingdings" w:hint="default"/>
+      </w:rPr>
+    </w:lvl>
+    <w:lvl w:ilvl="6" w:tplc="10090001" w:tentative="1">
+      <w:start w:val="1"/>
+      <w:numFmt w:val="bullet"/>
+      <w:lvlText w:val=""/>
+      <w:lvlJc w:val="left"/>
+      <w:pPr>
+        <w:ind w:left="5040" w:hanging="360"/>
+      </w:pPr>
+      <w:rPr>
+        <w:rFonts w:ascii="Symbol" w:hAnsi="Symbol" w:hint="default"/>
+      </w:rPr>
+    </w:lvl>
+    <w:lvl w:ilvl="7" w:tplc="10090003" w:tentative="1">
+      <w:start w:val="1"/>
+      <w:numFmt w:val="bullet"/>
+      <w:lvlText w:val="o"/>
+      <w:lvlJc w:val="left"/>
+      <w:pPr>
+        <w:ind w:left="5760" w:hanging="360"/>
+      </w:pPr>
+      <w:rPr>
+        <w:rFonts w:ascii="Courier New" w:hAnsi="Courier New" w:cs="Courier New" w:hint="default"/>
+      </w:rPr>
+    </w:lvl>
+    <w:lvl w:ilvl="8" w:tplc="10090005" w:tentative="1">
+      <w:start w:val="1"/>
+      <w:numFmt w:val="bullet"/>
+      <w:lvlText w:val=""/>
+      <w:lvlJc w:val="left"/>
+      <w:pPr>
+        <w:ind w:left="6480" w:hanging="360"/>
+      </w:pPr>
+      <w:rPr>
+        <w:rFonts w:ascii="Wingdings" w:hAnsi="Wingdings" w:hint="default"/>
+      </w:rPr>
+    </w:lvl>
+  </w:abstractNum>
+  <w:abstractNum w:abstractNumId="1">
     <w:nsid w:val="39EE1518"/>
     <w:multiLevelType w:val="hybridMultilevel"/>
     <w:tmpl w:val="1D6E76EA"/>
@@ -2463,7 +3773,7 @@
       </w:pPr>
     </w:lvl>
   </w:abstractNum>
-  <w:abstractNum w:abstractNumId="1">
+  <w:abstractNum w:abstractNumId="2">
     <w:nsid w:val="489B2BBC"/>
     <w:multiLevelType w:val="hybridMultilevel"/>
     <w:tmpl w:val="1D6E76EA"/>
@@ -2549,7 +3859,7 @@
       </w:pPr>
     </w:lvl>
   </w:abstractNum>
-  <w:abstractNum w:abstractNumId="2">
+  <w:abstractNum w:abstractNumId="3">
     <w:nsid w:val="491C799C"/>
     <w:multiLevelType w:val="hybridMultilevel"/>
     <w:tmpl w:val="1D6E76EA"/>
@@ -2635,7 +3945,7 @@
       </w:pPr>
     </w:lvl>
   </w:abstractNum>
-  <w:abstractNum w:abstractNumId="3">
+  <w:abstractNum w:abstractNumId="4">
     <w:nsid w:val="65343615"/>
     <w:multiLevelType w:val="hybridMultilevel"/>
     <w:tmpl w:val="1D6E76EA"/>
@@ -2722,15 +4032,18 @@
     </w:lvl>
   </w:abstractNum>
   <w:num w:numId="1">
+    <w:abstractNumId w:val="2"/>
+  </w:num>
+  <w:num w:numId="2">
+    <w:abstractNumId w:val="4"/>
+  </w:num>
+  <w:num w:numId="3">
+    <w:abstractNumId w:val="3"/>
+  </w:num>
+  <w:num w:numId="4">
     <w:abstractNumId w:val="1"/>
   </w:num>
-  <w:num w:numId="2">
-    <w:abstractNumId w:val="3"/>
-  </w:num>
-  <w:num w:numId="3">
-    <w:abstractNumId w:val="2"/>
-  </w:num>
-  <w:num w:numId="4">
+  <w:num w:numId="5">
     <w:abstractNumId w:val="0"/>
   </w:num>
 </w:numbering>

</xml_diff>

<commit_message>
Valores Límites-Caso de Prueba
#48 Adjunto los cambios y los resultados obtenidos después de realizar
el testeo completo a la interfaz de Registro de Usuarios.
</commit_message>
<xml_diff>
--- a/Documentaciones/Formulario de Revisiones y Pruebas.docx
+++ b/Documentaciones/Formulario de Revisiones y Pruebas.docx
@@ -2916,24 +2916,24 @@
                 <w:sz w:val="24"/>
                 <w:szCs w:val="24"/>
               </w:rPr>
-              <w:t xml:space="preserve">Fecha </w:t>
-            </w:r>
-            <w:r>
-              <w:rPr>
-                <w:rFonts w:ascii="Bodoni MT" w:hAnsi="Bodoni MT"/>
-                <w:sz w:val="24"/>
-                <w:szCs w:val="24"/>
-              </w:rPr>
-              <w:t xml:space="preserve">ingresaré </w:t>
-            </w:r>
-            <w:r>
-              <w:rPr>
-                <w:rFonts w:ascii="Bodoni MT" w:hAnsi="Bodoni MT"/>
-                <w:b/>
-                <w:sz w:val="24"/>
-                <w:szCs w:val="24"/>
-              </w:rPr>
-              <w:t>“2”</w:t>
+              <w:t xml:space="preserve">Cédula de Identidad N° </w:t>
+            </w:r>
+            <w:r>
+              <w:rPr>
+                <w:rFonts w:ascii="Bodoni MT" w:hAnsi="Bodoni MT"/>
+                <w:sz w:val="24"/>
+                <w:szCs w:val="24"/>
+              </w:rPr>
+              <w:t>ingresaré “</w:t>
+            </w:r>
+            <w:r>
+              <w:rPr>
+                <w:rFonts w:ascii="Bodoni MT" w:hAnsi="Bodoni MT"/>
+                <w:b/>
+                <w:sz w:val="24"/>
+                <w:szCs w:val="24"/>
+              </w:rPr>
+              <w:t>1”</w:t>
             </w:r>
             <w:r>
               <w:rPr>
@@ -2967,39 +2967,42 @@
               </w:rPr>
               <w:t xml:space="preserve">En el campo </w:t>
             </w:r>
-            <w:r>
-              <w:rPr>
-                <w:rFonts w:ascii="Bodoni MT" w:hAnsi="Bodoni MT"/>
-                <w:b/>
-                <w:sz w:val="24"/>
-                <w:szCs w:val="24"/>
-              </w:rPr>
-              <w:t xml:space="preserve">Cédula de Identidad N° </w:t>
-            </w:r>
-            <w:r>
-              <w:rPr>
-                <w:rFonts w:ascii="Bodoni MT" w:hAnsi="Bodoni MT"/>
-                <w:sz w:val="24"/>
-                <w:szCs w:val="24"/>
-              </w:rPr>
-              <w:t>ingresaré “</w:t>
-            </w:r>
-            <w:r>
-              <w:rPr>
-                <w:rFonts w:ascii="Bodoni MT" w:hAnsi="Bodoni MT"/>
-                <w:b/>
-                <w:sz w:val="24"/>
-                <w:szCs w:val="24"/>
-              </w:rPr>
-              <w:t>1”</w:t>
-            </w:r>
-            <w:r>
-              <w:rPr>
-                <w:rFonts w:ascii="Bodoni MT" w:hAnsi="Bodoni MT"/>
-                <w:sz w:val="24"/>
-                <w:szCs w:val="24"/>
-              </w:rPr>
-              <w:t>.</w:t>
+            <w:proofErr w:type="spellStart"/>
+            <w:r>
+              <w:rPr>
+                <w:rFonts w:ascii="Bodoni MT" w:hAnsi="Bodoni MT"/>
+                <w:b/>
+                <w:sz w:val="24"/>
+                <w:szCs w:val="24"/>
+              </w:rPr>
+              <w:t>Username</w:t>
+            </w:r>
+            <w:proofErr w:type="spellEnd"/>
+            <w:r>
+              <w:rPr>
+                <w:rFonts w:ascii="Bodoni MT" w:hAnsi="Bodoni MT"/>
+                <w:b/>
+                <w:sz w:val="24"/>
+                <w:szCs w:val="24"/>
+              </w:rPr>
+              <w:t xml:space="preserve"> </w:t>
+            </w:r>
+            <w:r>
+              <w:rPr>
+                <w:rFonts w:ascii="Bodoni MT" w:hAnsi="Bodoni MT"/>
+                <w:sz w:val="24"/>
+                <w:szCs w:val="24"/>
+              </w:rPr>
+              <w:t xml:space="preserve">ingresaré </w:t>
+            </w:r>
+            <w:r>
+              <w:rPr>
+                <w:rFonts w:ascii="Bodoni MT" w:hAnsi="Bodoni MT"/>
+                <w:b/>
+                <w:sz w:val="24"/>
+                <w:szCs w:val="24"/>
+              </w:rPr>
+              <w:t>“m”</w:t>
             </w:r>
           </w:p>
           <w:p>
@@ -3025,25 +3028,14 @@
               </w:rPr>
               <w:t xml:space="preserve">En el campo </w:t>
             </w:r>
-            <w:proofErr w:type="spellStart"/>
-            <w:r>
-              <w:rPr>
-                <w:rFonts w:ascii="Bodoni MT" w:hAnsi="Bodoni MT"/>
-                <w:b/>
-                <w:sz w:val="24"/>
-                <w:szCs w:val="24"/>
-              </w:rPr>
-              <w:t>Username</w:t>
-            </w:r>
-            <w:proofErr w:type="spellEnd"/>
-            <w:r>
-              <w:rPr>
-                <w:rFonts w:ascii="Bodoni MT" w:hAnsi="Bodoni MT"/>
-                <w:b/>
-                <w:sz w:val="24"/>
-                <w:szCs w:val="24"/>
-              </w:rPr>
-              <w:t xml:space="preserve"> </w:t>
+            <w:r>
+              <w:rPr>
+                <w:rFonts w:ascii="Bodoni MT" w:hAnsi="Bodoni MT"/>
+                <w:b/>
+                <w:sz w:val="24"/>
+                <w:szCs w:val="24"/>
+              </w:rPr>
+              <w:t xml:space="preserve">Email </w:t>
             </w:r>
             <w:r>
               <w:rPr>
@@ -3060,7 +3052,7 @@
                 <w:sz w:val="24"/>
                 <w:szCs w:val="24"/>
               </w:rPr>
-              <w:t>“m”</w:t>
+              <w:t>“a”</w:t>
             </w:r>
           </w:p>
           <w:p>
@@ -3086,14 +3078,25 @@
               </w:rPr>
               <w:t xml:space="preserve">En el campo </w:t>
             </w:r>
-            <w:r>
-              <w:rPr>
-                <w:rFonts w:ascii="Bodoni MT" w:hAnsi="Bodoni MT"/>
-                <w:b/>
-                <w:sz w:val="24"/>
-                <w:szCs w:val="24"/>
-              </w:rPr>
-              <w:t xml:space="preserve">Email </w:t>
+            <w:proofErr w:type="spellStart"/>
+            <w:r>
+              <w:rPr>
+                <w:rFonts w:ascii="Bodoni MT" w:hAnsi="Bodoni MT"/>
+                <w:b/>
+                <w:sz w:val="24"/>
+                <w:szCs w:val="24"/>
+              </w:rPr>
+              <w:t>Password</w:t>
+            </w:r>
+            <w:proofErr w:type="spellEnd"/>
+            <w:r>
+              <w:rPr>
+                <w:rFonts w:ascii="Bodoni MT" w:hAnsi="Bodoni MT"/>
+                <w:b/>
+                <w:sz w:val="24"/>
+                <w:szCs w:val="24"/>
+              </w:rPr>
+              <w:t xml:space="preserve"> </w:t>
             </w:r>
             <w:r>
               <w:rPr>
@@ -3110,7 +3113,7 @@
                 <w:sz w:val="24"/>
                 <w:szCs w:val="24"/>
               </w:rPr>
-              <w:t>“a”</w:t>
+              <w:t>“2”</w:t>
             </w:r>
           </w:p>
           <w:p>
@@ -3136,25 +3139,14 @@
               </w:rPr>
               <w:t xml:space="preserve">En el campo </w:t>
             </w:r>
-            <w:proofErr w:type="spellStart"/>
-            <w:r>
-              <w:rPr>
-                <w:rFonts w:ascii="Bodoni MT" w:hAnsi="Bodoni MT"/>
-                <w:b/>
-                <w:sz w:val="24"/>
-                <w:szCs w:val="24"/>
-              </w:rPr>
-              <w:t>Password</w:t>
-            </w:r>
-            <w:proofErr w:type="spellEnd"/>
-            <w:r>
-              <w:rPr>
-                <w:rFonts w:ascii="Bodoni MT" w:hAnsi="Bodoni MT"/>
-                <w:b/>
-                <w:sz w:val="24"/>
-                <w:szCs w:val="24"/>
-              </w:rPr>
-              <w:t xml:space="preserve"> </w:t>
+            <w:r>
+              <w:rPr>
+                <w:rFonts w:ascii="Bodoni MT" w:hAnsi="Bodoni MT"/>
+                <w:b/>
+                <w:sz w:val="24"/>
+                <w:szCs w:val="24"/>
+              </w:rPr>
+              <w:t xml:space="preserve">Confirmación </w:t>
             </w:r>
             <w:r>
               <w:rPr>
@@ -3204,7 +3196,7 @@
                 <w:sz w:val="24"/>
                 <w:szCs w:val="24"/>
               </w:rPr>
-              <w:t xml:space="preserve">Confirmación </w:t>
+              <w:t xml:space="preserve">Dirección </w:t>
             </w:r>
             <w:r>
               <w:rPr>
@@ -3221,7 +3213,57 @@
                 <w:sz w:val="24"/>
                 <w:szCs w:val="24"/>
               </w:rPr>
-              <w:t>“2”</w:t>
+              <w:t>“a”</w:t>
+            </w:r>
+          </w:p>
+          <w:p>
+            <w:pPr>
+              <w:pStyle w:val="Prrafodelista"/>
+              <w:numPr>
+                <w:ilvl w:val="0"/>
+                <w:numId w:val="5"/>
+              </w:numPr>
+              <w:jc w:val="both"/>
+              <w:rPr>
+                <w:rFonts w:ascii="Bodoni MT" w:hAnsi="Bodoni MT"/>
+                <w:b/>
+                <w:sz w:val="24"/>
+                <w:szCs w:val="24"/>
+              </w:rPr>
+            </w:pPr>
+            <w:r>
+              <w:rPr>
+                <w:rFonts w:ascii="Bodoni MT" w:hAnsi="Bodoni MT"/>
+                <w:sz w:val="24"/>
+                <w:szCs w:val="24"/>
+              </w:rPr>
+              <w:t xml:space="preserve">En el campo </w:t>
+            </w:r>
+            <w:r>
+              <w:rPr>
+                <w:rFonts w:ascii="Bodoni MT" w:hAnsi="Bodoni MT"/>
+                <w:b/>
+                <w:sz w:val="24"/>
+                <w:szCs w:val="24"/>
+              </w:rPr>
+              <w:t xml:space="preserve">Barrio </w:t>
+            </w:r>
+            <w:r>
+              <w:rPr>
+                <w:rFonts w:ascii="Bodoni MT" w:hAnsi="Bodoni MT"/>
+                <w:sz w:val="24"/>
+                <w:szCs w:val="24"/>
+              </w:rPr>
+              <w:t xml:space="preserve">ingresaré </w:t>
+            </w:r>
+            <w:r>
+              <w:rPr>
+                <w:rFonts w:ascii="Bodoni MT" w:hAnsi="Bodoni MT"/>
+                <w:b/>
+                <w:sz w:val="24"/>
+                <w:szCs w:val="24"/>
+              </w:rPr>
+              <w:t>“b”</w:t>
             </w:r>
           </w:p>
         </w:tc>
@@ -3272,7 +3314,7 @@
                 <w:sz w:val="24"/>
                 <w:szCs w:val="24"/>
               </w:rPr>
-              <w:t xml:space="preserve">Que no permita introducir los valores con un solo dígito como se describió en los casos de pruebas y que muestre el mensaje </w:t>
+              <w:t xml:space="preserve">Que no permita introducir los valores con un solo dígito como </w:t>
             </w:r>
             <w:r>
               <w:rPr>
@@ -3281,7 +3323,7 @@
                 <w:szCs w:val="24"/>
               </w:rPr>
               <w:lastRenderedPageBreak/>
-              <w:t xml:space="preserve">de alerta o valores no válidos al presionar el botón </w:t>
+              <w:t xml:space="preserve">se describió en los casos de pruebas y que muestre el mensaje de alerta o valores no válidos al presionar el botón </w:t>
             </w:r>
             <w:r>
               <w:rPr>
@@ -3428,6 +3470,54 @@
               </w:rPr>
               <w:t>.</w:t>
             </w:r>
+            <w:r>
+              <w:rPr>
+                <w:rFonts w:ascii="Bodoni MT" w:hAnsi="Bodoni MT"/>
+                <w:b/>
+                <w:color w:val="FF0000"/>
+                <w:sz w:val="24"/>
+                <w:szCs w:val="24"/>
+              </w:rPr>
+              <w:t xml:space="preserve"> </w:t>
+            </w:r>
+            <w:r>
+              <w:rPr>
+                <w:rFonts w:ascii="Bodoni MT" w:hAnsi="Bodoni MT"/>
+                <w:color w:val="FF0000"/>
+                <w:sz w:val="24"/>
+                <w:szCs w:val="24"/>
+              </w:rPr>
+              <w:t xml:space="preserve">Y si desea ingresar una nueva dirección no son controlados </w:t>
+            </w:r>
+            <w:r>
+              <w:rPr>
+                <w:rFonts w:ascii="Bodoni MT" w:hAnsi="Bodoni MT"/>
+                <w:b/>
+                <w:color w:val="FF0000"/>
+                <w:sz w:val="24"/>
+                <w:szCs w:val="24"/>
+              </w:rPr>
+              <w:t xml:space="preserve">Dirección </w:t>
+            </w:r>
+            <w:r>
+              <w:rPr>
+                <w:rFonts w:ascii="Bodoni MT" w:hAnsi="Bodoni MT"/>
+                <w:color w:val="FF0000"/>
+                <w:sz w:val="24"/>
+                <w:szCs w:val="24"/>
+              </w:rPr>
+              <w:t xml:space="preserve">y </w:t>
+            </w:r>
+            <w:r>
+              <w:rPr>
+                <w:rFonts w:ascii="Bodoni MT" w:hAnsi="Bodoni MT"/>
+                <w:b/>
+                <w:color w:val="FF0000"/>
+                <w:sz w:val="24"/>
+                <w:szCs w:val="24"/>
+              </w:rPr>
+              <w:t>Barrio.</w:t>
+            </w:r>
           </w:p>
         </w:tc>
       </w:tr>
@@ -3547,6 +3637,1244 @@
               </w:rPr>
               <w:t>como mínimo 6 dígitos.</w:t>
             </w:r>
+          </w:p>
+        </w:tc>
+      </w:tr>
+    </w:tbl>
+    <w:p>
+      <w:pPr>
+        <w:jc w:val="center"/>
+        <w:rPr>
+          <w:rFonts w:ascii="Eras Bold ITC" w:hAnsi="Eras Bold ITC"/>
+          <w:b/>
+          <w:sz w:val="24"/>
+          <w:szCs w:val="24"/>
+        </w:rPr>
+      </w:pPr>
+    </w:p>
+    <w:tbl>
+      <w:tblPr>
+        <w:tblStyle w:val="Tablaconcuadrcula"/>
+        <w:tblW w:w="0" w:type="auto"/>
+        <w:tblLayout w:type="fixed"/>
+        <w:tblLook w:val="04A0"/>
+      </w:tblPr>
+      <w:tblGrid>
+        <w:gridCol w:w="2376"/>
+        <w:gridCol w:w="1805"/>
+        <w:gridCol w:w="2617"/>
+        <w:gridCol w:w="2778"/>
+      </w:tblGrid>
+      <w:tr>
+        <w:tc>
+          <w:tcPr>
+            <w:tcW w:w="2376" w:type="dxa"/>
+          </w:tcPr>
+          <w:p>
+            <w:pPr>
+              <w:jc w:val="both"/>
+              <w:rPr>
+                <w:rFonts w:ascii="Bodoni MT" w:hAnsi="Bodoni MT"/>
+                <w:b/>
+                <w:sz w:val="24"/>
+                <w:szCs w:val="24"/>
+              </w:rPr>
+            </w:pPr>
+            <w:r>
+              <w:rPr>
+                <w:rFonts w:ascii="Bodoni MT" w:hAnsi="Bodoni MT"/>
+                <w:b/>
+                <w:sz w:val="24"/>
+                <w:szCs w:val="24"/>
+              </w:rPr>
+              <w:t>Fecha de Prueba:</w:t>
+            </w:r>
+          </w:p>
+          <w:p>
+            <w:pPr>
+              <w:jc w:val="both"/>
+              <w:rPr>
+                <w:rFonts w:ascii="Bodoni MT" w:hAnsi="Bodoni MT"/>
+                <w:sz w:val="24"/>
+                <w:szCs w:val="24"/>
+              </w:rPr>
+            </w:pPr>
+            <w:r>
+              <w:rPr>
+                <w:rFonts w:ascii="Bodoni MT" w:hAnsi="Bodoni MT"/>
+                <w:sz w:val="24"/>
+                <w:szCs w:val="24"/>
+              </w:rPr>
+              <w:t>20/05/13</w:t>
+            </w:r>
+          </w:p>
+        </w:tc>
+        <w:tc>
+          <w:tcPr>
+            <w:tcW w:w="1805" w:type="dxa"/>
+          </w:tcPr>
+          <w:p>
+            <w:pPr>
+              <w:jc w:val="both"/>
+              <w:rPr>
+                <w:rFonts w:ascii="Bodoni MT" w:hAnsi="Bodoni MT"/>
+                <w:b/>
+                <w:sz w:val="24"/>
+                <w:szCs w:val="24"/>
+              </w:rPr>
+            </w:pPr>
+            <w:r>
+              <w:rPr>
+                <w:rFonts w:ascii="Bodoni MT" w:hAnsi="Bodoni MT"/>
+                <w:b/>
+                <w:sz w:val="24"/>
+                <w:szCs w:val="24"/>
+              </w:rPr>
+              <w:t>Sistema:</w:t>
+            </w:r>
+          </w:p>
+          <w:p>
+            <w:pPr>
+              <w:jc w:val="both"/>
+              <w:rPr>
+                <w:rFonts w:ascii="Bodoni MT" w:hAnsi="Bodoni MT"/>
+                <w:sz w:val="24"/>
+                <w:szCs w:val="24"/>
+              </w:rPr>
+            </w:pPr>
+            <w:r>
+              <w:rPr>
+                <w:rFonts w:ascii="Bodoni MT" w:hAnsi="Bodoni MT"/>
+                <w:sz w:val="24"/>
+                <w:szCs w:val="24"/>
+              </w:rPr>
+              <w:t>Académico</w:t>
+            </w:r>
+          </w:p>
+        </w:tc>
+        <w:tc>
+          <w:tcPr>
+            <w:tcW w:w="2617" w:type="dxa"/>
+          </w:tcPr>
+          <w:p>
+            <w:pPr>
+              <w:jc w:val="both"/>
+              <w:rPr>
+                <w:rFonts w:ascii="Bodoni MT" w:hAnsi="Bodoni MT"/>
+                <w:b/>
+                <w:sz w:val="24"/>
+                <w:szCs w:val="24"/>
+              </w:rPr>
+            </w:pPr>
+            <w:r>
+              <w:rPr>
+                <w:rFonts w:ascii="Bodoni MT" w:hAnsi="Bodoni MT"/>
+                <w:b/>
+                <w:sz w:val="24"/>
+                <w:szCs w:val="24"/>
+              </w:rPr>
+              <w:t>Entorno Tecnológico:</w:t>
+            </w:r>
+          </w:p>
+          <w:p>
+            <w:pPr>
+              <w:jc w:val="both"/>
+              <w:rPr>
+                <w:rFonts w:ascii="Bodoni MT" w:hAnsi="Bodoni MT"/>
+                <w:b/>
+                <w:sz w:val="24"/>
+                <w:szCs w:val="24"/>
+              </w:rPr>
+            </w:pPr>
+          </w:p>
+        </w:tc>
+        <w:tc>
+          <w:tcPr>
+            <w:tcW w:w="2778" w:type="dxa"/>
+          </w:tcPr>
+          <w:p>
+            <w:pPr>
+              <w:jc w:val="both"/>
+              <w:rPr>
+                <w:rFonts w:ascii="Bodoni MT" w:hAnsi="Bodoni MT"/>
+                <w:b/>
+                <w:sz w:val="24"/>
+                <w:szCs w:val="24"/>
+              </w:rPr>
+            </w:pPr>
+            <w:r>
+              <w:rPr>
+                <w:rFonts w:ascii="Bodoni MT" w:hAnsi="Bodoni MT"/>
+                <w:b/>
+                <w:sz w:val="24"/>
+                <w:szCs w:val="24"/>
+              </w:rPr>
+              <w:t>Testeador:</w:t>
+            </w:r>
+          </w:p>
+          <w:p>
+            <w:pPr>
+              <w:jc w:val="both"/>
+              <w:rPr>
+                <w:rFonts w:ascii="Bodoni MT" w:hAnsi="Bodoni MT"/>
+                <w:sz w:val="24"/>
+                <w:szCs w:val="24"/>
+              </w:rPr>
+            </w:pPr>
+            <w:r>
+              <w:rPr>
+                <w:rFonts w:ascii="Bodoni MT" w:hAnsi="Bodoni MT"/>
+                <w:sz w:val="24"/>
+                <w:szCs w:val="24"/>
+              </w:rPr>
+              <w:t>Mirian Saucedo</w:t>
+            </w:r>
+          </w:p>
+        </w:tc>
+      </w:tr>
+      <w:tr>
+        <w:tc>
+          <w:tcPr>
+            <w:tcW w:w="9576" w:type="dxa"/>
+            <w:gridSpan w:val="4"/>
+            <w:shd w:val="clear" w:color="auto" w:fill="B8CCE4" w:themeFill="accent1" w:themeFillTint="66"/>
+          </w:tcPr>
+          <w:p>
+            <w:pPr>
+              <w:jc w:val="center"/>
+              <w:rPr>
+                <w:rFonts w:ascii="Bodoni MT" w:hAnsi="Bodoni MT"/>
+                <w:b/>
+                <w:sz w:val="24"/>
+                <w:szCs w:val="24"/>
+              </w:rPr>
+            </w:pPr>
+            <w:r>
+              <w:rPr>
+                <w:rFonts w:ascii="Bodoni MT" w:hAnsi="Bodoni MT"/>
+                <w:b/>
+                <w:sz w:val="24"/>
+                <w:szCs w:val="24"/>
+              </w:rPr>
+              <w:t xml:space="preserve">Módulo o ABM: </w:t>
+            </w:r>
+            <w:r>
+              <w:rPr>
+                <w:rFonts w:ascii="Bodoni MT" w:hAnsi="Bodoni MT"/>
+                <w:sz w:val="24"/>
+                <w:szCs w:val="24"/>
+              </w:rPr>
+              <w:t xml:space="preserve">REGISTRO DE </w:t>
+            </w:r>
+            <w:r>
+              <w:rPr>
+                <w:rFonts w:ascii="Bodoni MT" w:hAnsi="Bodoni MT"/>
+                <w:sz w:val="24"/>
+                <w:szCs w:val="24"/>
+              </w:rPr>
+              <w:t>USUARIOS</w:t>
+            </w:r>
+          </w:p>
+        </w:tc>
+      </w:tr>
+      <w:tr>
+        <w:tc>
+          <w:tcPr>
+            <w:tcW w:w="2376" w:type="dxa"/>
+          </w:tcPr>
+          <w:p>
+            <w:pPr>
+              <w:jc w:val="both"/>
+              <w:rPr>
+                <w:rFonts w:ascii="Bodoni MT" w:hAnsi="Bodoni MT"/>
+                <w:b/>
+                <w:sz w:val="24"/>
+                <w:szCs w:val="24"/>
+              </w:rPr>
+            </w:pPr>
+            <w:r>
+              <w:rPr>
+                <w:rFonts w:ascii="Bodoni MT" w:hAnsi="Bodoni MT"/>
+                <w:b/>
+                <w:sz w:val="24"/>
+                <w:szCs w:val="24"/>
+              </w:rPr>
+              <w:t>Objetivo:</w:t>
+            </w:r>
+          </w:p>
+        </w:tc>
+        <w:tc>
+          <w:tcPr>
+            <w:tcW w:w="7200" w:type="dxa"/>
+            <w:gridSpan w:val="3"/>
+          </w:tcPr>
+          <w:p>
+            <w:pPr>
+              <w:jc w:val="both"/>
+              <w:rPr>
+                <w:rFonts w:ascii="Bodoni MT" w:hAnsi="Bodoni MT"/>
+                <w:sz w:val="24"/>
+                <w:szCs w:val="24"/>
+              </w:rPr>
+            </w:pPr>
+            <w:r>
+              <w:rPr>
+                <w:rFonts w:ascii="Bodoni MT" w:hAnsi="Bodoni MT"/>
+                <w:sz w:val="24"/>
+                <w:szCs w:val="24"/>
+              </w:rPr>
+              <w:t>Encontrar errores al ingresar datos en el campo de texto.</w:t>
+            </w:r>
+          </w:p>
+        </w:tc>
+      </w:tr>
+      <w:tr>
+        <w:tc>
+          <w:tcPr>
+            <w:tcW w:w="2376" w:type="dxa"/>
+          </w:tcPr>
+          <w:p>
+            <w:pPr>
+              <w:jc w:val="both"/>
+              <w:rPr>
+                <w:rFonts w:ascii="Bodoni MT" w:hAnsi="Bodoni MT"/>
+                <w:b/>
+                <w:sz w:val="24"/>
+                <w:szCs w:val="24"/>
+              </w:rPr>
+            </w:pPr>
+            <w:r>
+              <w:rPr>
+                <w:rFonts w:ascii="Bodoni MT" w:hAnsi="Bodoni MT"/>
+                <w:b/>
+                <w:sz w:val="24"/>
+                <w:szCs w:val="24"/>
+              </w:rPr>
+              <w:t>Caso de Prueba:</w:t>
+            </w:r>
+          </w:p>
+        </w:tc>
+        <w:tc>
+          <w:tcPr>
+            <w:tcW w:w="7200" w:type="dxa"/>
+            <w:gridSpan w:val="3"/>
+          </w:tcPr>
+          <w:p>
+            <w:pPr>
+              <w:pStyle w:val="Prrafodelista"/>
+              <w:numPr>
+                <w:ilvl w:val="0"/>
+                <w:numId w:val="5"/>
+              </w:numPr>
+              <w:jc w:val="both"/>
+              <w:rPr>
+                <w:rFonts w:ascii="Bodoni MT" w:hAnsi="Bodoni MT"/>
+                <w:sz w:val="24"/>
+                <w:szCs w:val="24"/>
+              </w:rPr>
+            </w:pPr>
+            <w:r>
+              <w:rPr>
+                <w:rFonts w:ascii="Bodoni MT" w:hAnsi="Bodoni MT"/>
+                <w:sz w:val="24"/>
+                <w:szCs w:val="24"/>
+              </w:rPr>
+              <w:t xml:space="preserve">En el campo </w:t>
+            </w:r>
+            <w:r>
+              <w:rPr>
+                <w:rFonts w:ascii="Bodoni MT" w:hAnsi="Bodoni MT"/>
+                <w:b/>
+                <w:sz w:val="24"/>
+                <w:szCs w:val="24"/>
+              </w:rPr>
+              <w:t>Nombre</w:t>
+            </w:r>
+            <w:r>
+              <w:rPr>
+                <w:rFonts w:ascii="Bodoni MT" w:hAnsi="Bodoni MT"/>
+                <w:b/>
+                <w:sz w:val="24"/>
+                <w:szCs w:val="24"/>
+              </w:rPr>
+              <w:t>s</w:t>
+            </w:r>
+            <w:r>
+              <w:rPr>
+                <w:rFonts w:ascii="Bodoni MT" w:hAnsi="Bodoni MT"/>
+                <w:b/>
+                <w:sz w:val="24"/>
+                <w:szCs w:val="24"/>
+              </w:rPr>
+              <w:t xml:space="preserve"> </w:t>
+            </w:r>
+            <w:r>
+              <w:rPr>
+                <w:rFonts w:ascii="Bodoni MT" w:hAnsi="Bodoni MT"/>
+                <w:sz w:val="24"/>
+                <w:szCs w:val="24"/>
+              </w:rPr>
+              <w:t xml:space="preserve">ingresaré </w:t>
+            </w:r>
+            <w:r>
+              <w:rPr>
+                <w:rFonts w:ascii="Bodoni MT" w:hAnsi="Bodoni MT"/>
+                <w:sz w:val="24"/>
+                <w:szCs w:val="24"/>
+              </w:rPr>
+              <w:t>“</w:t>
+            </w:r>
+            <w:r>
+              <w:rPr>
+                <w:rFonts w:ascii="Bodoni MT" w:hAnsi="Bodoni MT"/>
+                <w:b/>
+                <w:sz w:val="24"/>
+                <w:szCs w:val="24"/>
+              </w:rPr>
+              <w:t>Es un nombre extenso de una persona porque es un caso de prueba”</w:t>
+            </w:r>
+            <w:r>
+              <w:rPr>
+                <w:rFonts w:ascii="Bodoni MT" w:hAnsi="Bodoni MT"/>
+                <w:sz w:val="24"/>
+                <w:szCs w:val="24"/>
+              </w:rPr>
+              <w:t>.</w:t>
+            </w:r>
+          </w:p>
+          <w:p>
+            <w:pPr>
+              <w:pStyle w:val="Prrafodelista"/>
+              <w:numPr>
+                <w:ilvl w:val="0"/>
+                <w:numId w:val="5"/>
+              </w:numPr>
+              <w:jc w:val="both"/>
+              <w:rPr>
+                <w:rFonts w:ascii="Bodoni MT" w:hAnsi="Bodoni MT"/>
+                <w:sz w:val="24"/>
+                <w:szCs w:val="24"/>
+              </w:rPr>
+            </w:pPr>
+            <w:r>
+              <w:rPr>
+                <w:rFonts w:ascii="Bodoni MT" w:hAnsi="Bodoni MT"/>
+                <w:sz w:val="24"/>
+                <w:szCs w:val="24"/>
+              </w:rPr>
+              <w:t xml:space="preserve">En el campo </w:t>
+            </w:r>
+            <w:r>
+              <w:rPr>
+                <w:rFonts w:ascii="Bodoni MT" w:hAnsi="Bodoni MT"/>
+                <w:b/>
+                <w:sz w:val="24"/>
+                <w:szCs w:val="24"/>
+              </w:rPr>
+              <w:t xml:space="preserve">Apellidos </w:t>
+            </w:r>
+            <w:r>
+              <w:rPr>
+                <w:rFonts w:ascii="Bodoni MT" w:hAnsi="Bodoni MT"/>
+                <w:sz w:val="24"/>
+                <w:szCs w:val="24"/>
+              </w:rPr>
+              <w:t>ingresaré “</w:t>
+            </w:r>
+            <w:r>
+              <w:rPr>
+                <w:rFonts w:ascii="Bodoni MT" w:hAnsi="Bodoni MT"/>
+                <w:b/>
+                <w:sz w:val="24"/>
+                <w:szCs w:val="24"/>
+              </w:rPr>
+              <w:t>Es un apellido extenso de una persona porque es un caso de prueba”</w:t>
+            </w:r>
+            <w:r>
+              <w:rPr>
+                <w:rFonts w:ascii="Bodoni MT" w:hAnsi="Bodoni MT"/>
+                <w:sz w:val="24"/>
+                <w:szCs w:val="24"/>
+              </w:rPr>
+              <w:t>.</w:t>
+            </w:r>
+          </w:p>
+          <w:p>
+            <w:pPr>
+              <w:pStyle w:val="Prrafodelista"/>
+              <w:numPr>
+                <w:ilvl w:val="0"/>
+                <w:numId w:val="5"/>
+              </w:numPr>
+              <w:jc w:val="both"/>
+              <w:rPr>
+                <w:rFonts w:ascii="Bodoni MT" w:hAnsi="Bodoni MT"/>
+                <w:sz w:val="24"/>
+                <w:szCs w:val="24"/>
+              </w:rPr>
+            </w:pPr>
+            <w:r>
+              <w:rPr>
+                <w:rFonts w:ascii="Bodoni MT" w:hAnsi="Bodoni MT"/>
+                <w:sz w:val="24"/>
+                <w:szCs w:val="24"/>
+              </w:rPr>
+              <w:t xml:space="preserve">En el campo </w:t>
+            </w:r>
+            <w:r>
+              <w:rPr>
+                <w:rFonts w:ascii="Bodoni MT" w:hAnsi="Bodoni MT"/>
+                <w:b/>
+                <w:sz w:val="24"/>
+                <w:szCs w:val="24"/>
+              </w:rPr>
+              <w:t xml:space="preserve">Teléfono </w:t>
+            </w:r>
+            <w:r>
+              <w:rPr>
+                <w:rFonts w:ascii="Bodoni MT" w:hAnsi="Bodoni MT"/>
+                <w:sz w:val="24"/>
+                <w:szCs w:val="24"/>
+              </w:rPr>
+              <w:t xml:space="preserve">ingresaré </w:t>
+            </w:r>
+            <w:r>
+              <w:rPr>
+                <w:rFonts w:ascii="Bodoni MT" w:hAnsi="Bodoni MT"/>
+                <w:b/>
+                <w:sz w:val="24"/>
+                <w:szCs w:val="24"/>
+              </w:rPr>
+              <w:t>“099493859485948594359”</w:t>
+            </w:r>
+          </w:p>
+          <w:p>
+            <w:pPr>
+              <w:pStyle w:val="Prrafodelista"/>
+              <w:numPr>
+                <w:ilvl w:val="0"/>
+                <w:numId w:val="5"/>
+              </w:numPr>
+              <w:jc w:val="both"/>
+              <w:rPr>
+                <w:rFonts w:ascii="Bodoni MT" w:hAnsi="Bodoni MT"/>
+                <w:b/>
+                <w:sz w:val="24"/>
+                <w:szCs w:val="24"/>
+              </w:rPr>
+            </w:pPr>
+            <w:r>
+              <w:rPr>
+                <w:rFonts w:ascii="Bodoni MT" w:hAnsi="Bodoni MT"/>
+                <w:sz w:val="24"/>
+                <w:szCs w:val="24"/>
+              </w:rPr>
+              <w:t xml:space="preserve">En el campo </w:t>
+            </w:r>
+            <w:proofErr w:type="spellStart"/>
+            <w:r>
+              <w:rPr>
+                <w:rFonts w:ascii="Bodoni MT" w:hAnsi="Bodoni MT"/>
+                <w:b/>
+                <w:sz w:val="24"/>
+                <w:szCs w:val="24"/>
+              </w:rPr>
+              <w:t>username</w:t>
+            </w:r>
+            <w:proofErr w:type="spellEnd"/>
+            <w:r>
+              <w:rPr>
+                <w:rFonts w:ascii="Bodoni MT" w:hAnsi="Bodoni MT"/>
+                <w:b/>
+                <w:sz w:val="24"/>
+                <w:szCs w:val="24"/>
+              </w:rPr>
+              <w:t xml:space="preserve"> </w:t>
+            </w:r>
+            <w:r>
+              <w:rPr>
+                <w:rFonts w:ascii="Bodoni MT" w:hAnsi="Bodoni MT"/>
+                <w:sz w:val="24"/>
+                <w:szCs w:val="24"/>
+              </w:rPr>
+              <w:t xml:space="preserve">ingresaré </w:t>
+            </w:r>
+            <w:r>
+              <w:rPr>
+                <w:rFonts w:ascii="Bodoni MT" w:hAnsi="Bodoni MT"/>
+                <w:b/>
+                <w:sz w:val="24"/>
+                <w:szCs w:val="24"/>
+              </w:rPr>
+              <w:t>“</w:t>
+            </w:r>
+            <w:proofErr w:type="spellStart"/>
+            <w:r>
+              <w:rPr>
+                <w:rFonts w:ascii="Bodoni MT" w:hAnsi="Bodoni MT"/>
+                <w:b/>
+                <w:sz w:val="24"/>
+                <w:szCs w:val="24"/>
+              </w:rPr>
+              <w:t>nfnsnfjsdjdfjadfjndfjsdnfjdnfjnsdfjnsdjfnasdjfnjdsf</w:t>
+            </w:r>
+            <w:proofErr w:type="spellEnd"/>
+            <w:r>
+              <w:rPr>
+                <w:rFonts w:ascii="Bodoni MT" w:hAnsi="Bodoni MT"/>
+                <w:b/>
+                <w:sz w:val="24"/>
+                <w:szCs w:val="24"/>
+              </w:rPr>
+              <w:t>”</w:t>
+            </w:r>
+          </w:p>
+          <w:p>
+            <w:pPr>
+              <w:pStyle w:val="Prrafodelista"/>
+              <w:numPr>
+                <w:ilvl w:val="0"/>
+                <w:numId w:val="5"/>
+              </w:numPr>
+              <w:jc w:val="both"/>
+              <w:rPr>
+                <w:rFonts w:ascii="Bodoni MT" w:hAnsi="Bodoni MT"/>
+                <w:b/>
+                <w:sz w:val="24"/>
+                <w:szCs w:val="24"/>
+              </w:rPr>
+            </w:pPr>
+            <w:r>
+              <w:rPr>
+                <w:rFonts w:ascii="Bodoni MT" w:hAnsi="Bodoni MT"/>
+                <w:sz w:val="24"/>
+                <w:szCs w:val="24"/>
+              </w:rPr>
+              <w:t xml:space="preserve">En el campo </w:t>
+            </w:r>
+            <w:r>
+              <w:rPr>
+                <w:rFonts w:ascii="Bodoni MT" w:hAnsi="Bodoni MT"/>
+                <w:b/>
+                <w:sz w:val="24"/>
+                <w:szCs w:val="24"/>
+              </w:rPr>
+              <w:t xml:space="preserve">email </w:t>
+            </w:r>
+            <w:r>
+              <w:rPr>
+                <w:rFonts w:ascii="Bodoni MT" w:hAnsi="Bodoni MT"/>
+                <w:sz w:val="24"/>
+                <w:szCs w:val="24"/>
+              </w:rPr>
+              <w:t xml:space="preserve">ingresaré </w:t>
+            </w:r>
+            <w:r>
+              <w:rPr>
+                <w:rFonts w:ascii="Bodoni MT" w:hAnsi="Bodoni MT"/>
+                <w:b/>
+                <w:sz w:val="24"/>
+                <w:szCs w:val="24"/>
+              </w:rPr>
+              <w:t>“</w:t>
+            </w:r>
+            <w:proofErr w:type="spellStart"/>
+            <w:r>
+              <w:rPr>
+                <w:rFonts w:ascii="Bodoni MT" w:hAnsi="Bodoni MT"/>
+                <w:b/>
+                <w:sz w:val="24"/>
+                <w:szCs w:val="24"/>
+              </w:rPr>
+              <w:t>dndandsfnadnfskdnfksadfnndfkdnfkndfkdnfkdsnf</w:t>
+            </w:r>
+            <w:proofErr w:type="spellEnd"/>
+            <w:r>
+              <w:rPr>
+                <w:rFonts w:ascii="Bodoni MT" w:hAnsi="Bodoni MT"/>
+                <w:b/>
+                <w:sz w:val="24"/>
+                <w:szCs w:val="24"/>
+              </w:rPr>
+              <w:t>”</w:t>
+            </w:r>
+          </w:p>
+          <w:p>
+            <w:pPr>
+              <w:pStyle w:val="Prrafodelista"/>
+              <w:numPr>
+                <w:ilvl w:val="0"/>
+                <w:numId w:val="5"/>
+              </w:numPr>
+              <w:jc w:val="both"/>
+              <w:rPr>
+                <w:rFonts w:ascii="Bodoni MT" w:hAnsi="Bodoni MT"/>
+                <w:b/>
+                <w:sz w:val="24"/>
+                <w:szCs w:val="24"/>
+              </w:rPr>
+            </w:pPr>
+            <w:r>
+              <w:rPr>
+                <w:rFonts w:ascii="Bodoni MT" w:hAnsi="Bodoni MT"/>
+                <w:sz w:val="24"/>
+                <w:szCs w:val="24"/>
+              </w:rPr>
+              <w:t xml:space="preserve">En el campo </w:t>
+            </w:r>
+            <w:proofErr w:type="spellStart"/>
+            <w:r>
+              <w:rPr>
+                <w:rFonts w:ascii="Bodoni MT" w:hAnsi="Bodoni MT"/>
+                <w:b/>
+                <w:sz w:val="24"/>
+                <w:szCs w:val="24"/>
+              </w:rPr>
+              <w:t>password</w:t>
+            </w:r>
+            <w:proofErr w:type="spellEnd"/>
+            <w:r>
+              <w:rPr>
+                <w:rFonts w:ascii="Bodoni MT" w:hAnsi="Bodoni MT"/>
+                <w:b/>
+                <w:sz w:val="24"/>
+                <w:szCs w:val="24"/>
+              </w:rPr>
+              <w:t xml:space="preserve"> </w:t>
+            </w:r>
+            <w:r>
+              <w:rPr>
+                <w:rFonts w:ascii="Bodoni MT" w:hAnsi="Bodoni MT"/>
+                <w:sz w:val="24"/>
+                <w:szCs w:val="24"/>
+              </w:rPr>
+              <w:t xml:space="preserve">ingresaré </w:t>
+            </w:r>
+            <w:r>
+              <w:rPr>
+                <w:rFonts w:ascii="Bodoni MT" w:hAnsi="Bodoni MT"/>
+                <w:b/>
+                <w:sz w:val="24"/>
+                <w:szCs w:val="24"/>
+              </w:rPr>
+              <w:t>“ndfjdjfnjdfnsjdnfjsdnfjsdnfjsdnfjsdnfjsdnfjsdnfjsdnfjsdnfsjdnfjsdnfsjjdfjnsd”</w:t>
+            </w:r>
+          </w:p>
+          <w:p>
+            <w:pPr>
+              <w:pStyle w:val="Prrafodelista"/>
+              <w:numPr>
+                <w:ilvl w:val="0"/>
+                <w:numId w:val="5"/>
+              </w:numPr>
+              <w:jc w:val="both"/>
+              <w:rPr>
+                <w:rFonts w:ascii="Bodoni MT" w:hAnsi="Bodoni MT"/>
+                <w:b/>
+                <w:sz w:val="24"/>
+                <w:szCs w:val="24"/>
+              </w:rPr>
+            </w:pPr>
+            <w:r>
+              <w:rPr>
+                <w:rFonts w:ascii="Bodoni MT" w:hAnsi="Bodoni MT"/>
+                <w:sz w:val="24"/>
+                <w:szCs w:val="24"/>
+              </w:rPr>
+              <w:t xml:space="preserve">En el campo </w:t>
+            </w:r>
+            <w:r>
+              <w:rPr>
+                <w:rFonts w:ascii="Bodoni MT" w:hAnsi="Bodoni MT"/>
+                <w:b/>
+                <w:sz w:val="24"/>
+                <w:szCs w:val="24"/>
+              </w:rPr>
+              <w:t xml:space="preserve">Cédula de Identidad N° </w:t>
+            </w:r>
+            <w:r>
+              <w:rPr>
+                <w:rFonts w:ascii="Bodoni MT" w:hAnsi="Bodoni MT"/>
+                <w:sz w:val="24"/>
+                <w:szCs w:val="24"/>
+              </w:rPr>
+              <w:t>ingresaré “</w:t>
+            </w:r>
+            <w:r>
+              <w:rPr>
+                <w:rFonts w:ascii="Bodoni MT" w:hAnsi="Bodoni MT"/>
+                <w:b/>
+                <w:sz w:val="24"/>
+                <w:szCs w:val="24"/>
+              </w:rPr>
+              <w:t>145678900983”</w:t>
+            </w:r>
+            <w:r>
+              <w:rPr>
+                <w:rFonts w:ascii="Bodoni MT" w:hAnsi="Bodoni MT"/>
+                <w:sz w:val="24"/>
+                <w:szCs w:val="24"/>
+              </w:rPr>
+              <w:t>.</w:t>
+            </w:r>
+          </w:p>
+          <w:p>
+            <w:pPr>
+              <w:pStyle w:val="Prrafodelista"/>
+              <w:numPr>
+                <w:ilvl w:val="0"/>
+                <w:numId w:val="5"/>
+              </w:numPr>
+              <w:jc w:val="both"/>
+              <w:rPr>
+                <w:rFonts w:ascii="Bodoni MT" w:hAnsi="Bodoni MT"/>
+                <w:b/>
+                <w:sz w:val="24"/>
+                <w:szCs w:val="24"/>
+              </w:rPr>
+            </w:pPr>
+            <w:r>
+              <w:rPr>
+                <w:rFonts w:ascii="Bodoni MT" w:hAnsi="Bodoni MT"/>
+                <w:sz w:val="24"/>
+                <w:szCs w:val="24"/>
+              </w:rPr>
+              <w:t xml:space="preserve">En el campo </w:t>
+            </w:r>
+            <w:r>
+              <w:rPr>
+                <w:rFonts w:ascii="Bodoni MT" w:hAnsi="Bodoni MT"/>
+                <w:b/>
+                <w:sz w:val="24"/>
+                <w:szCs w:val="24"/>
+              </w:rPr>
+              <w:t>Confirmación</w:t>
+            </w:r>
+            <w:r>
+              <w:rPr>
+                <w:rFonts w:ascii="Bodoni MT" w:hAnsi="Bodoni MT"/>
+                <w:b/>
+                <w:sz w:val="24"/>
+                <w:szCs w:val="24"/>
+              </w:rPr>
+              <w:t xml:space="preserve"> </w:t>
+            </w:r>
+            <w:r>
+              <w:rPr>
+                <w:rFonts w:ascii="Bodoni MT" w:hAnsi="Bodoni MT"/>
+                <w:sz w:val="24"/>
+                <w:szCs w:val="24"/>
+              </w:rPr>
+              <w:t xml:space="preserve">ingresaré </w:t>
+            </w:r>
+            <w:r>
+              <w:rPr>
+                <w:rFonts w:ascii="Bodoni MT" w:hAnsi="Bodoni MT"/>
+                <w:b/>
+                <w:sz w:val="24"/>
+                <w:szCs w:val="24"/>
+              </w:rPr>
+              <w:t>“</w:t>
+            </w:r>
+            <w:r>
+              <w:rPr>
+                <w:rFonts w:ascii="Bodoni MT" w:hAnsi="Bodoni MT"/>
+                <w:b/>
+                <w:sz w:val="24"/>
+                <w:szCs w:val="24"/>
+              </w:rPr>
+              <w:t>ndfjdjfnjdfnsjdnfjsdnfjsdnfjsdnfjsdnfjsdnfjsdnfjsdnfjsdnfsjdnfjsdnfsjjdfjnsd</w:t>
+            </w:r>
+            <w:r>
+              <w:rPr>
+                <w:rFonts w:ascii="Bodoni MT" w:hAnsi="Bodoni MT"/>
+                <w:b/>
+                <w:sz w:val="24"/>
+                <w:szCs w:val="24"/>
+              </w:rPr>
+              <w:t>”</w:t>
+            </w:r>
+            <w:r>
+              <w:rPr>
+                <w:rFonts w:ascii="Bodoni MT" w:hAnsi="Bodoni MT"/>
+                <w:sz w:val="24"/>
+                <w:szCs w:val="24"/>
+              </w:rPr>
+              <w:t>.</w:t>
+            </w:r>
+          </w:p>
+          <w:p>
+            <w:pPr>
+              <w:pStyle w:val="Prrafodelista"/>
+              <w:numPr>
+                <w:ilvl w:val="0"/>
+                <w:numId w:val="5"/>
+              </w:numPr>
+              <w:jc w:val="both"/>
+              <w:rPr>
+                <w:rFonts w:ascii="Bodoni MT" w:hAnsi="Bodoni MT"/>
+                <w:b/>
+                <w:sz w:val="24"/>
+                <w:szCs w:val="24"/>
+              </w:rPr>
+            </w:pPr>
+            <w:r>
+              <w:rPr>
+                <w:rFonts w:ascii="Bodoni MT" w:hAnsi="Bodoni MT"/>
+                <w:sz w:val="24"/>
+                <w:szCs w:val="24"/>
+              </w:rPr>
+              <w:t xml:space="preserve">En el campo </w:t>
+            </w:r>
+            <w:r>
+              <w:rPr>
+                <w:rFonts w:ascii="Bodoni MT" w:hAnsi="Bodoni MT"/>
+                <w:b/>
+                <w:sz w:val="24"/>
+                <w:szCs w:val="24"/>
+              </w:rPr>
+              <w:t xml:space="preserve">Dirección </w:t>
+            </w:r>
+            <w:r>
+              <w:rPr>
+                <w:rFonts w:ascii="Bodoni MT" w:hAnsi="Bodoni MT"/>
+                <w:sz w:val="24"/>
+                <w:szCs w:val="24"/>
+              </w:rPr>
+              <w:t xml:space="preserve">ingresaré </w:t>
+            </w:r>
+            <w:r>
+              <w:rPr>
+                <w:rFonts w:ascii="Bodoni MT" w:hAnsi="Bodoni MT"/>
+                <w:b/>
+                <w:sz w:val="24"/>
+                <w:szCs w:val="24"/>
+              </w:rPr>
+              <w:t>“esta es una dirección con un nombre bastante largo, ya que es un caso de prueba”</w:t>
+            </w:r>
+          </w:p>
+          <w:p>
+            <w:pPr>
+              <w:pStyle w:val="Prrafodelista"/>
+              <w:numPr>
+                <w:ilvl w:val="0"/>
+                <w:numId w:val="5"/>
+              </w:numPr>
+              <w:jc w:val="both"/>
+              <w:rPr>
+                <w:rFonts w:ascii="Bodoni MT" w:hAnsi="Bodoni MT"/>
+                <w:b/>
+                <w:sz w:val="24"/>
+                <w:szCs w:val="24"/>
+              </w:rPr>
+            </w:pPr>
+            <w:r>
+              <w:rPr>
+                <w:rFonts w:ascii="Bodoni MT" w:hAnsi="Bodoni MT"/>
+                <w:sz w:val="24"/>
+                <w:szCs w:val="24"/>
+              </w:rPr>
+              <w:t xml:space="preserve">En el campo </w:t>
+            </w:r>
+            <w:r>
+              <w:rPr>
+                <w:rFonts w:ascii="Bodoni MT" w:hAnsi="Bodoni MT"/>
+                <w:b/>
+                <w:sz w:val="24"/>
+                <w:szCs w:val="24"/>
+              </w:rPr>
+              <w:t xml:space="preserve">Barrio </w:t>
+            </w:r>
+            <w:r>
+              <w:rPr>
+                <w:rFonts w:ascii="Bodoni MT" w:hAnsi="Bodoni MT"/>
+                <w:sz w:val="24"/>
+                <w:szCs w:val="24"/>
+              </w:rPr>
+              <w:t xml:space="preserve">ingresaré </w:t>
+            </w:r>
+            <w:r>
+              <w:rPr>
+                <w:rFonts w:ascii="Bodoni MT" w:hAnsi="Bodoni MT"/>
+                <w:b/>
+                <w:sz w:val="24"/>
+                <w:szCs w:val="24"/>
+              </w:rPr>
+              <w:t>“este es un barrio con un nombre bastante largo, ya que esto es un caso de prueba”</w:t>
+            </w:r>
+          </w:p>
+        </w:tc>
+      </w:tr>
+      <w:tr>
+        <w:tc>
+          <w:tcPr>
+            <w:tcW w:w="2376" w:type="dxa"/>
+          </w:tcPr>
+          <w:p>
+            <w:pPr>
+              <w:jc w:val="both"/>
+              <w:rPr>
+                <w:rFonts w:ascii="Bodoni MT" w:hAnsi="Bodoni MT"/>
+                <w:b/>
+                <w:sz w:val="24"/>
+                <w:szCs w:val="24"/>
+              </w:rPr>
+            </w:pPr>
+            <w:r>
+              <w:rPr>
+                <w:rFonts w:ascii="Bodoni MT" w:hAnsi="Bodoni MT"/>
+                <w:b/>
+                <w:sz w:val="24"/>
+                <w:szCs w:val="24"/>
+              </w:rPr>
+              <w:t>Resultado Esperado:</w:t>
+            </w:r>
+          </w:p>
+        </w:tc>
+        <w:tc>
+          <w:tcPr>
+            <w:tcW w:w="7200" w:type="dxa"/>
+            <w:gridSpan w:val="3"/>
+          </w:tcPr>
+          <w:p>
+            <w:pPr>
+              <w:jc w:val="both"/>
+              <w:rPr>
+                <w:rFonts w:ascii="Bodoni MT" w:hAnsi="Bodoni MT"/>
+                <w:sz w:val="24"/>
+                <w:szCs w:val="24"/>
+              </w:rPr>
+            </w:pPr>
+            <w:r>
+              <w:rPr>
+                <w:rFonts w:ascii="Bodoni MT" w:hAnsi="Bodoni MT"/>
+                <w:sz w:val="24"/>
+                <w:szCs w:val="24"/>
+              </w:rPr>
+              <w:t>Que no permita escribir mayor cantidad de caracteres respecto al tipo de datos y con respecto a los números de caracteres que soporta la base de datos.</w:t>
+            </w:r>
+          </w:p>
+        </w:tc>
+      </w:tr>
+      <w:tr>
+        <w:tc>
+          <w:tcPr>
+            <w:tcW w:w="2376" w:type="dxa"/>
+          </w:tcPr>
+          <w:p>
+            <w:pPr>
+              <w:jc w:val="both"/>
+              <w:rPr>
+                <w:rFonts w:ascii="Bodoni MT" w:hAnsi="Bodoni MT"/>
+                <w:b/>
+                <w:sz w:val="24"/>
+                <w:szCs w:val="24"/>
+              </w:rPr>
+            </w:pPr>
+            <w:r>
+              <w:rPr>
+                <w:rFonts w:ascii="Bodoni MT" w:hAnsi="Bodoni MT"/>
+                <w:b/>
+                <w:sz w:val="24"/>
+                <w:szCs w:val="24"/>
+              </w:rPr>
+              <w:t>Resultado Obtenido:</w:t>
+            </w:r>
+          </w:p>
+        </w:tc>
+        <w:tc>
+          <w:tcPr>
+            <w:tcW w:w="7200" w:type="dxa"/>
+            <w:gridSpan w:val="3"/>
+          </w:tcPr>
+          <w:p>
+            <w:pPr>
+              <w:jc w:val="both"/>
+              <w:rPr>
+                <w:rFonts w:ascii="Bodoni MT" w:hAnsi="Bodoni MT"/>
+                <w:b/>
+                <w:color w:val="00B050"/>
+                <w:sz w:val="24"/>
+                <w:szCs w:val="24"/>
+              </w:rPr>
+            </w:pPr>
+            <w:r>
+              <w:rPr>
+                <w:rFonts w:ascii="Bodoni MT" w:hAnsi="Bodoni MT"/>
+                <w:color w:val="00B050"/>
+                <w:sz w:val="24"/>
+                <w:szCs w:val="24"/>
+              </w:rPr>
+              <w:t xml:space="preserve">Se controló correctamente los campos </w:t>
+            </w:r>
+            <w:r>
+              <w:rPr>
+                <w:rFonts w:ascii="Bodoni MT" w:hAnsi="Bodoni MT"/>
+                <w:b/>
+                <w:color w:val="00B050"/>
+                <w:sz w:val="24"/>
+                <w:szCs w:val="24"/>
+              </w:rPr>
+              <w:t xml:space="preserve">Nombre, Apellido, Cedula de Identidad Número, </w:t>
+            </w:r>
+            <w:proofErr w:type="spellStart"/>
+            <w:r>
+              <w:rPr>
+                <w:rFonts w:ascii="Bodoni MT" w:hAnsi="Bodoni MT"/>
+                <w:b/>
+                <w:color w:val="00B050"/>
+                <w:sz w:val="24"/>
+                <w:szCs w:val="24"/>
+              </w:rPr>
+              <w:t>Username</w:t>
+            </w:r>
+            <w:proofErr w:type="spellEnd"/>
+            <w:r>
+              <w:rPr>
+                <w:rFonts w:ascii="Bodoni MT" w:hAnsi="Bodoni MT"/>
+                <w:b/>
+                <w:color w:val="00B050"/>
+                <w:sz w:val="24"/>
+                <w:szCs w:val="24"/>
+              </w:rPr>
+              <w:t>, Email.</w:t>
+            </w:r>
+            <w:r>
+              <w:rPr>
+                <w:rFonts w:ascii="Bodoni MT" w:hAnsi="Bodoni MT"/>
+                <w:b/>
+                <w:color w:val="00B050"/>
+                <w:sz w:val="24"/>
+                <w:szCs w:val="24"/>
+              </w:rPr>
+              <w:t xml:space="preserve"> </w:t>
+            </w:r>
+            <w:r>
+              <w:rPr>
+                <w:rFonts w:ascii="Bodoni MT" w:hAnsi="Bodoni MT"/>
+                <w:color w:val="00B050"/>
+                <w:sz w:val="24"/>
+                <w:szCs w:val="24"/>
+              </w:rPr>
+              <w:t xml:space="preserve">Y en el caso de ingresar una nueva dirección, son controlados correctamente </w:t>
+            </w:r>
+            <w:r>
+              <w:rPr>
+                <w:rFonts w:ascii="Bodoni MT" w:hAnsi="Bodoni MT"/>
+                <w:b/>
+                <w:color w:val="00B050"/>
+                <w:sz w:val="24"/>
+                <w:szCs w:val="24"/>
+              </w:rPr>
+              <w:t>Dirección y Barrio.</w:t>
+            </w:r>
+          </w:p>
+          <w:p>
+            <w:pPr>
+              <w:jc w:val="both"/>
+              <w:rPr>
+                <w:rFonts w:ascii="Bodoni MT" w:hAnsi="Bodoni MT"/>
+                <w:b/>
+                <w:color w:val="FF0000"/>
+                <w:sz w:val="24"/>
+                <w:szCs w:val="24"/>
+              </w:rPr>
+            </w:pPr>
+            <w:r>
+              <w:rPr>
+                <w:rFonts w:ascii="Bodoni MT" w:hAnsi="Bodoni MT"/>
+                <w:color w:val="FF0000"/>
+                <w:sz w:val="24"/>
+                <w:szCs w:val="24"/>
+              </w:rPr>
+              <w:t xml:space="preserve">Los campos no controlados son </w:t>
+            </w:r>
+            <w:proofErr w:type="spellStart"/>
+            <w:r>
+              <w:rPr>
+                <w:rFonts w:ascii="Bodoni MT" w:hAnsi="Bodoni MT"/>
+                <w:b/>
+                <w:color w:val="FF0000"/>
+                <w:sz w:val="24"/>
+                <w:szCs w:val="24"/>
+              </w:rPr>
+              <w:t>Password</w:t>
+            </w:r>
+            <w:proofErr w:type="spellEnd"/>
+            <w:r>
+              <w:rPr>
+                <w:rFonts w:ascii="Bodoni MT" w:hAnsi="Bodoni MT"/>
+                <w:b/>
+                <w:color w:val="FF0000"/>
+                <w:sz w:val="24"/>
+                <w:szCs w:val="24"/>
+              </w:rPr>
+              <w:t xml:space="preserve"> y Confirmación </w:t>
+            </w:r>
+            <w:r>
+              <w:rPr>
+                <w:rFonts w:ascii="Bodoni MT" w:hAnsi="Bodoni MT"/>
+                <w:color w:val="FF0000"/>
+                <w:sz w:val="24"/>
+                <w:szCs w:val="24"/>
+              </w:rPr>
+              <w:t xml:space="preserve">que debería </w:t>
+            </w:r>
+            <w:r>
+              <w:rPr>
+                <w:rFonts w:ascii="Bodoni MT" w:hAnsi="Bodoni MT"/>
+                <w:color w:val="FF0000"/>
+                <w:sz w:val="24"/>
+                <w:szCs w:val="24"/>
+              </w:rPr>
+              <w:lastRenderedPageBreak/>
+              <w:t>tener una cantidad máxima de menores caracteres, para poder tener un mejor control sobre el mismo.</w:t>
+            </w:r>
+          </w:p>
+        </w:tc>
+      </w:tr>
+      <w:tr>
+        <w:tc>
+          <w:tcPr>
+            <w:tcW w:w="2376" w:type="dxa"/>
+          </w:tcPr>
+          <w:p>
+            <w:pPr>
+              <w:jc w:val="both"/>
+              <w:rPr>
+                <w:rFonts w:ascii="Bodoni MT" w:hAnsi="Bodoni MT"/>
+                <w:b/>
+                <w:sz w:val="24"/>
+                <w:szCs w:val="24"/>
+              </w:rPr>
+            </w:pPr>
+            <w:r>
+              <w:rPr>
+                <w:rFonts w:ascii="Bodoni MT" w:hAnsi="Bodoni MT"/>
+                <w:b/>
+                <w:sz w:val="24"/>
+                <w:szCs w:val="24"/>
+              </w:rPr>
+              <w:lastRenderedPageBreak/>
+              <w:t>Observación:</w:t>
+            </w:r>
+          </w:p>
+        </w:tc>
+        <w:tc>
+          <w:tcPr>
+            <w:tcW w:w="7200" w:type="dxa"/>
+            <w:gridSpan w:val="3"/>
+          </w:tcPr>
+          <w:p>
+            <w:pPr>
+              <w:jc w:val="both"/>
+              <w:rPr>
+                <w:rFonts w:ascii="Bodoni MT" w:hAnsi="Bodoni MT"/>
+                <w:b/>
+                <w:sz w:val="24"/>
+                <w:szCs w:val="24"/>
+              </w:rPr>
+            </w:pPr>
           </w:p>
         </w:tc>
       </w:tr>

</xml_diff>